<commit_message>
2 Software Envrionment updated
</commit_message>
<xml_diff>
--- a/PROJECT/Customer Requirements Specification/TINF19C_CRS__OPC_UA_Server_Farm_Team_3_v1.docx
+++ b/PROJECT/Customer Requirements Specification/TINF19C_CRS__OPC_UA_Server_Farm_Team_3_v1.docx
@@ -3348,12 +3348,58 @@
           <w:rFonts w:ascii="Calibri" w:hAnsi="Calibri" w:cs="Calibri"/>
           <w:i w:val="0"/>
           <w:iCs/>
-          <w:color w:val="000000" w:themeColor="text1"/>
-          <w:highlight w:val="yellow"/>
+          <w:color w:val="002060"/>
           <w:lang w:val="en-US"/>
         </w:rPr>
-        <w:t>(Dieses Expert verlinken)</w:t>
-      </w:r>
+        <w:t xml:space="preserve"> </w:t>
+      </w:r>
+      <w:r>
+        <w:rPr>
+          <w:rStyle w:val="Erluterungen"/>
+          <w:rFonts w:ascii="Calibri" w:hAnsi="Calibri" w:cs="Calibri"/>
+          <w:i w:val="0"/>
+          <w:iCs/>
+          <w:color w:val="auto"/>
+          <w:lang w:val="en-US"/>
+        </w:rPr>
+        <w:t>(</w:t>
+      </w:r>
+      <w:hyperlink r:id="rId14" w:history="1">
+        <w:r>
+          <w:rPr>
+            <w:rStyle w:val="Hyperlink"/>
+            <w:rFonts w:ascii="Calibri" w:hAnsi="Calibri" w:cs="Calibri"/>
+            <w:iCs/>
+            <w:sz w:val="24"/>
+            <w:lang w:val="en-US"/>
+          </w:rPr>
+          <w:t>https://www.unified-automation.com/products/development-tools/uaexpert.html</w:t>
+        </w:r>
+      </w:hyperlink>
+      <w:r>
+        <w:rPr>
+          <w:rStyle w:val="Erluterungen"/>
+          <w:rFonts w:ascii="Calibri" w:hAnsi="Calibri" w:cs="Calibri"/>
+          <w:i w:val="0"/>
+          <w:iCs/>
+          <w:color w:val="auto"/>
+          <w:lang w:val="en-US"/>
+        </w:rPr>
+        <w:t>)</w:t>
+      </w:r>
+      <w:r>
+        <w:rPr>
+          <w:rStyle w:val="Erluterungen"/>
+          <w:rFonts w:ascii="Calibri" w:hAnsi="Calibri" w:cs="Calibri"/>
+          <w:i w:val="0"/>
+          <w:iCs/>
+          <w:color w:val="auto"/>
+          <w:lang w:val="en-US"/>
+        </w:rPr>
+        <w:t xml:space="preserve"> </w:t>
+      </w:r>
+      <w:bookmarkStart w:id="15" w:name="_GoBack"/>
+      <w:bookmarkEnd w:id="15"/>
       <w:r>
         <w:rPr>
           <w:rStyle w:val="Erluterungen"/>
@@ -3363,7 +3409,7 @@
           <w:color w:val="000000" w:themeColor="text1"/>
           <w:lang w:val="en-US"/>
         </w:rPr>
-        <w:t xml:space="preserve"> will be used as Test Client.</w:t>
+        <w:t>will be used as Test Client.</w:t>
       </w:r>
     </w:p>
     <w:p>
@@ -3475,7 +3521,6 @@
           <w:i w:val="0"/>
           <w:iCs/>
           <w:color w:val="000000" w:themeColor="text1"/>
-          <w:lang w:val="en-US"/>
         </w:rPr>
       </w:pPr>
     </w:p>
@@ -3487,6 +3532,7 @@
           <w:i w:val="0"/>
           <w:iCs/>
           <w:color w:val="000000" w:themeColor="text1"/>
+          <w:lang w:val="en-US"/>
         </w:rPr>
       </w:pPr>
       <w:r>
@@ -3496,9 +3542,9 @@
           <w:i w:val="0"/>
           <w:iCs/>
           <w:color w:val="000000" w:themeColor="text1"/>
-          <w:highlight w:val="yellow"/>
-        </w:rPr>
-        <w:t>Open62541-Stack erklären?</w:t>
+          <w:lang w:val="en-US"/>
+        </w:rPr>
+        <w:t xml:space="preserve">This </w:t>
       </w:r>
       <w:r>
         <w:rPr>
@@ -3507,22 +3553,33 @@
           <w:i w:val="0"/>
           <w:iCs/>
           <w:color w:val="000000" w:themeColor="text1"/>
-        </w:rPr>
-        <w:t xml:space="preserve"> Seite von denen -&gt; infomieren</w:t>
-      </w:r>
-      <w:bookmarkStart w:id="15" w:name="_GoBack"/>
-      <w:bookmarkEnd w:id="15"/>
-    </w:p>
-    <w:p>
-      <w:pPr>
+          <w:lang w:val="en-US"/>
+        </w:rPr>
+        <w:t>UPC UA Server Backend will be implemented via open62541-Stack. It is an open source implementation of OPC UA in the programming languages C99 and C++98, it´s platform independent. For that open62541 provides tools to implement OPC UA clients and servers. (</w:t>
+      </w:r>
+      <w:hyperlink r:id="rId15" w:history="1">
+        <w:r>
+          <w:rPr>
+            <w:rStyle w:val="Hyperlink"/>
+            <w:rFonts w:ascii="Calibri" w:hAnsi="Calibri" w:cs="Calibri"/>
+            <w:iCs/>
+            <w:sz w:val="24"/>
+            <w:lang w:val="en-US"/>
+          </w:rPr>
+          <w:t>https://open62541.org/doc/open62541-current.pdf</w:t>
+        </w:r>
+      </w:hyperlink>
+      <w:r>
         <w:rPr>
           <w:rStyle w:val="Erluterungen"/>
           <w:rFonts w:ascii="Calibri" w:hAnsi="Calibri" w:cs="Calibri"/>
           <w:i w:val="0"/>
           <w:iCs/>
           <w:color w:val="000000" w:themeColor="text1"/>
-        </w:rPr>
-      </w:pPr>
+          <w:lang w:val="en-US"/>
+        </w:rPr>
+        <w:t>)</w:t>
+      </w:r>
     </w:p>
     <w:p>
       <w:pPr>
@@ -3532,40 +3589,55 @@
           <w:i w:val="0"/>
           <w:iCs/>
           <w:color w:val="000000" w:themeColor="text1"/>
-        </w:rPr>
-      </w:pPr>
-      <w:r>
+          <w:lang w:val="en-US"/>
+        </w:rPr>
+      </w:pPr>
+    </w:p>
+    <w:p>
+      <w:pPr>
         <w:rPr>
           <w:rStyle w:val="Erluterungen"/>
           <w:rFonts w:ascii="Calibri" w:hAnsi="Calibri" w:cs="Calibri"/>
           <w:i w:val="0"/>
           <w:iCs/>
           <w:color w:val="000000" w:themeColor="text1"/>
-        </w:rPr>
-        <w:t xml:space="preserve">Beschreibung zu Product Environment </w:t>
-      </w:r>
-      <w:r>
+          <w:lang w:val="en-US"/>
+        </w:rPr>
+      </w:pPr>
+    </w:p>
+    <w:p>
+      <w:pPr>
         <w:rPr>
           <w:rStyle w:val="Erluterungen"/>
           <w:rFonts w:ascii="Calibri" w:hAnsi="Calibri" w:cs="Calibri"/>
           <w:i w:val="0"/>
           <w:iCs/>
           <w:color w:val="000000" w:themeColor="text1"/>
-          <w:highlight w:val="yellow"/>
-        </w:rPr>
-        <w:t>(Vllt Test client mit reinnehmen in Bild)</w:t>
-      </w:r>
-    </w:p>
-    <w:p>
-      <w:pPr>
+          <w:lang w:val="en-US"/>
+        </w:rPr>
+      </w:pPr>
+      <w:r>
         <w:rPr>
           <w:rStyle w:val="Erluterungen"/>
           <w:rFonts w:ascii="Calibri" w:hAnsi="Calibri" w:cs="Calibri"/>
           <w:i w:val="0"/>
           <w:iCs/>
           <w:color w:val="000000" w:themeColor="text1"/>
-        </w:rPr>
-      </w:pPr>
+          <w:lang w:val="en-US"/>
+        </w:rPr>
+        <w:t xml:space="preserve">The server farm will be running via one system. That means that all Server profiles will be simulated via one device. And this Server farm will be tested via </w:t>
+      </w:r>
+      <w:r>
+        <w:rPr>
+          <w:rStyle w:val="Erluterungen"/>
+          <w:rFonts w:ascii="Calibri" w:hAnsi="Calibri" w:cs="Calibri"/>
+          <w:i w:val="0"/>
+          <w:iCs/>
+          <w:color w:val="000000" w:themeColor="text1"/>
+          <w:lang w:val="en-US"/>
+        </w:rPr>
+        <w:t xml:space="preserve">the already mentioned Test Client. </w:t>
+      </w:r>
     </w:p>
     <w:p>
       <w:pPr>
@@ -3588,6 +3660,7 @@
           <w:sz w:val="24"/>
           <w:lang w:val="en-US"/>
         </w:rPr>
+        <w:lastRenderedPageBreak/>
         <w:drawing>
           <wp:inline distT="0" distB="0" distL="0" distR="0" wp14:anchorId="3EABF650" wp14:editId="413C4E46">
             <wp:extent cx="4823460" cy="3412585"/>
@@ -3604,7 +3677,7 @@
                     <pic:cNvPicPr/>
                   </pic:nvPicPr>
                   <pic:blipFill>
-                    <a:blip r:embed="rId14" cstate="print">
+                    <a:blip r:embed="rId16" cstate="print">
                       <a:extLst>
                         <a:ext uri="{28A0092B-C50C-407E-A947-70E740481C1C}">
                           <a14:useLocalDpi xmlns:a14="http://schemas.microsoft.com/office/drawing/2010/main" val="0"/>
@@ -3770,6 +3843,7 @@
           <w:i/>
           <w:noProof/>
         </w:rPr>
+        <w:lastRenderedPageBreak/>
         <mc:AlternateContent>
           <mc:Choice Requires="wpg">
             <w:drawing>
@@ -3790,7 +3864,7 @@
                         </pic:cNvPicPr>
                       </pic:nvPicPr>
                       <pic:blipFill>
-                        <a:blip r:embed="rId15"/>
+                        <a:blip r:embed="rId17"/>
                         <a:stretch/>
                       </pic:blipFill>
                       <pic:spPr bwMode="auto">
@@ -3817,7 +3891,7 @@
               </wp:inline>
             </w:drawing>
           </mc:Choice>
-          <mc:Fallback xmlns:pic="http://schemas.openxmlformats.org/drawingml/2006/picture" xmlns:wp14="http://schemas.microsoft.com/office/word/2010/wordml" xmlns:a="http://schemas.openxmlformats.org/drawingml/2006/main">
+          <mc:Fallback xmlns:a="http://schemas.openxmlformats.org/drawingml/2006/main" xmlns:wp14="http://schemas.microsoft.com/office/word/2010/wordml" xmlns:pic="http://schemas.openxmlformats.org/drawingml/2006/picture">
             <w:pict w14:anchorId="5253DC45">
               <v:shapetype coordsize="21600,21600" o:spt="75" o:preferrelative="t" path="m@4@5l@4@11@9@11@9@5xe" type="#_x0000_t75">
                 <v:formulas>
@@ -3837,7 +3911,7 @@
               </v:shapetype>
               <v:shape id="_x0000_i2" style="mso-wrap-distance-left:0.0pt;mso-wrap-distance-top:0.0pt;mso-wrap-distance-right:0.0pt;mso-wrap-distance-bottom:0.0pt;width:376.3pt;height:211.7pt;" o:spid="_x0000_s2" strokecolor="#000000" strokeweight="0.50pt" type="#_x0000_t75">
                 <v:path textboxrect="0,0,0,0"/>
-                <v:imagedata o:title="" r:id="rId16"/>
+                <v:imagedata o:title="" r:id="rId18"/>
               </v:shape>
             </w:pict>
           </mc:Fallback>
@@ -4433,7 +4507,7 @@
               </wp:anchor>
             </w:drawing>
           </mc:Choice>
-          <mc:Fallback xmlns:pic="http://schemas.openxmlformats.org/drawingml/2006/picture" xmlns:wp14="http://schemas.microsoft.com/office/word/2010/wordml" xmlns:a="http://schemas.openxmlformats.org/drawingml/2006/main">
+          <mc:Fallback xmlns:a="http://schemas.openxmlformats.org/drawingml/2006/main" xmlns:wp14="http://schemas.microsoft.com/office/word/2010/wordml" xmlns:pic="http://schemas.openxmlformats.org/drawingml/2006/picture">
             <w:pict w14:anchorId="73D06254">
               <v:shape id="shape 3" style="position:absolute;mso-wrap-distance-left:9.0pt;mso-wrap-distance-top:0.0pt;mso-wrap-distance-right:9.0pt;mso-wrap-distance-bottom:0.0pt;z-index:251659264;o:allowoverlap:true;o:allowincell:true;mso-position-horizontal-relative:text;margin-left:117.1pt;mso-position-horizontal:absolute;mso-position-vertical-relative:text;margin-top:36.8pt;mso-position-vertical:absolute;width:243.0pt;height:103.0pt;v-text-anchor:top;" coordsize="100000,100000" o:spid="_x0000_s3" fillcolor="#FFFFFF" strokecolor="#000000" strokeweight="0.74pt" o:spt="72" path="m53065,20097l68472,0l67245,26743l83366,14685l75833,30238l100000,30763l78634,43525l84583,52263l75833,56987l87394,72366l67778,66435l69176,80416l56389,73769l53759,87231l45704,80416l40278,91256l34847,83911l22764,99999l22245,84441l5949,82518l15417,71154l0,59614l18218,53661l5426,38283l24870,36186l20843,16782l39583,29545l45009,8732xe">
                 <v:path textboxrect="24870,29544,67777,73769"/>
@@ -4494,7 +4568,7 @@
                         </pic:cNvPicPr>
                       </pic:nvPicPr>
                       <pic:blipFill>
-                        <a:blip r:embed="rId17"/>
+                        <a:blip r:embed="rId19"/>
                         <a:stretch/>
                       </pic:blipFill>
                       <pic:spPr bwMode="auto">
@@ -4518,7 +4592,7 @@
               </wp:inline>
             </w:drawing>
           </mc:Choice>
-          <mc:Fallback xmlns:pic="http://schemas.openxmlformats.org/drawingml/2006/picture" xmlns:wp14="http://schemas.microsoft.com/office/word/2010/wordml" xmlns:a="http://schemas.openxmlformats.org/drawingml/2006/main">
+          <mc:Fallback xmlns:a="http://schemas.openxmlformats.org/drawingml/2006/main" xmlns:wp14="http://schemas.microsoft.com/office/word/2010/wordml" xmlns:pic="http://schemas.openxmlformats.org/drawingml/2006/picture">
             <w:pict w14:anchorId="69070EB2">
               <v:shapetype coordsize="21600,21600" o:spt="75" o:preferrelative="t" path="m@4@5l@4@11@9@11@9@5xe" type="#_x0000_t75">
                 <v:formulas>
@@ -4538,7 +4612,7 @@
               </v:shapetype>
               <v:shape id="_x0000_i4" style="mso-wrap-distance-left:0.0pt;mso-wrap-distance-top:0.0pt;mso-wrap-distance-right:0.0pt;mso-wrap-distance-bottom:0.0pt;width:228.0pt;height:168.8pt;" o:spid="_x0000_s4" type="#_x0000_t75">
                 <v:path textboxrect="0,0,0,0"/>
-                <v:imagedata o:title="" r:id="rId18"/>
+                <v:imagedata o:title="" r:id="rId20"/>
               </v:shape>
             </w:pict>
           </mc:Fallback>
@@ -4764,7 +4838,7 @@
               </wp:anchor>
             </w:drawing>
           </mc:Choice>
-          <mc:Fallback xmlns:pic="http://schemas.openxmlformats.org/drawingml/2006/picture" xmlns:wp14="http://schemas.microsoft.com/office/word/2010/wordml" xmlns:a="http://schemas.openxmlformats.org/drawingml/2006/main">
+          <mc:Fallback xmlns:a="http://schemas.openxmlformats.org/drawingml/2006/main" xmlns:wp14="http://schemas.microsoft.com/office/word/2010/wordml" xmlns:pic="http://schemas.openxmlformats.org/drawingml/2006/picture">
             <w:pict w14:anchorId="3C9040D3">
               <v:shape id="shape 5" style="position:absolute;mso-wrap-distance-left:9.0pt;mso-wrap-distance-top:0.0pt;mso-wrap-distance-right:9.0pt;mso-wrap-distance-bottom:0.0pt;z-index:251657216;o:allowoverlap:true;o:allowincell:true;mso-position-horizontal-relative:text;margin-left:90.0pt;mso-position-horizontal:absolute;mso-position-vertical-relative:text;margin-top:15.8pt;mso-position-vertical:absolute;width:243.0pt;height:90.0pt;v-text-anchor:top;" coordsize="100000,100000" o:spid="_x0000_s5" fillcolor="#FFFFFF" strokecolor="#000000" strokeweight="0.74pt" o:spt="72" path="m53065,20100l68472,0l67245,26744l83366,14681l75833,30237l100000,30762l78634,43525l84583,52263l75833,56987l87394,72369l67778,66431l69176,80413l56389,73769l53759,87231l45704,80413l40278,91256l34847,83906l22764,100000l22245,84444l5949,82519l15417,71156l0,59612l18218,53663l5426,38281l24870,36188l20843,16781l39583,29544l45009,8731xe">
                 <v:path textboxrect="24870,29543,67777,73768"/>
@@ -4825,7 +4899,7 @@
                         </pic:cNvPicPr>
                       </pic:nvPicPr>
                       <pic:blipFill>
-                        <a:blip r:embed="rId19"/>
+                        <a:blip r:embed="rId21"/>
                         <a:stretch/>
                       </pic:blipFill>
                       <pic:spPr bwMode="auto">
@@ -4849,7 +4923,7 @@
               </wp:inline>
             </w:drawing>
           </mc:Choice>
-          <mc:Fallback xmlns:pic="http://schemas.openxmlformats.org/drawingml/2006/picture" xmlns:wp14="http://schemas.microsoft.com/office/word/2010/wordml" xmlns:a="http://schemas.openxmlformats.org/drawingml/2006/main">
+          <mc:Fallback xmlns:a="http://schemas.openxmlformats.org/drawingml/2006/main" xmlns:wp14="http://schemas.microsoft.com/office/word/2010/wordml" xmlns:pic="http://schemas.openxmlformats.org/drawingml/2006/picture">
             <w:pict w14:anchorId="5CB5084D">
               <v:shapetype coordsize="21600,21600" o:spt="75" o:preferrelative="t" path="m@4@5l@4@11@9@11@9@5xe" type="#_x0000_t75">
                 <v:formulas>
@@ -4869,7 +4943,7 @@
               </v:shapetype>
               <v:shape id="_x0000_i6" style="mso-wrap-distance-left:0.0pt;mso-wrap-distance-top:0.0pt;mso-wrap-distance-right:0.0pt;mso-wrap-distance-bottom:0.0pt;width:288.0pt;height:147.0pt;" o:spid="_x0000_s6" type="#_x0000_t75">
                 <v:path textboxrect="0,0,0,0"/>
-                <v:imagedata o:title="" r:id="rId20"/>
+                <v:imagedata o:title="" r:id="rId22"/>
               </v:shape>
             </w:pict>
           </mc:Fallback>
@@ -5649,7 +5723,7 @@
         </w:rPr>
         <w:t xml:space="preserve"> (</w:t>
       </w:r>
-      <w:hyperlink r:id="rId21" w:tooltip="https://www.sophist.de/fileadmin/SOPHIST/Puplikationen/Broschueren/SOPHIST_Broschuere_MASTeR.pdf" w:history="1">
+      <w:hyperlink r:id="rId23" w:tooltip="https://www.sophist.de/fileadmin/SOPHIST/Puplikationen/Broschueren/SOPHIST_Broschuere_MASTeR.pdf" w:history="1">
         <w:r>
           <w:rPr>
             <w:rStyle w:val="Hyperlink"/>
@@ -6159,7 +6233,7 @@
         </w:rPr>
         <w:t>In diesem Abschnitt sollen diese bereits definierbaren Anforderungen in „Balzert-Notation“ aufgelistet werden und nach den Regeln der Anforderungsschablone (</w:t>
       </w:r>
-      <w:hyperlink r:id="rId22" w:tooltip="https://www.sophist.de/fileadmin/SOPHIST/Puplikationen/Broschueren/SOPHIST_Broschuere_MASTeR.pdf" w:history="1">
+      <w:hyperlink r:id="rId24" w:tooltip="https://www.sophist.de/fileadmin/SOPHIST/Puplikationen/Broschueren/SOPHIST_Broschuere_MASTeR.pdf" w:history="1">
         <w:r>
           <w:rPr>
             <w:rStyle w:val="Hyperlink"/>
@@ -6698,7 +6772,7 @@
             </wp:anchor>
           </w:drawing>
         </mc:Choice>
-        <mc:Fallback xmlns:pic="http://schemas.openxmlformats.org/drawingml/2006/picture" xmlns:wp14="http://schemas.microsoft.com/office/word/2010/wordml" xmlns:a="http://schemas.openxmlformats.org/drawingml/2006/main">
+        <mc:Fallback xmlns:a="http://schemas.openxmlformats.org/drawingml/2006/main" xmlns:wp14="http://schemas.microsoft.com/office/word/2010/wordml" xmlns:pic="http://schemas.openxmlformats.org/drawingml/2006/picture">
           <w:pict w14:anchorId="1827EC37">
             <v:shape id="shape 0" style="position:absolute;mso-wrap-distance-left:0.0pt;mso-wrap-distance-top:0.0pt;mso-wrap-distance-right:0.0pt;mso-wrap-distance-bottom:0.0pt;z-index:251657728;o:allowoverlap:true;o:allowincell:true;mso-position-horizontal-relative:page;margin-left:516.7pt;mso-position-horizontal:absolute;mso-position-vertical-relative:text;margin-top:0.0pt;mso-position-vertical:absolute;width:7.6pt;height:14.5pt;v-text-anchor:top;" coordsize="100000,100000" o:spid="_x0000_s0" fillcolor="#FFFFFF" o:spt="1" path="">
               <v:path textboxrect="0,0,0,0"/>
@@ -6812,7 +6886,7 @@
             </wp:inline>
           </w:drawing>
         </mc:Choice>
-        <mc:Fallback xmlns:pic="http://schemas.openxmlformats.org/drawingml/2006/picture" xmlns:wp14="http://schemas.microsoft.com/office/word/2010/wordml" xmlns:a="http://schemas.openxmlformats.org/drawingml/2006/main">
+        <mc:Fallback xmlns:a="http://schemas.openxmlformats.org/drawingml/2006/main" xmlns:wp14="http://schemas.microsoft.com/office/word/2010/wordml" xmlns:pic="http://schemas.openxmlformats.org/drawingml/2006/picture">
           <w:pict w14:anchorId="76297C8D">
             <v:shapetype coordsize="21600,21600" o:spt="75" o:preferrelative="t" path="m@4@5l@4@11@9@11@9@5xe" type="#_x0000_t75">
               <v:formulas>
@@ -6889,7 +6963,7 @@
         <w:noProof/>
         <w:sz w:val="22"/>
       </w:rPr>
-      <w:t>23.10.2020</w:t>
+      <w:t>24.10.2020</w:t>
     </w:r>
     <w:r>
       <w:rPr>
@@ -21049,18 +21123,18 @@
 </file>
 
 <file path=customXml/item2.xml><?xml version="1.0" encoding="utf-8"?>
+<p:properties xmlns:p="http://schemas.microsoft.com/office/2006/metadata/properties" xmlns:xsi="http://www.w3.org/2001/XMLSchema-instance" xmlns:pc="http://schemas.microsoft.com/office/infopath/2007/PartnerControls">
+  <documentManagement/>
+</p:properties>
+</file>
+
+<file path=customXml/item3.xml><?xml version="1.0" encoding="utf-8"?>
 <?mso-contentType ?>
 <FormTemplates xmlns="http://schemas.microsoft.com/sharepoint/v3/contenttype/forms">
   <Display>DocumentLibraryForm</Display>
   <Edit>DocumentLibraryForm</Edit>
   <New>DocumentLibraryForm</New>
 </FormTemplates>
-</file>
-
-<file path=customXml/item3.xml><?xml version="1.0" encoding="utf-8"?>
-<p:properties xmlns:p="http://schemas.microsoft.com/office/2006/metadata/properties" xmlns:xsi="http://www.w3.org/2001/XMLSchema-instance" xmlns:pc="http://schemas.microsoft.com/office/infopath/2007/PartnerControls">
-  <documentManagement/>
-</p:properties>
 </file>
 
 <file path=customXml/itemProps1.xml><?xml version="1.0" encoding="utf-8"?>
@@ -21082,18 +21156,18 @@
 </file>
 
 <file path=customXml/itemProps2.xml><?xml version="1.0" encoding="utf-8"?>
-<ds:datastoreItem xmlns:ds="http://schemas.openxmlformats.org/officeDocument/2006/customXml" ds:itemID="{6E360832-5080-4861-A6E7-02DBABD250A2}">
-  <ds:schemaRefs>
-    <ds:schemaRef ds:uri="http://schemas.microsoft.com/sharepoint/v3/contenttype/forms"/>
-  </ds:schemaRefs>
-</ds:datastoreItem>
-</file>
-
-<file path=customXml/itemProps3.xml><?xml version="1.0" encoding="utf-8"?>
 <ds:datastoreItem xmlns:ds="http://schemas.openxmlformats.org/officeDocument/2006/customXml" ds:itemID="{467C4519-1E91-456E-9501-F9CEB1FF55E4}">
   <ds:schemaRefs>
     <ds:schemaRef ds:uri="http://schemas.microsoft.com/office/2006/metadata/properties"/>
     <ds:schemaRef ds:uri="http://schemas.microsoft.com/office/infopath/2007/PartnerControls"/>
   </ds:schemaRefs>
 </ds:datastoreItem>
+</file>
+
+<file path=customXml/itemProps3.xml><?xml version="1.0" encoding="utf-8"?>
+<ds:datastoreItem xmlns:ds="http://schemas.openxmlformats.org/officeDocument/2006/customXml" ds:itemID="{6E360832-5080-4861-A6E7-02DBABD250A2}">
+  <ds:schemaRefs>
+    <ds:schemaRef ds:uri="http://schemas.microsoft.com/sharepoint/v3/contenttype/forms"/>
+  </ds:schemaRefs>
+</ds:datastoreItem>
 </file>
</xml_diff>

<commit_message>
3 Product Usage updated
Erster Entwurf des Product Usage
</commit_message>
<xml_diff>
--- a/PROJECT/Customer Requirements Specification/TINF19C_CRS__OPC_UA_Server_Farm_Team_3_v1.docx
+++ b/PROJECT/Customer Requirements Specification/TINF19C_CRS__OPC_UA_Server_Farm_Team_3_v1.docx
@@ -66,7 +66,31 @@
           <w:szCs w:val="44"/>
           <w:lang w:val="en-GB"/>
         </w:rPr>
-        <w:t>(Lastenheft)</w:t>
+        <w:t>(</w:t>
+      </w:r>
+      <w:proofErr w:type="spellStart"/>
+      <w:r>
+        <w:rPr>
+          <w:rFonts w:ascii="Calibri" w:hAnsi="Calibri" w:cs="Calibri"/>
+          <w:b/>
+          <w:bCs/>
+          <w:sz w:val="44"/>
+          <w:szCs w:val="44"/>
+          <w:lang w:val="en-GB"/>
+        </w:rPr>
+        <w:t>Lastenheft</w:t>
+      </w:r>
+      <w:proofErr w:type="spellEnd"/>
+      <w:r>
+        <w:rPr>
+          <w:rFonts w:ascii="Calibri" w:hAnsi="Calibri" w:cs="Calibri"/>
+          <w:b/>
+          <w:bCs/>
+          <w:sz w:val="44"/>
+          <w:szCs w:val="44"/>
+          <w:lang w:val="en-GB"/>
+        </w:rPr>
+        <w:t>)</w:t>
       </w:r>
     </w:p>
     <w:p>
@@ -107,7 +131,31 @@
           <w:szCs w:val="28"/>
           <w:lang w:val="en-US"/>
         </w:rPr>
-        <w:t>(TINF19C, SWE I Praxisprojekt 2020/2021)</w:t>
+        <w:t xml:space="preserve">(TINF19C, SWE I </w:t>
+      </w:r>
+      <w:proofErr w:type="spellStart"/>
+      <w:r>
+        <w:rPr>
+          <w:rFonts w:ascii="Calibri" w:hAnsi="Calibri" w:cs="Calibri"/>
+          <w:i w:val="0"/>
+          <w:iCs w:val="0"/>
+          <w:sz w:val="28"/>
+          <w:szCs w:val="28"/>
+          <w:lang w:val="en-US"/>
+        </w:rPr>
+        <w:t>Praxisprojekt</w:t>
+      </w:r>
+      <w:proofErr w:type="spellEnd"/>
+      <w:r>
+        <w:rPr>
+          <w:rFonts w:ascii="Calibri" w:hAnsi="Calibri" w:cs="Calibri"/>
+          <w:i w:val="0"/>
+          <w:iCs w:val="0"/>
+          <w:sz w:val="28"/>
+          <w:szCs w:val="28"/>
+          <w:lang w:val="en-US"/>
+        </w:rPr>
+        <w:t xml:space="preserve"> 2020/2021)</w:t>
       </w:r>
     </w:p>
     <w:p>
@@ -456,7 +504,47 @@
           <w:iCs w:val="0"/>
           <w:sz w:val="22"/>
         </w:rPr>
-        <w:t>(Niclas Hörber, Kay Knöpfle, Nico Fischer, Daniel Zichler, Niklas Huber, Phillip Förster</w:t>
+        <w:t xml:space="preserve">(Niclas </w:t>
+      </w:r>
+      <w:proofErr w:type="spellStart"/>
+      <w:r>
+        <w:rPr>
+          <w:rFonts w:ascii="Calibri" w:hAnsi="Calibri" w:cs="Calibri"/>
+          <w:i w:val="0"/>
+          <w:iCs w:val="0"/>
+          <w:sz w:val="22"/>
+        </w:rPr>
+        <w:t>Hörber</w:t>
+      </w:r>
+      <w:proofErr w:type="spellEnd"/>
+      <w:r>
+        <w:rPr>
+          <w:rFonts w:ascii="Calibri" w:hAnsi="Calibri" w:cs="Calibri"/>
+          <w:i w:val="0"/>
+          <w:iCs w:val="0"/>
+          <w:sz w:val="22"/>
+        </w:rPr>
+        <w:t xml:space="preserve">, Kay Knöpfle, Nico Fischer, Daniel </w:t>
+      </w:r>
+      <w:proofErr w:type="spellStart"/>
+      <w:r>
+        <w:rPr>
+          <w:rFonts w:ascii="Calibri" w:hAnsi="Calibri" w:cs="Calibri"/>
+          <w:i w:val="0"/>
+          <w:iCs w:val="0"/>
+          <w:sz w:val="22"/>
+        </w:rPr>
+        <w:t>Zichler</w:t>
+      </w:r>
+      <w:proofErr w:type="spellEnd"/>
+      <w:r>
+        <w:rPr>
+          <w:rFonts w:ascii="Calibri" w:hAnsi="Calibri" w:cs="Calibri"/>
+          <w:i w:val="0"/>
+          <w:iCs w:val="0"/>
+          <w:sz w:val="22"/>
+        </w:rPr>
+        <w:t>, Niklas Huber, Phillip Förster</w:t>
       </w:r>
       <w:r>
         <w:rPr>
@@ -639,6 +727,7 @@
                 <w:bCs/>
               </w:rPr>
             </w:pPr>
+            <w:proofErr w:type="spellStart"/>
             <w:r>
               <w:rPr>
                 <w:rFonts w:ascii="Calibri" w:hAnsi="Calibri" w:cs="Calibri"/>
@@ -647,6 +736,7 @@
               </w:rPr>
               <w:t>Author</w:t>
             </w:r>
+            <w:proofErr w:type="spellEnd"/>
           </w:p>
         </w:tc>
         <w:tc>
@@ -803,6 +893,7 @@
                 <w:sz w:val="22"/>
               </w:rPr>
             </w:pPr>
+            <w:proofErr w:type="spellStart"/>
             <w:r>
               <w:rPr>
                 <w:rFonts w:ascii="Calibri" w:hAnsi="Calibri" w:cs="Calibri"/>
@@ -810,6 +901,7 @@
               </w:rPr>
               <w:t>created</w:t>
             </w:r>
+            <w:proofErr w:type="spellEnd"/>
           </w:p>
         </w:tc>
       </w:tr>
@@ -1015,8 +1107,18 @@
                 <w:sz w:val="22"/>
                 <w:lang w:val="en-US"/>
               </w:rPr>
-              <w:t>Niklas Huber, Kay Knöpfle</w:t>
+              <w:t xml:space="preserve">Niklas Huber, Kay </w:t>
             </w:r>
+            <w:proofErr w:type="spellStart"/>
+            <w:r>
+              <w:rPr>
+                <w:rFonts w:ascii="Calibri" w:hAnsi="Calibri" w:cs="Calibri"/>
+                <w:sz w:val="22"/>
+                <w:lang w:val="en-US"/>
+              </w:rPr>
+              <w:t>Knöpfle</w:t>
+            </w:r>
+            <w:proofErr w:type="spellEnd"/>
           </w:p>
         </w:tc>
         <w:tc>
@@ -3004,7 +3106,29 @@
           <w:color w:val="000000" w:themeColor="text1"/>
           <w:lang w:val="en-US"/>
         </w:rPr>
-        <w:t xml:space="preserve">supports the testing of OPC UA Clients. The Server farm should provide multiple virtual OPC UA Server via Network. These virtual OPC UA Server profiles should be parameterizable via an AutomationML configuration file (in CAEX 3.0).  </w:t>
+        <w:t xml:space="preserve">supports the testing of OPC UA Clients. The Server farm should provide multiple virtual OPC UA Server via Network. These virtual OPC UA Server profiles should be parameterizable via an </w:t>
+      </w:r>
+      <w:proofErr w:type="spellStart"/>
+      <w:r>
+        <w:rPr>
+          <w:rStyle w:val="Erluterungen"/>
+          <w:rFonts w:ascii="Calibri" w:hAnsi="Calibri" w:cs="Calibri"/>
+          <w:i w:val="0"/>
+          <w:color w:val="000000" w:themeColor="text1"/>
+          <w:lang w:val="en-US"/>
+        </w:rPr>
+        <w:t>AutomationML</w:t>
+      </w:r>
+      <w:proofErr w:type="spellEnd"/>
+      <w:r>
+        <w:rPr>
+          <w:rStyle w:val="Erluterungen"/>
+          <w:rFonts w:ascii="Calibri" w:hAnsi="Calibri" w:cs="Calibri"/>
+          <w:i w:val="0"/>
+          <w:color w:val="000000" w:themeColor="text1"/>
+          <w:lang w:val="en-US"/>
+        </w:rPr>
+        <w:t xml:space="preserve"> configuration file (in CAEX 3.0).  </w:t>
       </w:r>
       <w:r>
         <w:rPr>
@@ -3080,13 +3204,22 @@
       <w:bookmarkStart w:id="11" w:name="_Toc522168323"/>
       <w:bookmarkStart w:id="12" w:name="_Toc522174212"/>
       <w:bookmarkStart w:id="13" w:name="_Toc522174810"/>
+      <w:proofErr w:type="spellStart"/>
       <w:r>
         <w:rPr>
           <w:rFonts w:ascii="Calibri" w:hAnsi="Calibri" w:cs="Calibri"/>
           <w:szCs w:val="28"/>
         </w:rPr>
         <w:lastRenderedPageBreak/>
-        <w:t>Product Environment</w:t>
+        <w:t>Product</w:t>
+      </w:r>
+      <w:proofErr w:type="spellEnd"/>
+      <w:r>
+        <w:rPr>
+          <w:rFonts w:ascii="Calibri" w:hAnsi="Calibri" w:cs="Calibri"/>
+          <w:szCs w:val="28"/>
+        </w:rPr>
+        <w:t xml:space="preserve"> Environment</w:t>
       </w:r>
       <w:bookmarkEnd w:id="9"/>
       <w:bookmarkEnd w:id="10"/>
@@ -3398,8 +3531,6 @@
         </w:rPr>
         <w:t xml:space="preserve"> </w:t>
       </w:r>
-      <w:bookmarkStart w:id="15" w:name="_GoBack"/>
-      <w:bookmarkEnd w:id="15"/>
       <w:r>
         <w:rPr>
           <w:rStyle w:val="Erluterungen"/>
@@ -3457,6 +3588,7 @@
         </w:rPr>
         <w:t xml:space="preserve">CEAX 3.0 in </w:t>
       </w:r>
+      <w:proofErr w:type="spellStart"/>
       <w:r>
         <w:rPr>
           <w:rStyle w:val="Erluterungen"/>
@@ -3466,8 +3598,9 @@
           <w:color w:val="000000" w:themeColor="text1"/>
           <w:lang w:val="en-US"/>
         </w:rPr>
-        <w:t>AutomationML (AML)</w:t>
-      </w:r>
+        <w:t>AutomationML</w:t>
+      </w:r>
+      <w:proofErr w:type="spellEnd"/>
       <w:r>
         <w:rPr>
           <w:rStyle w:val="Erluterungen"/>
@@ -3477,7 +3610,7 @@
           <w:color w:val="000000" w:themeColor="text1"/>
           <w:lang w:val="en-US"/>
         </w:rPr>
-        <w:t xml:space="preserve"> an OPC Server</w:t>
+        <w:t xml:space="preserve"> (AML)</w:t>
       </w:r>
       <w:r>
         <w:rPr>
@@ -3488,7 +3621,7 @@
           <w:color w:val="000000" w:themeColor="text1"/>
           <w:lang w:val="en-US"/>
         </w:rPr>
-        <w:t xml:space="preserve"> can be configured. AML is short for Automation MarkUp Language and it is the connecting element for the seamless automation planning</w:t>
+        <w:t xml:space="preserve"> an OPC Server</w:t>
       </w:r>
       <w:r>
         <w:rPr>
@@ -3499,8 +3632,9 @@
           <w:color w:val="000000" w:themeColor="text1"/>
           <w:lang w:val="en-US"/>
         </w:rPr>
-        <w:t>.</w:t>
-      </w:r>
+        <w:t xml:space="preserve"> can be configured. AML is short for Automation </w:t>
+      </w:r>
+      <w:proofErr w:type="spellStart"/>
       <w:r>
         <w:rPr>
           <w:rStyle w:val="Erluterungen"/>
@@ -3510,17 +3644,52 @@
           <w:color w:val="000000" w:themeColor="text1"/>
           <w:lang w:val="en-US"/>
         </w:rPr>
-        <w:t xml:space="preserve"> For that AML describes automation plans as objects and use various standards to describes them. The relevant standard in the context of this project is CEAX 3.0. It is used as to describe hierarchical structures and links. It is also XML based, a meta data format and it is standardized in IEC 62424. </w:t>
-      </w:r>
-    </w:p>
-    <w:p>
-      <w:pPr>
+        <w:t>MarkUp</w:t>
+      </w:r>
+      <w:proofErr w:type="spellEnd"/>
+      <w:r>
         <w:rPr>
           <w:rStyle w:val="Erluterungen"/>
           <w:rFonts w:ascii="Calibri" w:hAnsi="Calibri" w:cs="Calibri"/>
           <w:i w:val="0"/>
           <w:iCs/>
           <w:color w:val="000000" w:themeColor="text1"/>
+          <w:lang w:val="en-US"/>
+        </w:rPr>
+        <w:t xml:space="preserve"> Language and it is the connecting element for the seamless automation planning</w:t>
+      </w:r>
+      <w:r>
+        <w:rPr>
+          <w:rStyle w:val="Erluterungen"/>
+          <w:rFonts w:ascii="Calibri" w:hAnsi="Calibri" w:cs="Calibri"/>
+          <w:i w:val="0"/>
+          <w:iCs/>
+          <w:color w:val="000000" w:themeColor="text1"/>
+          <w:lang w:val="en-US"/>
+        </w:rPr>
+        <w:t>.</w:t>
+      </w:r>
+      <w:r>
+        <w:rPr>
+          <w:rStyle w:val="Erluterungen"/>
+          <w:rFonts w:ascii="Calibri" w:hAnsi="Calibri" w:cs="Calibri"/>
+          <w:i w:val="0"/>
+          <w:iCs/>
+          <w:color w:val="000000" w:themeColor="text1"/>
+          <w:lang w:val="en-US"/>
+        </w:rPr>
+        <w:t xml:space="preserve"> For that AML describes automation plans as objects and use various standards to describes them. The relevant standard in the context of this project is CEAX 3.0. It is used as to describe hierarchical structures and links. It is also XML based, a meta data format and it is standardized in IEC 62424. </w:t>
+      </w:r>
+    </w:p>
+    <w:p>
+      <w:pPr>
+        <w:rPr>
+          <w:rStyle w:val="Erluterungen"/>
+          <w:rFonts w:ascii="Calibri" w:hAnsi="Calibri" w:cs="Calibri"/>
+          <w:i w:val="0"/>
+          <w:iCs/>
+          <w:color w:val="000000" w:themeColor="text1"/>
+          <w:lang w:val="en-US"/>
         </w:rPr>
       </w:pPr>
     </w:p>
@@ -3719,8 +3888,36 @@
           <w:rFonts w:ascii="Calibri" w:hAnsi="Calibri" w:cs="Calibri"/>
           <w:color w:val="000000" w:themeColor="text1"/>
         </w:rPr>
-        <w:t>Figure 1 Product Enviornment</w:t>
-      </w:r>
+        <w:t xml:space="preserve">Figure 1 </w:t>
+      </w:r>
+      <w:proofErr w:type="spellStart"/>
+      <w:r>
+        <w:rPr>
+          <w:rStyle w:val="Erluterungen"/>
+          <w:rFonts w:ascii="Calibri" w:hAnsi="Calibri" w:cs="Calibri"/>
+          <w:color w:val="000000" w:themeColor="text1"/>
+        </w:rPr>
+        <w:t>Product</w:t>
+      </w:r>
+      <w:proofErr w:type="spellEnd"/>
+      <w:r>
+        <w:rPr>
+          <w:rStyle w:val="Erluterungen"/>
+          <w:rFonts w:ascii="Calibri" w:hAnsi="Calibri" w:cs="Calibri"/>
+          <w:color w:val="000000" w:themeColor="text1"/>
+        </w:rPr>
+        <w:t xml:space="preserve"> </w:t>
+      </w:r>
+      <w:proofErr w:type="spellStart"/>
+      <w:r>
+        <w:rPr>
+          <w:rStyle w:val="Erluterungen"/>
+          <w:rFonts w:ascii="Calibri" w:hAnsi="Calibri" w:cs="Calibri"/>
+          <w:color w:val="000000" w:themeColor="text1"/>
+        </w:rPr>
+        <w:t>Enviornment</w:t>
+      </w:r>
+      <w:proofErr w:type="spellEnd"/>
     </w:p>
     <w:p>
       <w:pPr>
@@ -3891,7 +4088,7 @@
               </wp:inline>
             </w:drawing>
           </mc:Choice>
-          <mc:Fallback xmlns:a="http://schemas.openxmlformats.org/drawingml/2006/main" xmlns:wp14="http://schemas.microsoft.com/office/word/2010/wordml" xmlns:pic="http://schemas.openxmlformats.org/drawingml/2006/picture">
+          <mc:Fallback xmlns:pic="http://schemas.openxmlformats.org/drawingml/2006/picture" xmlns:wp14="http://schemas.microsoft.com/office/word/2010/wordml" xmlns:a="http://schemas.openxmlformats.org/drawingml/2006/main">
             <w:pict w14:anchorId="5253DC45">
               <v:shapetype coordsize="21600,21600" o:spt="75" o:preferrelative="t" path="m@4@5l@4@11@9@11@9@5xe" type="#_x0000_t75">
                 <v:formulas>
@@ -3936,7 +4133,29 @@
           <w:iCs/>
           <w:color w:val="000000" w:themeColor="text1"/>
         </w:rPr>
-        <w:t>Figure x: Product Environment</w:t>
+        <w:t xml:space="preserve">Figure x: </w:t>
+      </w:r>
+      <w:proofErr w:type="spellStart"/>
+      <w:r>
+        <w:rPr>
+          <w:rStyle w:val="Erluterungen"/>
+          <w:rFonts w:ascii="Calibri" w:hAnsi="Calibri" w:cs="Calibri"/>
+          <w:i w:val="0"/>
+          <w:iCs/>
+          <w:color w:val="000000" w:themeColor="text1"/>
+        </w:rPr>
+        <w:t>Product</w:t>
+      </w:r>
+      <w:proofErr w:type="spellEnd"/>
+      <w:r>
+        <w:rPr>
+          <w:rStyle w:val="Erluterungen"/>
+          <w:rFonts w:ascii="Calibri" w:hAnsi="Calibri" w:cs="Calibri"/>
+          <w:i w:val="0"/>
+          <w:iCs/>
+          <w:color w:val="000000" w:themeColor="text1"/>
+        </w:rPr>
+        <w:t xml:space="preserve"> Environment</w:t>
       </w:r>
     </w:p>
     <w:p>
@@ -3992,33 +4211,41 @@
           <w:szCs w:val="28"/>
         </w:rPr>
       </w:pPr>
-      <w:bookmarkStart w:id="16" w:name="_Toc522168324"/>
-      <w:bookmarkStart w:id="17" w:name="_Toc522174213"/>
-      <w:bookmarkStart w:id="18" w:name="_Toc522174811"/>
+      <w:bookmarkStart w:id="15" w:name="_Toc522168324"/>
+      <w:bookmarkStart w:id="16" w:name="_Toc522174213"/>
+      <w:bookmarkStart w:id="17" w:name="_Toc522174811"/>
+      <w:proofErr w:type="spellStart"/>
       <w:r>
         <w:rPr>
           <w:rFonts w:ascii="Calibri" w:hAnsi="Calibri" w:cs="Calibri"/>
           <w:szCs w:val="28"/>
         </w:rPr>
         <w:lastRenderedPageBreak/>
-        <w:t>Product Usage</w:t>
-      </w:r>
+        <w:t>Product</w:t>
+      </w:r>
+      <w:proofErr w:type="spellEnd"/>
+      <w:r>
+        <w:rPr>
+          <w:rFonts w:ascii="Calibri" w:hAnsi="Calibri" w:cs="Calibri"/>
+          <w:szCs w:val="28"/>
+        </w:rPr>
+        <w:t xml:space="preserve"> </w:t>
+      </w:r>
+      <w:proofErr w:type="spellStart"/>
+      <w:r>
+        <w:rPr>
+          <w:rFonts w:ascii="Calibri" w:hAnsi="Calibri" w:cs="Calibri"/>
+          <w:szCs w:val="28"/>
+        </w:rPr>
+        <w:t>Usage</w:t>
+      </w:r>
+      <w:bookmarkEnd w:id="15"/>
       <w:bookmarkEnd w:id="16"/>
       <w:bookmarkEnd w:id="17"/>
-      <w:bookmarkEnd w:id="18"/>
+      <w:proofErr w:type="spellEnd"/>
     </w:p>
     <w:p>
       <w:pPr>
-        <w:rPr>
-          <w:rStyle w:val="Erluterungen"/>
-          <w:rFonts w:ascii="Calibri" w:hAnsi="Calibri" w:cs="Calibri"/>
-          <w:i w:val="0"/>
-          <w:iCs/>
-          <w:color w:val="000000"/>
-          <w:lang w:val="en-US"/>
-        </w:rPr>
-      </w:pPr>
-      <w:r>
         <w:rPr>
           <w:rStyle w:val="Erluterungen"/>
           <w:rFonts w:ascii="Calibri" w:hAnsi="Calibri" w:cs="Calibri"/>
@@ -4027,8 +4254,87 @@
           <w:color w:val="000000" w:themeColor="text1"/>
           <w:lang w:val="en-US"/>
         </w:rPr>
-        <w:t>The following business processes, use cases and features shall be supported by the system.</w:t>
-      </w:r>
+      </w:pPr>
+      <w:r>
+        <w:rPr>
+          <w:rStyle w:val="Erluterungen"/>
+          <w:rFonts w:ascii="Calibri" w:hAnsi="Calibri" w:cs="Calibri"/>
+          <w:i w:val="0"/>
+          <w:iCs/>
+          <w:color w:val="000000" w:themeColor="text1"/>
+          <w:lang w:val="en-US"/>
+        </w:rPr>
+        <w:t>The main purpose of the software will be the simulation and testing of multiple virtual OPC UA Servers, respectively OPC UA Server Profiles</w:t>
+      </w:r>
+      <w:r>
+        <w:rPr>
+          <w:rStyle w:val="Erluterungen"/>
+          <w:rFonts w:ascii="Calibri" w:hAnsi="Calibri" w:cs="Calibri"/>
+          <w:i w:val="0"/>
+          <w:iCs/>
+          <w:color w:val="000000" w:themeColor="text1"/>
+          <w:lang w:val="en-US"/>
+        </w:rPr>
+        <w:t xml:space="preserve">. From a user perspective, the main use case of this software is the testing of the simulated Servers. </w:t>
+      </w:r>
+    </w:p>
+    <w:p>
+      <w:pPr>
+        <w:rPr>
+          <w:rStyle w:val="Erluterungen"/>
+          <w:rFonts w:ascii="Calibri" w:hAnsi="Calibri" w:cs="Calibri"/>
+          <w:i w:val="0"/>
+          <w:iCs/>
+          <w:color w:val="000000" w:themeColor="text1"/>
+          <w:lang w:val="en-US"/>
+        </w:rPr>
+      </w:pPr>
+    </w:p>
+    <w:p>
+      <w:pPr>
+        <w:rPr>
+          <w:rStyle w:val="Erluterungen"/>
+          <w:rFonts w:ascii="Calibri" w:hAnsi="Calibri" w:cs="Calibri"/>
+          <w:i w:val="0"/>
+          <w:iCs/>
+          <w:color w:val="000000" w:themeColor="text1"/>
+          <w:lang w:val="en-US"/>
+        </w:rPr>
+      </w:pPr>
+      <w:r>
+        <w:rPr>
+          <w:rStyle w:val="Erluterungen"/>
+          <w:rFonts w:ascii="Calibri" w:hAnsi="Calibri" w:cs="Calibri"/>
+          <w:i w:val="0"/>
+          <w:iCs/>
+          <w:color w:val="000000" w:themeColor="text1"/>
+          <w:lang w:val="en-US"/>
+        </w:rPr>
+        <w:t>The following business processes, use cases and features shall be supported by the s</w:t>
+      </w:r>
+      <w:r>
+        <w:rPr>
+          <w:rStyle w:val="Erluterungen"/>
+          <w:rFonts w:ascii="Calibri" w:hAnsi="Calibri" w:cs="Calibri"/>
+          <w:i w:val="0"/>
+          <w:iCs/>
+          <w:color w:val="000000" w:themeColor="text1"/>
+          <w:lang w:val="en-US"/>
+        </w:rPr>
+        <w:t>oftware.</w:t>
+      </w:r>
+    </w:p>
+    <w:p>
+      <w:pPr>
+        <w:rPr>
+          <w:rStyle w:val="Erluterungen"/>
+          <w:rFonts w:ascii="Calibri" w:hAnsi="Calibri" w:cs="Calibri"/>
+          <w:i w:val="0"/>
+          <w:iCs/>
+          <w:color w:val="000000" w:themeColor="text1"/>
+          <w:lang w:val="en-US"/>
+        </w:rPr>
+      </w:pPr>
     </w:p>
     <w:p>
       <w:pPr>
@@ -4038,7 +4344,6 @@
           <w:i w:val="0"/>
           <w:iCs/>
           <w:color w:val="000000"/>
-          <w:lang w:val="en-US"/>
         </w:rPr>
       </w:pPr>
     </w:p>
@@ -4095,9 +4400,9 @@
           <w:szCs w:val="40"/>
         </w:rPr>
       </w:pPr>
-      <w:bookmarkStart w:id="19" w:name="_Toc522168325"/>
-      <w:bookmarkStart w:id="20" w:name="_Toc522174214"/>
-      <w:bookmarkStart w:id="21" w:name="_Toc522174812"/>
+      <w:bookmarkStart w:id="18" w:name="_Toc522168325"/>
+      <w:bookmarkStart w:id="19" w:name="_Toc522174214"/>
+      <w:bookmarkStart w:id="20" w:name="_Toc522174812"/>
       <w:r>
         <w:rPr>
           <w:rFonts w:ascii="Calibri" w:hAnsi="Calibri" w:cs="Calibri"/>
@@ -4105,11 +4410,22 @@
           <w:sz w:val="24"/>
           <w:szCs w:val="40"/>
         </w:rPr>
-        <w:t>Business Processes</w:t>
-      </w:r>
+        <w:t xml:space="preserve">Business </w:t>
+      </w:r>
+      <w:proofErr w:type="spellStart"/>
+      <w:r>
+        <w:rPr>
+          <w:rFonts w:ascii="Calibri" w:hAnsi="Calibri" w:cs="Calibri"/>
+          <w:color w:val="000000" w:themeColor="text1"/>
+          <w:sz w:val="24"/>
+          <w:szCs w:val="40"/>
+        </w:rPr>
+        <w:t>Processes</w:t>
+      </w:r>
+      <w:bookmarkEnd w:id="18"/>
       <w:bookmarkEnd w:id="19"/>
       <w:bookmarkEnd w:id="20"/>
-      <w:bookmarkEnd w:id="21"/>
+      <w:proofErr w:type="spellEnd"/>
     </w:p>
     <w:p>
       <w:pPr>
@@ -4119,14 +4435,42 @@
         <w:rPr>
           <w:rStyle w:val="Erluterungen"/>
           <w:rFonts w:ascii="Calibri" w:hAnsi="Calibri" w:cs="Calibri"/>
+          <w:i w:val="0"/>
+          <w:iCs/>
+          <w:color w:val="auto"/>
         </w:rPr>
       </w:pPr>
       <w:r>
         <w:rPr>
           <w:rStyle w:val="Erluterungen"/>
           <w:rFonts w:ascii="Calibri" w:hAnsi="Calibri" w:cs="Calibri"/>
-        </w:rPr>
-        <w:t>Falls notwendig, sind hier  die identifizierten Geschäftsprozesse näher zu beschreiben. Jeder von ihnen erhält einen eigenen Unterabschnitt gemäß dem Template. In diesem Abschnitt wird der Ablauf der Geschäftsprozesse des vorigen Abschnittes genauer beschrieben. Diese Abläufe sind es, die das zu entwickelnde System ausschnittsweise unterstützen soll.</w:t>
+          <w:i w:val="0"/>
+          <w:iCs/>
+          <w:color w:val="auto"/>
+        </w:rPr>
+        <w:t xml:space="preserve">Nur das Testen der Serverfarm? Oder auch die Installation/in Betrieb </w:t>
+      </w:r>
+      <w:proofErr w:type="spellStart"/>
+      <w:r>
+        <w:rPr>
+          <w:rStyle w:val="Erluterungen"/>
+          <w:rFonts w:ascii="Calibri" w:hAnsi="Calibri" w:cs="Calibri"/>
+          <w:i w:val="0"/>
+          <w:iCs/>
+          <w:color w:val="auto"/>
+        </w:rPr>
+        <w:t>name</w:t>
+      </w:r>
+      <w:proofErr w:type="spellEnd"/>
+      <w:r>
+        <w:rPr>
+          <w:rStyle w:val="Erluterungen"/>
+          <w:rFonts w:ascii="Calibri" w:hAnsi="Calibri" w:cs="Calibri"/>
+          <w:i w:val="0"/>
+          <w:iCs/>
+          <w:color w:val="auto"/>
+        </w:rPr>
+        <w:t xml:space="preserve"> der Server Farm?</w:t>
       </w:r>
     </w:p>
     <w:p>
@@ -4135,6 +4479,35 @@
           <w:tab w:val="left" w:pos="2700"/>
         </w:tabs>
         <w:rPr>
+          <w:rStyle w:val="Erluterungen"/>
+          <w:rFonts w:ascii="Calibri" w:hAnsi="Calibri" w:cs="Calibri"/>
+        </w:rPr>
+      </w:pPr>
+    </w:p>
+    <w:p>
+      <w:pPr>
+        <w:tabs>
+          <w:tab w:val="left" w:pos="2700"/>
+        </w:tabs>
+        <w:rPr>
+          <w:rStyle w:val="Erluterungen"/>
+          <w:rFonts w:ascii="Calibri" w:hAnsi="Calibri" w:cs="Calibri"/>
+        </w:rPr>
+      </w:pPr>
+      <w:r>
+        <w:rPr>
+          <w:rStyle w:val="Erluterungen"/>
+          <w:rFonts w:ascii="Calibri" w:hAnsi="Calibri" w:cs="Calibri"/>
+        </w:rPr>
+        <w:t>Falls notwendig, sind hier  die identifizierten Geschäftsprozesse näher zu beschreiben. Jeder von ihnen erhält einen eigenen Unterabschnitt gemäß dem Template. In diesem Abschnitt wird der Ablauf der Geschäftsprozesse des vorigen Abschnittes genauer beschrieben. Diese Abläufe sind es, die das zu entwickelnde System ausschnittsweise unterstützen soll.</w:t>
+      </w:r>
+    </w:p>
+    <w:p>
+      <w:pPr>
+        <w:tabs>
+          <w:tab w:val="left" w:pos="2700"/>
+        </w:tabs>
+        <w:rPr>
           <w:rFonts w:ascii="Calibri" w:hAnsi="Calibri" w:cs="Calibri"/>
           <w:color w:val="0000FF"/>
         </w:rPr>
@@ -4152,11 +4525,11 @@
           <w:szCs w:val="21"/>
         </w:rPr>
       </w:pPr>
-      <w:bookmarkStart w:id="22" w:name="__RefHeading__3060_1721989911"/>
-      <w:bookmarkStart w:id="23" w:name="_Toc522168326"/>
-      <w:bookmarkStart w:id="24" w:name="_Toc522174215"/>
-      <w:bookmarkStart w:id="25" w:name="_Toc522174813"/>
-      <w:bookmarkEnd w:id="22"/>
+      <w:bookmarkStart w:id="21" w:name="__RefHeading__3060_1721989911"/>
+      <w:bookmarkStart w:id="22" w:name="_Toc522168326"/>
+      <w:bookmarkStart w:id="23" w:name="_Toc522174215"/>
+      <w:bookmarkStart w:id="24" w:name="_Toc522174813"/>
+      <w:bookmarkEnd w:id="21"/>
       <w:r>
         <w:rPr>
           <w:rFonts w:ascii="Calibri" w:hAnsi="Calibri" w:cs="Calibri"/>
@@ -4166,9 +4539,9 @@
         </w:rPr>
         <w:t>&lt;BP.001&gt;: &lt;Name&gt;</w:t>
       </w:r>
+      <w:bookmarkEnd w:id="22"/>
       <w:bookmarkEnd w:id="23"/>
       <w:bookmarkEnd w:id="24"/>
-      <w:bookmarkEnd w:id="25"/>
     </w:p>
     <w:p>
       <w:pPr>
@@ -4344,6 +4717,7 @@
                 <w:lang w:val="en-US"/>
               </w:rPr>
             </w:pPr>
+            <w:proofErr w:type="spellStart"/>
             <w:r>
               <w:rPr>
                 <w:rStyle w:val="Erluterungen"/>
@@ -4352,7 +4726,18 @@
                 <w:color w:val="000000" w:themeColor="text1"/>
                 <w:lang w:val="en-US"/>
               </w:rPr>
-              <w:t>Incolved Roles:</w:t>
+              <w:t>Incolved</w:t>
+            </w:r>
+            <w:proofErr w:type="spellEnd"/>
+            <w:r>
+              <w:rPr>
+                <w:rStyle w:val="Erluterungen"/>
+                <w:rFonts w:ascii="Calibri" w:hAnsi="Calibri" w:cs="Calibri"/>
+                <w:iCs/>
+                <w:color w:val="000000" w:themeColor="text1"/>
+                <w:lang w:val="en-US"/>
+              </w:rPr>
+              <w:t xml:space="preserve"> Roles:</w:t>
             </w:r>
           </w:p>
         </w:tc>
@@ -4396,7 +4781,103 @@
                 <w:color w:val="000000" w:themeColor="text1"/>
                 <w:lang w:val="en-US"/>
               </w:rPr>
-              <w:t>Das können auch existierende Systeme sein.&gt;</w:t>
+              <w:t xml:space="preserve">Das </w:t>
+            </w:r>
+            <w:proofErr w:type="spellStart"/>
+            <w:r>
+              <w:rPr>
+                <w:rStyle w:val="Erluterungen"/>
+                <w:rFonts w:ascii="Calibri" w:hAnsi="Calibri" w:cs="Calibri"/>
+                <w:i w:val="0"/>
+                <w:iCs/>
+                <w:color w:val="000000" w:themeColor="text1"/>
+                <w:lang w:val="en-US"/>
+              </w:rPr>
+              <w:t>können</w:t>
+            </w:r>
+            <w:proofErr w:type="spellEnd"/>
+            <w:r>
+              <w:rPr>
+                <w:rStyle w:val="Erluterungen"/>
+                <w:rFonts w:ascii="Calibri" w:hAnsi="Calibri" w:cs="Calibri"/>
+                <w:i w:val="0"/>
+                <w:iCs/>
+                <w:color w:val="000000" w:themeColor="text1"/>
+                <w:lang w:val="en-US"/>
+              </w:rPr>
+              <w:t xml:space="preserve"> </w:t>
+            </w:r>
+            <w:proofErr w:type="spellStart"/>
+            <w:r>
+              <w:rPr>
+                <w:rStyle w:val="Erluterungen"/>
+                <w:rFonts w:ascii="Calibri" w:hAnsi="Calibri" w:cs="Calibri"/>
+                <w:i w:val="0"/>
+                <w:iCs/>
+                <w:color w:val="000000" w:themeColor="text1"/>
+                <w:lang w:val="en-US"/>
+              </w:rPr>
+              <w:t>auch</w:t>
+            </w:r>
+            <w:proofErr w:type="spellEnd"/>
+            <w:r>
+              <w:rPr>
+                <w:rStyle w:val="Erluterungen"/>
+                <w:rFonts w:ascii="Calibri" w:hAnsi="Calibri" w:cs="Calibri"/>
+                <w:i w:val="0"/>
+                <w:iCs/>
+                <w:color w:val="000000" w:themeColor="text1"/>
+                <w:lang w:val="en-US"/>
+              </w:rPr>
+              <w:t xml:space="preserve"> </w:t>
+            </w:r>
+            <w:proofErr w:type="spellStart"/>
+            <w:r>
+              <w:rPr>
+                <w:rStyle w:val="Erluterungen"/>
+                <w:rFonts w:ascii="Calibri" w:hAnsi="Calibri" w:cs="Calibri"/>
+                <w:i w:val="0"/>
+                <w:iCs/>
+                <w:color w:val="000000" w:themeColor="text1"/>
+                <w:lang w:val="en-US"/>
+              </w:rPr>
+              <w:t>existierende</w:t>
+            </w:r>
+            <w:proofErr w:type="spellEnd"/>
+            <w:r>
+              <w:rPr>
+                <w:rStyle w:val="Erluterungen"/>
+                <w:rFonts w:ascii="Calibri" w:hAnsi="Calibri" w:cs="Calibri"/>
+                <w:i w:val="0"/>
+                <w:iCs/>
+                <w:color w:val="000000" w:themeColor="text1"/>
+                <w:lang w:val="en-US"/>
+              </w:rPr>
+              <w:t xml:space="preserve"> </w:t>
+            </w:r>
+            <w:proofErr w:type="spellStart"/>
+            <w:r>
+              <w:rPr>
+                <w:rStyle w:val="Erluterungen"/>
+                <w:rFonts w:ascii="Calibri" w:hAnsi="Calibri" w:cs="Calibri"/>
+                <w:i w:val="0"/>
+                <w:iCs/>
+                <w:color w:val="000000" w:themeColor="text1"/>
+                <w:lang w:val="en-US"/>
+              </w:rPr>
+              <w:t>Systeme</w:t>
+            </w:r>
+            <w:proofErr w:type="spellEnd"/>
+            <w:r>
+              <w:rPr>
+                <w:rStyle w:val="Erluterungen"/>
+                <w:rFonts w:ascii="Calibri" w:hAnsi="Calibri" w:cs="Calibri"/>
+                <w:i w:val="0"/>
+                <w:iCs/>
+                <w:color w:val="000000" w:themeColor="text1"/>
+                <w:lang w:val="en-US"/>
+              </w:rPr>
+              <w:t xml:space="preserve"> sein.&gt;</w:t>
             </w:r>
           </w:p>
         </w:tc>
@@ -4507,7 +4988,7 @@
               </wp:anchor>
             </w:drawing>
           </mc:Choice>
-          <mc:Fallback xmlns:a="http://schemas.openxmlformats.org/drawingml/2006/main" xmlns:wp14="http://schemas.microsoft.com/office/word/2010/wordml" xmlns:pic="http://schemas.openxmlformats.org/drawingml/2006/picture">
+          <mc:Fallback xmlns:pic="http://schemas.openxmlformats.org/drawingml/2006/picture" xmlns:wp14="http://schemas.microsoft.com/office/word/2010/wordml" xmlns:a="http://schemas.openxmlformats.org/drawingml/2006/main">
             <w:pict w14:anchorId="73D06254">
               <v:shape id="shape 3" style="position:absolute;mso-wrap-distance-left:9.0pt;mso-wrap-distance-top:0.0pt;mso-wrap-distance-right:9.0pt;mso-wrap-distance-bottom:0.0pt;z-index:251659264;o:allowoverlap:true;o:allowincell:true;mso-position-horizontal-relative:text;margin-left:117.1pt;mso-position-horizontal:absolute;mso-position-vertical-relative:text;margin-top:36.8pt;mso-position-vertical:absolute;width:243.0pt;height:103.0pt;v-text-anchor:top;" coordsize="100000,100000" o:spid="_x0000_s3" fillcolor="#FFFFFF" strokecolor="#000000" strokeweight="0.74pt" o:spt="72" path="m53065,20097l68472,0l67245,26743l83366,14685l75833,30238l100000,30763l78634,43525l84583,52263l75833,56987l87394,72366l67778,66435l69176,80416l56389,73769l53759,87231l45704,80416l40278,91256l34847,83911l22764,99999l22245,84441l5949,82518l15417,71154l0,59614l18218,53661l5426,38283l24870,36186l20843,16782l39583,29545l45009,8732xe">
                 <v:path textboxrect="24870,29544,67777,73769"/>
@@ -4592,7 +5073,7 @@
               </wp:inline>
             </w:drawing>
           </mc:Choice>
-          <mc:Fallback xmlns:a="http://schemas.openxmlformats.org/drawingml/2006/main" xmlns:wp14="http://schemas.microsoft.com/office/word/2010/wordml" xmlns:pic="http://schemas.openxmlformats.org/drawingml/2006/picture">
+          <mc:Fallback xmlns:pic="http://schemas.openxmlformats.org/drawingml/2006/picture" xmlns:wp14="http://schemas.microsoft.com/office/word/2010/wordml" xmlns:a="http://schemas.openxmlformats.org/drawingml/2006/main">
             <w:pict w14:anchorId="69070EB2">
               <v:shapetype coordsize="21600,21600" o:spt="75" o:preferrelative="t" path="m@4@5l@4@11@9@11@9@5xe" type="#_x0000_t75">
                 <v:formulas>
@@ -4662,7 +5143,51 @@
           <w:iCs/>
           <w:color w:val="000000" w:themeColor="text1"/>
         </w:rPr>
-        <w:t xml:space="preserve">Figure 2.2:  &lt;BP.001&gt; Activity Diagram </w:t>
+        <w:t xml:space="preserve">Figure 2.2:  &lt;BP.001&gt; </w:t>
+      </w:r>
+      <w:proofErr w:type="spellStart"/>
+      <w:r>
+        <w:rPr>
+          <w:rStyle w:val="Erluterungen"/>
+          <w:rFonts w:ascii="Calibri" w:hAnsi="Calibri" w:cs="Calibri"/>
+          <w:i w:val="0"/>
+          <w:iCs/>
+          <w:color w:val="000000" w:themeColor="text1"/>
+        </w:rPr>
+        <w:t>Activity</w:t>
+      </w:r>
+      <w:proofErr w:type="spellEnd"/>
+      <w:r>
+        <w:rPr>
+          <w:rStyle w:val="Erluterungen"/>
+          <w:rFonts w:ascii="Calibri" w:hAnsi="Calibri" w:cs="Calibri"/>
+          <w:i w:val="0"/>
+          <w:iCs/>
+          <w:color w:val="000000" w:themeColor="text1"/>
+        </w:rPr>
+        <w:t xml:space="preserve"> </w:t>
+      </w:r>
+      <w:proofErr w:type="spellStart"/>
+      <w:r>
+        <w:rPr>
+          <w:rStyle w:val="Erluterungen"/>
+          <w:rFonts w:ascii="Calibri" w:hAnsi="Calibri" w:cs="Calibri"/>
+          <w:i w:val="0"/>
+          <w:iCs/>
+          <w:color w:val="000000" w:themeColor="text1"/>
+        </w:rPr>
+        <w:t>Diagram</w:t>
+      </w:r>
+      <w:proofErr w:type="spellEnd"/>
+      <w:r>
+        <w:rPr>
+          <w:rStyle w:val="Erluterungen"/>
+          <w:rFonts w:ascii="Calibri" w:hAnsi="Calibri" w:cs="Calibri"/>
+          <w:i w:val="0"/>
+          <w:iCs/>
+          <w:color w:val="000000" w:themeColor="text1"/>
+        </w:rPr>
+        <w:t xml:space="preserve"> </w:t>
       </w:r>
     </w:p>
     <w:p>
@@ -4696,11 +5221,11 @@
           <w:szCs w:val="40"/>
         </w:rPr>
       </w:pPr>
-      <w:bookmarkStart w:id="26" w:name="_Toc522094877"/>
-      <w:bookmarkStart w:id="27" w:name="_Toc522094929"/>
-      <w:bookmarkStart w:id="28" w:name="_Toc522168327"/>
-      <w:bookmarkStart w:id="29" w:name="_Toc522174216"/>
-      <w:bookmarkStart w:id="30" w:name="_Toc522174814"/>
+      <w:bookmarkStart w:id="25" w:name="_Toc522094877"/>
+      <w:bookmarkStart w:id="26" w:name="_Toc522094929"/>
+      <w:bookmarkStart w:id="27" w:name="_Toc522168327"/>
+      <w:bookmarkStart w:id="28" w:name="_Toc522174216"/>
+      <w:bookmarkStart w:id="29" w:name="_Toc522174814"/>
       <w:r>
         <w:rPr>
           <w:rFonts w:ascii="Calibri" w:hAnsi="Calibri" w:cs="Calibri"/>
@@ -4710,11 +5235,65 @@
         </w:rPr>
         <w:t>Use Cases</w:t>
       </w:r>
+      <w:bookmarkEnd w:id="25"/>
       <w:bookmarkEnd w:id="26"/>
       <w:bookmarkEnd w:id="27"/>
       <w:bookmarkEnd w:id="28"/>
       <w:bookmarkEnd w:id="29"/>
-      <w:bookmarkEnd w:id="30"/>
+    </w:p>
+    <w:p>
+      <w:pPr>
+        <w:tabs>
+          <w:tab w:val="left" w:pos="2700"/>
+        </w:tabs>
+        <w:rPr>
+          <w:rStyle w:val="Erluterungen"/>
+          <w:rFonts w:ascii="Calibri" w:hAnsi="Calibri" w:cs="Calibri"/>
+          <w:i w:val="0"/>
+          <w:iCs/>
+          <w:color w:val="auto"/>
+        </w:rPr>
+      </w:pPr>
+      <w:r>
+        <w:rPr>
+          <w:rStyle w:val="Erluterungen"/>
+          <w:rFonts w:ascii="Calibri" w:hAnsi="Calibri" w:cs="Calibri"/>
+          <w:i w:val="0"/>
+          <w:iCs/>
+          <w:color w:val="auto"/>
+        </w:rPr>
+        <w:t xml:space="preserve">Nur das Testen der Serverfarm? Oder auch die Installation/in Betrieb </w:t>
+      </w:r>
+      <w:proofErr w:type="spellStart"/>
+      <w:r>
+        <w:rPr>
+          <w:rStyle w:val="Erluterungen"/>
+          <w:rFonts w:ascii="Calibri" w:hAnsi="Calibri" w:cs="Calibri"/>
+          <w:i w:val="0"/>
+          <w:iCs/>
+          <w:color w:val="auto"/>
+        </w:rPr>
+        <w:t>name</w:t>
+      </w:r>
+      <w:proofErr w:type="spellEnd"/>
+      <w:r>
+        <w:rPr>
+          <w:rStyle w:val="Erluterungen"/>
+          <w:rFonts w:ascii="Calibri" w:hAnsi="Calibri" w:cs="Calibri"/>
+          <w:i w:val="0"/>
+          <w:iCs/>
+          <w:color w:val="auto"/>
+        </w:rPr>
+        <w:t xml:space="preserve"> der Server Farm?</w:t>
+      </w:r>
+    </w:p>
+    <w:p>
+      <w:pPr>
+        <w:rPr>
+          <w:rStyle w:val="Erluterungen"/>
+          <w:rFonts w:ascii="Calibri" w:hAnsi="Calibri" w:cs="Calibri"/>
+        </w:rPr>
+      </w:pPr>
     </w:p>
     <w:p>
       <w:pPr>
@@ -4754,7 +5333,6 @@
           <w:rFonts w:ascii="Calibri" w:hAnsi="Calibri" w:cs="Calibri"/>
           <w:noProof/>
         </w:rPr>
-        <w:lastRenderedPageBreak/>
         <mc:AlternateContent>
           <mc:Choice Requires="wpg">
             <w:drawing>
@@ -4838,7 +5416,7 @@
               </wp:anchor>
             </w:drawing>
           </mc:Choice>
-          <mc:Fallback xmlns:a="http://schemas.openxmlformats.org/drawingml/2006/main" xmlns:wp14="http://schemas.microsoft.com/office/word/2010/wordml" xmlns:pic="http://schemas.openxmlformats.org/drawingml/2006/picture">
+          <mc:Fallback xmlns:pic="http://schemas.openxmlformats.org/drawingml/2006/picture" xmlns:wp14="http://schemas.microsoft.com/office/word/2010/wordml" xmlns:a="http://schemas.openxmlformats.org/drawingml/2006/main">
             <w:pict w14:anchorId="3C9040D3">
               <v:shape id="shape 5" style="position:absolute;mso-wrap-distance-left:9.0pt;mso-wrap-distance-top:0.0pt;mso-wrap-distance-right:9.0pt;mso-wrap-distance-bottom:0.0pt;z-index:251657216;o:allowoverlap:true;o:allowincell:true;mso-position-horizontal-relative:text;margin-left:90.0pt;mso-position-horizontal:absolute;mso-position-vertical-relative:text;margin-top:15.8pt;mso-position-vertical:absolute;width:243.0pt;height:90.0pt;v-text-anchor:top;" coordsize="100000,100000" o:spid="_x0000_s5" fillcolor="#FFFFFF" strokecolor="#000000" strokeweight="0.74pt" o:spt="72" path="m53065,20100l68472,0l67245,26744l83366,14681l75833,30237l100000,30762l78634,43525l84583,52263l75833,56987l87394,72369l67778,66431l69176,80413l56389,73769l53759,87231l45704,80413l40278,91256l34847,83906l22764,100000l22245,84444l5949,82519l15417,71156l0,59612l18218,53663l5426,38281l24870,36188l20843,16781l39583,29544l45009,8731xe">
                 <v:path textboxrect="24870,29543,67777,73768"/>
@@ -4923,7 +5501,7 @@
               </wp:inline>
             </w:drawing>
           </mc:Choice>
-          <mc:Fallback xmlns:a="http://schemas.openxmlformats.org/drawingml/2006/main" xmlns:wp14="http://schemas.microsoft.com/office/word/2010/wordml" xmlns:pic="http://schemas.openxmlformats.org/drawingml/2006/picture">
+          <mc:Fallback xmlns:pic="http://schemas.openxmlformats.org/drawingml/2006/picture" xmlns:wp14="http://schemas.microsoft.com/office/word/2010/wordml" xmlns:a="http://schemas.openxmlformats.org/drawingml/2006/main">
             <w:pict w14:anchorId="5CB5084D">
               <v:shapetype coordsize="21600,21600" o:spt="75" o:preferrelative="t" path="m@4@5l@4@11@9@11@9@5xe" type="#_x0000_t75">
                 <v:formulas>
@@ -5006,11 +5584,11 @@
           <w:szCs w:val="21"/>
         </w:rPr>
       </w:pPr>
-      <w:bookmarkStart w:id="31" w:name="_Toc522094878"/>
-      <w:bookmarkStart w:id="32" w:name="_Toc522094930"/>
-      <w:bookmarkStart w:id="33" w:name="_Toc522168328"/>
-      <w:bookmarkStart w:id="34" w:name="_Toc522174217"/>
-      <w:bookmarkStart w:id="35" w:name="_Toc522174815"/>
+      <w:bookmarkStart w:id="30" w:name="_Toc522094878"/>
+      <w:bookmarkStart w:id="31" w:name="_Toc522094930"/>
+      <w:bookmarkStart w:id="32" w:name="_Toc522168328"/>
+      <w:bookmarkStart w:id="33" w:name="_Toc522174217"/>
+      <w:bookmarkStart w:id="34" w:name="_Toc522174815"/>
       <w:r>
         <w:rPr>
           <w:rFonts w:ascii="Calibri" w:hAnsi="Calibri" w:cs="Calibri"/>
@@ -5020,11 +5598,11 @@
         </w:rPr>
         <w:t>&lt;UC.001&gt;  Use Case Name</w:t>
       </w:r>
+      <w:bookmarkEnd w:id="30"/>
       <w:bookmarkEnd w:id="31"/>
       <w:bookmarkEnd w:id="32"/>
       <w:bookmarkEnd w:id="33"/>
       <w:bookmarkEnd w:id="34"/>
-      <w:bookmarkEnd w:id="35"/>
       <w:r>
         <w:rPr>
           <w:rFonts w:ascii="Calibri" w:hAnsi="Calibri" w:cs="Calibri"/>
@@ -5137,6 +5715,7 @@
                 <w:lang w:val="en-US"/>
               </w:rPr>
             </w:pPr>
+            <w:proofErr w:type="spellStart"/>
             <w:r>
               <w:rPr>
                 <w:rStyle w:val="Erluterungen"/>
@@ -5145,7 +5724,62 @@
                 <w:iCs/>
                 <w:lang w:val="en-US"/>
               </w:rPr>
-              <w:t>Prozess-ID: &lt;elementarer Geschäftsprozess &gt;</w:t>
+              <w:t>Prozess</w:t>
+            </w:r>
+            <w:proofErr w:type="spellEnd"/>
+            <w:r>
+              <w:rPr>
+                <w:rStyle w:val="Erluterungen"/>
+                <w:rFonts w:ascii="Calibri" w:hAnsi="Calibri" w:cs="Calibri"/>
+                <w:i w:val="0"/>
+                <w:iCs/>
+                <w:lang w:val="en-US"/>
+              </w:rPr>
+              <w:t>-ID: &lt;</w:t>
+            </w:r>
+            <w:proofErr w:type="spellStart"/>
+            <w:r>
+              <w:rPr>
+                <w:rStyle w:val="Erluterungen"/>
+                <w:rFonts w:ascii="Calibri" w:hAnsi="Calibri" w:cs="Calibri"/>
+                <w:i w:val="0"/>
+                <w:iCs/>
+                <w:lang w:val="en-US"/>
+              </w:rPr>
+              <w:t>elementarer</w:t>
+            </w:r>
+            <w:proofErr w:type="spellEnd"/>
+            <w:r>
+              <w:rPr>
+                <w:rStyle w:val="Erluterungen"/>
+                <w:rFonts w:ascii="Calibri" w:hAnsi="Calibri" w:cs="Calibri"/>
+                <w:i w:val="0"/>
+                <w:iCs/>
+                <w:lang w:val="en-US"/>
+              </w:rPr>
+              <w:t xml:space="preserve"> </w:t>
+            </w:r>
+            <w:proofErr w:type="spellStart"/>
+            <w:r>
+              <w:rPr>
+                <w:rStyle w:val="Erluterungen"/>
+                <w:rFonts w:ascii="Calibri" w:hAnsi="Calibri" w:cs="Calibri"/>
+                <w:i w:val="0"/>
+                <w:iCs/>
+                <w:lang w:val="en-US"/>
+              </w:rPr>
+              <w:t>Geschäftsprozess</w:t>
+            </w:r>
+            <w:proofErr w:type="spellEnd"/>
+            <w:r>
+              <w:rPr>
+                <w:rStyle w:val="Erluterungen"/>
+                <w:rFonts w:ascii="Calibri" w:hAnsi="Calibri" w:cs="Calibri"/>
+                <w:i w:val="0"/>
+                <w:iCs/>
+                <w:lang w:val="en-US"/>
+              </w:rPr>
+              <w:t xml:space="preserve"> &gt;</w:t>
             </w:r>
           </w:p>
         </w:tc>
@@ -5468,6 +6102,7 @@
                 <w:lang w:val="en-US"/>
               </w:rPr>
             </w:pPr>
+            <w:proofErr w:type="spellStart"/>
             <w:r>
               <w:rPr>
                 <w:rStyle w:val="Erluterungen"/>
@@ -5478,7 +6113,46 @@
                 <w:color w:val="000000" w:themeColor="text1"/>
                 <w:lang w:val="en-US"/>
               </w:rPr>
-              <w:t>Beteiligte Nutzer:</w:t>
+              <w:t>Beteiligte</w:t>
+            </w:r>
+            <w:proofErr w:type="spellEnd"/>
+            <w:r>
+              <w:rPr>
+                <w:rStyle w:val="Erluterungen"/>
+                <w:rFonts w:ascii="Calibri" w:hAnsi="Calibri" w:cs="Calibri"/>
+                <w:b/>
+                <w:bCs/>
+                <w:iCs/>
+                <w:color w:val="000000" w:themeColor="text1"/>
+                <w:lang w:val="en-US"/>
+              </w:rPr>
+              <w:t xml:space="preserve"> </w:t>
+            </w:r>
+            <w:proofErr w:type="spellStart"/>
+            <w:r>
+              <w:rPr>
+                <w:rStyle w:val="Erluterungen"/>
+                <w:rFonts w:ascii="Calibri" w:hAnsi="Calibri" w:cs="Calibri"/>
+                <w:b/>
+                <w:bCs/>
+                <w:iCs/>
+                <w:color w:val="000000" w:themeColor="text1"/>
+                <w:lang w:val="en-US"/>
+              </w:rPr>
+              <w:t>Nutzer</w:t>
+            </w:r>
+            <w:proofErr w:type="spellEnd"/>
+            <w:r>
+              <w:rPr>
+                <w:rStyle w:val="Erluterungen"/>
+                <w:rFonts w:ascii="Calibri" w:hAnsi="Calibri" w:cs="Calibri"/>
+                <w:b/>
+                <w:bCs/>
+                <w:iCs/>
+                <w:color w:val="000000" w:themeColor="text1"/>
+                <w:lang w:val="en-US"/>
+              </w:rPr>
+              <w:t>:</w:t>
             </w:r>
           </w:p>
         </w:tc>
@@ -5511,6 +6185,7 @@
               </w:rPr>
               <w:t xml:space="preserve">Rollenname: Beschreibung des Nutzers, der mit dem System interagiert. </w:t>
             </w:r>
+            <w:proofErr w:type="spellStart"/>
             <w:r>
               <w:rPr>
                 <w:rStyle w:val="Erluterungen"/>
@@ -5519,7 +6194,106 @@
                 <w:iCs/>
                 <w:lang w:val="en-US"/>
               </w:rPr>
-              <w:t>Nutzer können auch andere Systeme sein.</w:t>
+              <w:t>Nutzer</w:t>
+            </w:r>
+            <w:proofErr w:type="spellEnd"/>
+            <w:r>
+              <w:rPr>
+                <w:rStyle w:val="Erluterungen"/>
+                <w:rFonts w:ascii="Calibri" w:hAnsi="Calibri" w:cs="Calibri"/>
+                <w:i w:val="0"/>
+                <w:iCs/>
+                <w:lang w:val="en-US"/>
+              </w:rPr>
+              <w:t xml:space="preserve"> </w:t>
+            </w:r>
+            <w:proofErr w:type="spellStart"/>
+            <w:r>
+              <w:rPr>
+                <w:rStyle w:val="Erluterungen"/>
+                <w:rFonts w:ascii="Calibri" w:hAnsi="Calibri" w:cs="Calibri"/>
+                <w:i w:val="0"/>
+                <w:iCs/>
+                <w:lang w:val="en-US"/>
+              </w:rPr>
+              <w:t>können</w:t>
+            </w:r>
+            <w:proofErr w:type="spellEnd"/>
+            <w:r>
+              <w:rPr>
+                <w:rStyle w:val="Erluterungen"/>
+                <w:rFonts w:ascii="Calibri" w:hAnsi="Calibri" w:cs="Calibri"/>
+                <w:i w:val="0"/>
+                <w:iCs/>
+                <w:lang w:val="en-US"/>
+              </w:rPr>
+              <w:t xml:space="preserve"> </w:t>
+            </w:r>
+            <w:proofErr w:type="spellStart"/>
+            <w:r>
+              <w:rPr>
+                <w:rStyle w:val="Erluterungen"/>
+                <w:rFonts w:ascii="Calibri" w:hAnsi="Calibri" w:cs="Calibri"/>
+                <w:i w:val="0"/>
+                <w:iCs/>
+                <w:lang w:val="en-US"/>
+              </w:rPr>
+              <w:t>auch</w:t>
+            </w:r>
+            <w:proofErr w:type="spellEnd"/>
+            <w:r>
+              <w:rPr>
+                <w:rStyle w:val="Erluterungen"/>
+                <w:rFonts w:ascii="Calibri" w:hAnsi="Calibri" w:cs="Calibri"/>
+                <w:i w:val="0"/>
+                <w:iCs/>
+                <w:lang w:val="en-US"/>
+              </w:rPr>
+              <w:t xml:space="preserve"> </w:t>
+            </w:r>
+            <w:proofErr w:type="spellStart"/>
+            <w:r>
+              <w:rPr>
+                <w:rStyle w:val="Erluterungen"/>
+                <w:rFonts w:ascii="Calibri" w:hAnsi="Calibri" w:cs="Calibri"/>
+                <w:i w:val="0"/>
+                <w:iCs/>
+                <w:lang w:val="en-US"/>
+              </w:rPr>
+              <w:t>andere</w:t>
+            </w:r>
+            <w:proofErr w:type="spellEnd"/>
+            <w:r>
+              <w:rPr>
+                <w:rStyle w:val="Erluterungen"/>
+                <w:rFonts w:ascii="Calibri" w:hAnsi="Calibri" w:cs="Calibri"/>
+                <w:i w:val="0"/>
+                <w:iCs/>
+                <w:lang w:val="en-US"/>
+              </w:rPr>
+              <w:t xml:space="preserve"> </w:t>
+            </w:r>
+            <w:proofErr w:type="spellStart"/>
+            <w:r>
+              <w:rPr>
+                <w:rStyle w:val="Erluterungen"/>
+                <w:rFonts w:ascii="Calibri" w:hAnsi="Calibri" w:cs="Calibri"/>
+                <w:i w:val="0"/>
+                <w:iCs/>
+                <w:lang w:val="en-US"/>
+              </w:rPr>
+              <w:t>Systeme</w:t>
+            </w:r>
+            <w:proofErr w:type="spellEnd"/>
+            <w:r>
+              <w:rPr>
+                <w:rStyle w:val="Erluterungen"/>
+                <w:rFonts w:ascii="Calibri" w:hAnsi="Calibri" w:cs="Calibri"/>
+                <w:i w:val="0"/>
+                <w:iCs/>
+                <w:lang w:val="en-US"/>
+              </w:rPr>
+              <w:t xml:space="preserve"> sein.</w:t>
             </w:r>
           </w:p>
         </w:tc>
@@ -5652,7 +6426,7 @@
           <w:szCs w:val="40"/>
         </w:rPr>
       </w:pPr>
-      <w:bookmarkStart w:id="36" w:name="_Toc522168329"/>
+      <w:bookmarkStart w:id="35" w:name="_Toc522168329"/>
       <w:r>
         <w:rPr>
           <w:rFonts w:ascii="Calibri" w:hAnsi="Calibri" w:cs="Calibri"/>
@@ -5676,8 +6450,8 @@
           <w:szCs w:val="40"/>
         </w:rPr>
       </w:pPr>
-      <w:bookmarkStart w:id="37" w:name="_Toc522174218"/>
-      <w:bookmarkStart w:id="38" w:name="_Toc522174816"/>
+      <w:bookmarkStart w:id="36" w:name="_Toc522174218"/>
+      <w:bookmarkStart w:id="37" w:name="_Toc522174816"/>
       <w:r>
         <w:rPr>
           <w:rFonts w:ascii="Calibri" w:hAnsi="Calibri" w:cs="Calibri"/>
@@ -5688,9 +6462,9 @@
         <w:lastRenderedPageBreak/>
         <w:t>Features</w:t>
       </w:r>
+      <w:bookmarkEnd w:id="35"/>
       <w:bookmarkEnd w:id="36"/>
       <w:bookmarkEnd w:id="37"/>
-      <w:bookmarkEnd w:id="38"/>
     </w:p>
     <w:p>
       <w:pPr>
@@ -5766,11 +6540,11 @@
           <w:szCs w:val="21"/>
         </w:rPr>
       </w:pPr>
-      <w:bookmarkStart w:id="39" w:name="_Toc522094880"/>
-      <w:bookmarkStart w:id="40" w:name="_Toc522094932"/>
-      <w:bookmarkStart w:id="41" w:name="_Toc522168330"/>
-      <w:bookmarkStart w:id="42" w:name="_Toc522174219"/>
-      <w:bookmarkStart w:id="43" w:name="_Toc522174817"/>
+      <w:bookmarkStart w:id="38" w:name="_Toc522094880"/>
+      <w:bookmarkStart w:id="39" w:name="_Toc522094932"/>
+      <w:bookmarkStart w:id="40" w:name="_Toc522168330"/>
+      <w:bookmarkStart w:id="41" w:name="_Toc522174219"/>
+      <w:bookmarkStart w:id="42" w:name="_Toc522174817"/>
       <w:r>
         <w:rPr>
           <w:rFonts w:ascii="Calibri" w:hAnsi="Calibri" w:cs="Calibri"/>
@@ -5780,11 +6554,11 @@
         </w:rPr>
         <w:t>/LF10/ …..</w:t>
       </w:r>
+      <w:bookmarkEnd w:id="38"/>
       <w:bookmarkEnd w:id="39"/>
       <w:bookmarkEnd w:id="40"/>
       <w:bookmarkEnd w:id="41"/>
       <w:bookmarkEnd w:id="42"/>
-      <w:bookmarkEnd w:id="43"/>
     </w:p>
     <w:p>
       <w:pPr>
@@ -5839,11 +6613,11 @@
           <w:szCs w:val="21"/>
         </w:rPr>
       </w:pPr>
-      <w:bookmarkStart w:id="44" w:name="_Toc522094881"/>
-      <w:bookmarkStart w:id="45" w:name="_Toc522094933"/>
-      <w:bookmarkStart w:id="46" w:name="_Toc522168331"/>
-      <w:bookmarkStart w:id="47" w:name="_Toc522174220"/>
-      <w:bookmarkStart w:id="48" w:name="_Toc522174818"/>
+      <w:bookmarkStart w:id="43" w:name="_Toc522094881"/>
+      <w:bookmarkStart w:id="44" w:name="_Toc522094933"/>
+      <w:bookmarkStart w:id="45" w:name="_Toc522168331"/>
+      <w:bookmarkStart w:id="46" w:name="_Toc522174220"/>
+      <w:bookmarkStart w:id="47" w:name="_Toc522174818"/>
       <w:r>
         <w:rPr>
           <w:rFonts w:ascii="Calibri" w:hAnsi="Calibri" w:cs="Calibri"/>
@@ -5853,11 +6627,11 @@
         </w:rPr>
         <w:t>/LF20/ …..</w:t>
       </w:r>
+      <w:bookmarkEnd w:id="43"/>
       <w:bookmarkEnd w:id="44"/>
       <w:bookmarkEnd w:id="45"/>
       <w:bookmarkEnd w:id="46"/>
       <w:bookmarkEnd w:id="47"/>
-      <w:bookmarkEnd w:id="48"/>
     </w:p>
     <w:p>
       <w:pPr>
@@ -5908,31 +6682,40 @@
           <w:szCs w:val="28"/>
         </w:rPr>
       </w:pPr>
-      <w:bookmarkStart w:id="49" w:name="_Toc522094882"/>
-      <w:bookmarkStart w:id="50" w:name="_Toc522094934"/>
-      <w:bookmarkStart w:id="51" w:name="_Toc522168332"/>
-      <w:bookmarkStart w:id="52" w:name="_Toc522174221"/>
-      <w:bookmarkStart w:id="53" w:name="_Toc522174819"/>
+      <w:bookmarkStart w:id="48" w:name="_Toc522094882"/>
+      <w:bookmarkStart w:id="49" w:name="_Toc522094934"/>
+      <w:bookmarkStart w:id="50" w:name="_Toc522168332"/>
+      <w:bookmarkStart w:id="51" w:name="_Toc522174221"/>
+      <w:bookmarkStart w:id="52" w:name="_Toc522174819"/>
+      <w:proofErr w:type="spellStart"/>
       <w:r>
         <w:rPr>
           <w:rFonts w:ascii="Calibri" w:hAnsi="Calibri" w:cs="Calibri"/>
           <w:szCs w:val="28"/>
         </w:rPr>
         <w:lastRenderedPageBreak/>
-        <w:t>Product Dat</w:t>
-      </w:r>
+        <w:t>Product</w:t>
+      </w:r>
+      <w:proofErr w:type="spellEnd"/>
+      <w:r>
+        <w:rPr>
+          <w:rFonts w:ascii="Calibri" w:hAnsi="Calibri" w:cs="Calibri"/>
+          <w:szCs w:val="28"/>
+        </w:rPr>
+        <w:t xml:space="preserve"> Dat</w:t>
+      </w:r>
+      <w:bookmarkEnd w:id="48"/>
       <w:bookmarkEnd w:id="49"/>
+      <w:r>
+        <w:rPr>
+          <w:rFonts w:ascii="Calibri" w:hAnsi="Calibri" w:cs="Calibri"/>
+          <w:szCs w:val="28"/>
+        </w:rPr>
+        <w:t>a</w:t>
+      </w:r>
       <w:bookmarkEnd w:id="50"/>
-      <w:r>
-        <w:rPr>
-          <w:rFonts w:ascii="Calibri" w:hAnsi="Calibri" w:cs="Calibri"/>
-          <w:szCs w:val="28"/>
-        </w:rPr>
-        <w:t>a</w:t>
-      </w:r>
       <w:bookmarkEnd w:id="51"/>
       <w:bookmarkEnd w:id="52"/>
-      <w:bookmarkEnd w:id="53"/>
       <w:r>
         <w:rPr>
           <w:rFonts w:ascii="Calibri" w:hAnsi="Calibri" w:cs="Calibri"/>
@@ -5956,7 +6739,23 @@
           <w:rStyle w:val="Erluterungen"/>
           <w:rFonts w:ascii="Calibri" w:hAnsi="Calibri" w:cs="Calibri"/>
         </w:rPr>
-        <w:t>In diesem Abschnitt werden die Hauptdaten und Datenschnittstellen beschrieben, mit denen das Softwareprodukt arbeiten soll und die bereits identifizierbar sind (siehe Abb. 1). Im Allgemeinen werden diese Hauptdaten eines Programms auch nonvolatil gespeichert.</w:t>
+        <w:t xml:space="preserve">In diesem Abschnitt werden die Hauptdaten und Datenschnittstellen beschrieben, mit denen das Softwareprodukt arbeiten soll und die bereits identifizierbar sind (siehe Abb. 1). Im Allgemeinen werden diese Hauptdaten eines Programms auch </w:t>
+      </w:r>
+      <w:proofErr w:type="spellStart"/>
+      <w:r>
+        <w:rPr>
+          <w:rStyle w:val="Erluterungen"/>
+          <w:rFonts w:ascii="Calibri" w:hAnsi="Calibri" w:cs="Calibri"/>
+        </w:rPr>
+        <w:t>nonvolatil</w:t>
+      </w:r>
+      <w:proofErr w:type="spellEnd"/>
+      <w:r>
+        <w:rPr>
+          <w:rStyle w:val="Erluterungen"/>
+          <w:rFonts w:ascii="Calibri" w:hAnsi="Calibri" w:cs="Calibri"/>
+        </w:rPr>
+        <w:t xml:space="preserve"> gespeichert.</w:t>
       </w:r>
     </w:p>
     <w:p>
@@ -5969,6 +6768,152 @@
           <w:rFonts w:ascii="Calibri" w:hAnsi="Calibri" w:cs="Calibri"/>
         </w:rPr>
       </w:pPr>
+    </w:p>
+    <w:p>
+      <w:pPr>
+        <w:tabs>
+          <w:tab w:val="left" w:pos="2700"/>
+        </w:tabs>
+        <w:rPr>
+          <w:rStyle w:val="Erluterungen"/>
+          <w:rFonts w:ascii="Calibri" w:hAnsi="Calibri" w:cs="Calibri"/>
+          <w:i w:val="0"/>
+          <w:iCs/>
+          <w:color w:val="auto"/>
+        </w:rPr>
+      </w:pPr>
+      <w:r>
+        <w:rPr>
+          <w:rStyle w:val="Erluterungen"/>
+          <w:rFonts w:ascii="Calibri" w:hAnsi="Calibri" w:cs="Calibri"/>
+          <w:i w:val="0"/>
+          <w:iCs/>
+          <w:color w:val="auto"/>
+        </w:rPr>
+        <w:t xml:space="preserve">Mögliche </w:t>
+      </w:r>
+      <w:proofErr w:type="spellStart"/>
+      <w:r>
+        <w:rPr>
+          <w:rStyle w:val="Erluterungen"/>
+          <w:rFonts w:ascii="Calibri" w:hAnsi="Calibri" w:cs="Calibri"/>
+          <w:i w:val="0"/>
+          <w:iCs/>
+          <w:color w:val="auto"/>
+        </w:rPr>
+        <w:t>Product</w:t>
+      </w:r>
+      <w:proofErr w:type="spellEnd"/>
+      <w:r>
+        <w:rPr>
+          <w:rStyle w:val="Erluterungen"/>
+          <w:rFonts w:ascii="Calibri" w:hAnsi="Calibri" w:cs="Calibri"/>
+          <w:i w:val="0"/>
+          <w:iCs/>
+          <w:color w:val="auto"/>
+        </w:rPr>
+        <w:t xml:space="preserve"> Data?</w:t>
+      </w:r>
+    </w:p>
+    <w:p>
+      <w:pPr>
+        <w:tabs>
+          <w:tab w:val="left" w:pos="2700"/>
+        </w:tabs>
+        <w:rPr>
+          <w:rStyle w:val="Erluterungen"/>
+          <w:rFonts w:ascii="Calibri" w:hAnsi="Calibri" w:cs="Calibri"/>
+          <w:i w:val="0"/>
+          <w:iCs/>
+          <w:color w:val="auto"/>
+        </w:rPr>
+      </w:pPr>
+      <w:proofErr w:type="spellStart"/>
+      <w:r>
+        <w:rPr>
+          <w:rStyle w:val="Erluterungen"/>
+          <w:rFonts w:ascii="Calibri" w:hAnsi="Calibri" w:cs="Calibri"/>
+          <w:i w:val="0"/>
+          <w:iCs/>
+          <w:color w:val="auto"/>
+        </w:rPr>
+        <w:t>Konfigurationdatei</w:t>
+      </w:r>
+      <w:proofErr w:type="spellEnd"/>
+    </w:p>
+    <w:p>
+      <w:pPr>
+        <w:tabs>
+          <w:tab w:val="left" w:pos="2700"/>
+        </w:tabs>
+        <w:rPr>
+          <w:rStyle w:val="Erluterungen"/>
+          <w:rFonts w:ascii="Calibri" w:hAnsi="Calibri" w:cs="Calibri"/>
+          <w:i w:val="0"/>
+          <w:iCs/>
+          <w:color w:val="auto"/>
+        </w:rPr>
+      </w:pPr>
+      <w:r>
+        <w:rPr>
+          <w:rStyle w:val="Erluterungen"/>
+          <w:rFonts w:ascii="Calibri" w:hAnsi="Calibri" w:cs="Calibri"/>
+          <w:i w:val="0"/>
+          <w:iCs/>
+          <w:color w:val="auto"/>
+        </w:rPr>
+        <w:t>Open62541-Stack</w:t>
+      </w:r>
+    </w:p>
+    <w:p>
+      <w:pPr>
+        <w:tabs>
+          <w:tab w:val="left" w:pos="2700"/>
+        </w:tabs>
+        <w:rPr>
+          <w:rStyle w:val="Erluterungen"/>
+          <w:rFonts w:ascii="Calibri" w:hAnsi="Calibri" w:cs="Calibri"/>
+          <w:i w:val="0"/>
+          <w:iCs/>
+          <w:color w:val="auto"/>
+        </w:rPr>
+      </w:pPr>
+      <w:r>
+        <w:rPr>
+          <w:rStyle w:val="Erluterungen"/>
+          <w:rFonts w:ascii="Calibri" w:hAnsi="Calibri" w:cs="Calibri"/>
+          <w:i w:val="0"/>
+          <w:iCs/>
+          <w:color w:val="auto"/>
+        </w:rPr>
+        <w:t>10 Server Profile</w:t>
+      </w:r>
+    </w:p>
+    <w:p>
+      <w:pPr>
+        <w:tabs>
+          <w:tab w:val="left" w:pos="2700"/>
+        </w:tabs>
+        <w:rPr>
+          <w:rStyle w:val="Erluterungen"/>
+          <w:rFonts w:ascii="Calibri" w:hAnsi="Calibri" w:cs="Calibri"/>
+          <w:i w:val="0"/>
+          <w:iCs/>
+          <w:color w:val="auto"/>
+        </w:rPr>
+      </w:pPr>
+      <w:r>
+        <w:rPr>
+          <w:rStyle w:val="Erluterungen"/>
+          <w:rFonts w:ascii="Calibri" w:hAnsi="Calibri" w:cs="Calibri"/>
+          <w:i w:val="0"/>
+          <w:iCs/>
+          <w:color w:val="auto"/>
+        </w:rPr>
+        <w:t>Test Client</w:t>
+      </w:r>
+      <w:bookmarkStart w:id="53" w:name="_GoBack"/>
+      <w:bookmarkEnd w:id="53"/>
     </w:p>
     <w:p>
       <w:pPr>
@@ -6099,13 +7044,38 @@
           <w:szCs w:val="28"/>
         </w:rPr>
         <w:lastRenderedPageBreak/>
-        <w:t>Other Product Characteristics</w:t>
+        <w:t xml:space="preserve">Other </w:t>
+      </w:r>
+      <w:proofErr w:type="spellStart"/>
+      <w:r>
+        <w:rPr>
+          <w:rFonts w:ascii="Calibri" w:hAnsi="Calibri" w:cs="Calibri"/>
+          <w:szCs w:val="28"/>
+        </w:rPr>
+        <w:t>Product</w:t>
+      </w:r>
+      <w:proofErr w:type="spellEnd"/>
+      <w:r>
+        <w:rPr>
+          <w:rFonts w:ascii="Calibri" w:hAnsi="Calibri" w:cs="Calibri"/>
+          <w:szCs w:val="28"/>
+        </w:rPr>
+        <w:t xml:space="preserve"> </w:t>
+      </w:r>
+      <w:proofErr w:type="spellStart"/>
+      <w:r>
+        <w:rPr>
+          <w:rFonts w:ascii="Calibri" w:hAnsi="Calibri" w:cs="Calibri"/>
+          <w:szCs w:val="28"/>
+        </w:rPr>
+        <w:t>Characteristics</w:t>
       </w:r>
       <w:bookmarkEnd w:id="57"/>
       <w:bookmarkEnd w:id="58"/>
       <w:bookmarkEnd w:id="62"/>
       <w:bookmarkEnd w:id="63"/>
       <w:bookmarkEnd w:id="64"/>
+      <w:proofErr w:type="spellEnd"/>
     </w:p>
     <w:p>
       <w:pPr>
@@ -6772,7 +7742,7 @@
             </wp:anchor>
           </w:drawing>
         </mc:Choice>
-        <mc:Fallback xmlns:a="http://schemas.openxmlformats.org/drawingml/2006/main" xmlns:wp14="http://schemas.microsoft.com/office/word/2010/wordml" xmlns:pic="http://schemas.openxmlformats.org/drawingml/2006/picture">
+        <mc:Fallback xmlns:pic="http://schemas.openxmlformats.org/drawingml/2006/picture" xmlns:wp14="http://schemas.microsoft.com/office/word/2010/wordml" xmlns:a="http://schemas.openxmlformats.org/drawingml/2006/main">
           <w:pict w14:anchorId="1827EC37">
             <v:shape id="shape 0" style="position:absolute;mso-wrap-distance-left:0.0pt;mso-wrap-distance-top:0.0pt;mso-wrap-distance-right:0.0pt;mso-wrap-distance-bottom:0.0pt;z-index:251657728;o:allowoverlap:true;o:allowincell:true;mso-position-horizontal-relative:page;margin-left:516.7pt;mso-position-horizontal:absolute;mso-position-vertical-relative:text;margin-top:0.0pt;mso-position-vertical:absolute;width:7.6pt;height:14.5pt;v-text-anchor:top;" coordsize="100000,100000" o:spid="_x0000_s0" fillcolor="#FFFFFF" o:spt="1" path="">
               <v:path textboxrect="0,0,0,0"/>
@@ -6886,7 +7856,7 @@
             </wp:inline>
           </w:drawing>
         </mc:Choice>
-        <mc:Fallback xmlns:a="http://schemas.openxmlformats.org/drawingml/2006/main" xmlns:wp14="http://schemas.microsoft.com/office/word/2010/wordml" xmlns:pic="http://schemas.openxmlformats.org/drawingml/2006/picture">
+        <mc:Fallback xmlns:pic="http://schemas.openxmlformats.org/drawingml/2006/picture" xmlns:wp14="http://schemas.microsoft.com/office/word/2010/wordml" xmlns:a="http://schemas.openxmlformats.org/drawingml/2006/main">
           <w:pict w14:anchorId="76297C8D">
             <v:shapetype coordsize="21600,21600" o:spt="75" o:preferrelative="t" path="m@4@5l@4@11@9@11@9@5xe" type="#_x0000_t75">
               <v:formulas>
@@ -6963,7 +7933,7 @@
         <w:noProof/>
         <w:sz w:val="22"/>
       </w:rPr>
-      <w:t>24.10.2020</w:t>
+      <w:t>27.10.2020</w:t>
     </w:r>
     <w:r>
       <w:rPr>
@@ -7606,6 +8576,95 @@
     </w:lvl>
   </w:abstractNum>
   <w:abstractNum w:abstractNumId="5" w15:restartNumberingAfterBreak="0">
+    <w:nsid w:val="4C005FF6"/>
+    <w:multiLevelType w:val="hybridMultilevel"/>
+    <w:tmpl w:val="64DE24FE"/>
+    <w:lvl w:ilvl="0" w:tplc="0407000F">
+      <w:start w:val="1"/>
+      <w:numFmt w:val="decimal"/>
+      <w:lvlText w:val="%1."/>
+      <w:lvlJc w:val="left"/>
+      <w:pPr>
+        <w:ind w:left="720" w:hanging="360"/>
+      </w:pPr>
+      <w:rPr>
+        <w:rFonts w:hint="default"/>
+      </w:rPr>
+    </w:lvl>
+    <w:lvl w:ilvl="1" w:tplc="04070019" w:tentative="1">
+      <w:start w:val="1"/>
+      <w:numFmt w:val="lowerLetter"/>
+      <w:lvlText w:val="%2."/>
+      <w:lvlJc w:val="left"/>
+      <w:pPr>
+        <w:ind w:left="1440" w:hanging="360"/>
+      </w:pPr>
+    </w:lvl>
+    <w:lvl w:ilvl="2" w:tplc="0407001B" w:tentative="1">
+      <w:start w:val="1"/>
+      <w:numFmt w:val="lowerRoman"/>
+      <w:lvlText w:val="%3."/>
+      <w:lvlJc w:val="right"/>
+      <w:pPr>
+        <w:ind w:left="2160" w:hanging="180"/>
+      </w:pPr>
+    </w:lvl>
+    <w:lvl w:ilvl="3" w:tplc="0407000F" w:tentative="1">
+      <w:start w:val="1"/>
+      <w:numFmt w:val="decimal"/>
+      <w:lvlText w:val="%4."/>
+      <w:lvlJc w:val="left"/>
+      <w:pPr>
+        <w:ind w:left="2880" w:hanging="360"/>
+      </w:pPr>
+    </w:lvl>
+    <w:lvl w:ilvl="4" w:tplc="04070019" w:tentative="1">
+      <w:start w:val="1"/>
+      <w:numFmt w:val="lowerLetter"/>
+      <w:lvlText w:val="%5."/>
+      <w:lvlJc w:val="left"/>
+      <w:pPr>
+        <w:ind w:left="3600" w:hanging="360"/>
+      </w:pPr>
+    </w:lvl>
+    <w:lvl w:ilvl="5" w:tplc="0407001B" w:tentative="1">
+      <w:start w:val="1"/>
+      <w:numFmt w:val="lowerRoman"/>
+      <w:lvlText w:val="%6."/>
+      <w:lvlJc w:val="right"/>
+      <w:pPr>
+        <w:ind w:left="4320" w:hanging="180"/>
+      </w:pPr>
+    </w:lvl>
+    <w:lvl w:ilvl="6" w:tplc="0407000F" w:tentative="1">
+      <w:start w:val="1"/>
+      <w:numFmt w:val="decimal"/>
+      <w:lvlText w:val="%7."/>
+      <w:lvlJc w:val="left"/>
+      <w:pPr>
+        <w:ind w:left="5040" w:hanging="360"/>
+      </w:pPr>
+    </w:lvl>
+    <w:lvl w:ilvl="7" w:tplc="04070019" w:tentative="1">
+      <w:start w:val="1"/>
+      <w:numFmt w:val="lowerLetter"/>
+      <w:lvlText w:val="%8."/>
+      <w:lvlJc w:val="left"/>
+      <w:pPr>
+        <w:ind w:left="5760" w:hanging="360"/>
+      </w:pPr>
+    </w:lvl>
+    <w:lvl w:ilvl="8" w:tplc="0407001B" w:tentative="1">
+      <w:start w:val="1"/>
+      <w:numFmt w:val="lowerRoman"/>
+      <w:lvlText w:val="%9."/>
+      <w:lvlJc w:val="right"/>
+      <w:pPr>
+        <w:ind w:left="6480" w:hanging="180"/>
+      </w:pPr>
+    </w:lvl>
+  </w:abstractNum>
+  <w:abstractNum w:abstractNumId="6" w15:restartNumberingAfterBreak="0">
     <w:nsid w:val="70E95EA0"/>
     <w:multiLevelType w:val="hybridMultilevel"/>
     <w:tmpl w:val="A9861F90"/>
@@ -7835,6 +8894,9 @@
     <w:abstractNumId w:val="0"/>
   </w:num>
   <w:num w:numId="40">
+    <w:abstractNumId w:val="6"/>
+  </w:num>
+  <w:num w:numId="41">
     <w:abstractNumId w:val="5"/>
   </w:num>
 </w:numbering>
@@ -21123,18 +22185,18 @@
 </file>
 
 <file path=customXml/item2.xml><?xml version="1.0" encoding="utf-8"?>
-<p:properties xmlns:p="http://schemas.microsoft.com/office/2006/metadata/properties" xmlns:xsi="http://www.w3.org/2001/XMLSchema-instance" xmlns:pc="http://schemas.microsoft.com/office/infopath/2007/PartnerControls">
-  <documentManagement/>
-</p:properties>
-</file>
-
-<file path=customXml/item3.xml><?xml version="1.0" encoding="utf-8"?>
 <?mso-contentType ?>
 <FormTemplates xmlns="http://schemas.microsoft.com/sharepoint/v3/contenttype/forms">
   <Display>DocumentLibraryForm</Display>
   <Edit>DocumentLibraryForm</Edit>
   <New>DocumentLibraryForm</New>
 </FormTemplates>
+</file>
+
+<file path=customXml/item3.xml><?xml version="1.0" encoding="utf-8"?>
+<p:properties xmlns:p="http://schemas.microsoft.com/office/2006/metadata/properties" xmlns:xsi="http://www.w3.org/2001/XMLSchema-instance" xmlns:pc="http://schemas.microsoft.com/office/infopath/2007/PartnerControls">
+  <documentManagement/>
+</p:properties>
 </file>
 
 <file path=customXml/itemProps1.xml><?xml version="1.0" encoding="utf-8"?>
@@ -21156,18 +22218,18 @@
 </file>
 
 <file path=customXml/itemProps2.xml><?xml version="1.0" encoding="utf-8"?>
+<ds:datastoreItem xmlns:ds="http://schemas.openxmlformats.org/officeDocument/2006/customXml" ds:itemID="{6E360832-5080-4861-A6E7-02DBABD250A2}">
+  <ds:schemaRefs>
+    <ds:schemaRef ds:uri="http://schemas.microsoft.com/sharepoint/v3/contenttype/forms"/>
+  </ds:schemaRefs>
+</ds:datastoreItem>
+</file>
+
+<file path=customXml/itemProps3.xml><?xml version="1.0" encoding="utf-8"?>
 <ds:datastoreItem xmlns:ds="http://schemas.openxmlformats.org/officeDocument/2006/customXml" ds:itemID="{467C4519-1E91-456E-9501-F9CEB1FF55E4}">
   <ds:schemaRefs>
     <ds:schemaRef ds:uri="http://schemas.microsoft.com/office/2006/metadata/properties"/>
     <ds:schemaRef ds:uri="http://schemas.microsoft.com/office/infopath/2007/PartnerControls"/>
   </ds:schemaRefs>
 </ds:datastoreItem>
-</file>
-
-<file path=customXml/itemProps3.xml><?xml version="1.0" encoding="utf-8"?>
-<ds:datastoreItem xmlns:ds="http://schemas.openxmlformats.org/officeDocument/2006/customXml" ds:itemID="{6E360832-5080-4861-A6E7-02DBABD250A2}">
-  <ds:schemaRefs>
-    <ds:schemaRef ds:uri="http://schemas.microsoft.com/sharepoint/v3/contenttype/forms"/>
-  </ds:schemaRefs>
-</ds:datastoreItem>
 </file>
</xml_diff>

<commit_message>
Updated MeetingMinutes + Added notes
</commit_message>
<xml_diff>
--- a/PROJECT/Customer Requirements Specification/TINF19C_CRS__OPC_UA_Server_Farm_Team_3_v1.docx
+++ b/PROJECT/Customer Requirements Specification/TINF19C_CRS__OPC_UA_Server_Farm_Team_3_v1.docx
@@ -1695,7 +1695,23 @@
           <w:rStyle w:val="Erluterungen"/>
           <w:rFonts w:ascii="Calibri" w:hAnsi="Calibri" w:cs="Calibri"/>
         </w:rPr>
-        <w:t xml:space="preserve">Ein Lastenheft enthält eine grobe Beschreibung aller fachlichen Anforderungen, die das zu entwickelnde Produkt erfüllen muss. Die Inhalte des Lastenheftes (CRS) dienen als Grundlage für das Pflichtenheft und können -wenn sinnvoll- im Pflichtenheft (SRS) wieder verwendet werden. </w:t>
+        <w:t xml:space="preserve">Ein Lastenheft enthält eine grobe Beschreibung aller fachlichen Anforderungen, die das zu entwickelnde Produkt erfüllen muss. Die Inhalte des Lastenheftes (CRS) dienen als Grundlage für das Pflichtenheft und können -wenn sinnvoll- im Pflichtenheft (SRS) </w:t>
+      </w:r>
+      <w:proofErr w:type="gramStart"/>
+      <w:r>
+        <w:rPr>
+          <w:rStyle w:val="Erluterungen"/>
+          <w:rFonts w:ascii="Calibri" w:hAnsi="Calibri" w:cs="Calibri"/>
+        </w:rPr>
+        <w:t>wieder verwendet</w:t>
+      </w:r>
+      <w:proofErr w:type="gramEnd"/>
+      <w:r>
+        <w:rPr>
+          <w:rStyle w:val="Erluterungen"/>
+          <w:rFonts w:ascii="Calibri" w:hAnsi="Calibri" w:cs="Calibri"/>
+        </w:rPr>
+        <w:t xml:space="preserve"> werden. </w:t>
       </w:r>
     </w:p>
     <w:p>
@@ -3990,7 +4006,23 @@
           <w:rStyle w:val="Erluterungen"/>
           <w:rFonts w:ascii="Calibri" w:hAnsi="Calibri" w:cs="Calibri"/>
         </w:rPr>
-        <w:t>Hier also den Problembereich des Projektes benennen und erläutern, ob es zu unterstützende Abläufe im Einsatzbereich (Geschäftsprozesse) gibt und wo sie zu finden sind.</w:t>
+        <w:t xml:space="preserve">Hier also den Problembereich des Projektes benennen und erläutern, ob es </w:t>
+      </w:r>
+      <w:proofErr w:type="gramStart"/>
+      <w:r>
+        <w:rPr>
+          <w:rStyle w:val="Erluterungen"/>
+          <w:rFonts w:ascii="Calibri" w:hAnsi="Calibri" w:cs="Calibri"/>
+        </w:rPr>
+        <w:t>zu unterstützende Abläufe</w:t>
+      </w:r>
+      <w:proofErr w:type="gramEnd"/>
+      <w:r>
+        <w:rPr>
+          <w:rStyle w:val="Erluterungen"/>
+          <w:rFonts w:ascii="Calibri" w:hAnsi="Calibri" w:cs="Calibri"/>
+        </w:rPr>
+        <w:t xml:space="preserve"> im Einsatzbereich (Geschäftsprozesse) gibt und wo sie zu finden sind.</w:t>
       </w:r>
     </w:p>
     <w:p>
@@ -4088,7 +4120,7 @@
               </wp:inline>
             </w:drawing>
           </mc:Choice>
-          <mc:Fallback xmlns:pic="http://schemas.openxmlformats.org/drawingml/2006/picture" xmlns:wp14="http://schemas.microsoft.com/office/word/2010/wordml" xmlns:a="http://schemas.openxmlformats.org/drawingml/2006/main">
+          <mc:Fallback xmlns:a="http://schemas.openxmlformats.org/drawingml/2006/main" xmlns:wp14="http://schemas.microsoft.com/office/word/2010/wordml" xmlns:pic="http://schemas.openxmlformats.org/drawingml/2006/picture">
             <w:pict w14:anchorId="5253DC45">
               <v:shapetype coordsize="21600,21600" o:spt="75" o:preferrelative="t" path="m@4@5l@4@11@9@11@9@5xe" type="#_x0000_t75">
                 <v:formulas>
@@ -4298,10 +4330,86 @@
           <w:i w:val="0"/>
           <w:iCs/>
           <w:color w:val="000000" w:themeColor="text1"/>
-          <w:lang w:val="en-US"/>
-        </w:rPr>
-      </w:pPr>
-      <w:r>
+        </w:rPr>
+      </w:pPr>
+      <w:r>
+        <w:rPr>
+          <w:rStyle w:val="Erluterungen"/>
+          <w:rFonts w:ascii="Calibri" w:hAnsi="Calibri" w:cs="Calibri"/>
+          <w:i w:val="0"/>
+          <w:iCs/>
+          <w:color w:val="000000" w:themeColor="text1"/>
+        </w:rPr>
+        <w:t xml:space="preserve">Mehrere Server </w:t>
+      </w:r>
+      <w:proofErr w:type="gramStart"/>
+      <w:r>
+        <w:rPr>
+          <w:rStyle w:val="Erluterungen"/>
+          <w:rFonts w:ascii="Calibri" w:hAnsi="Calibri" w:cs="Calibri"/>
+          <w:i w:val="0"/>
+          <w:iCs/>
+          <w:color w:val="000000" w:themeColor="text1"/>
+        </w:rPr>
+        <w:t>auf einen S</w:t>
+      </w:r>
+      <w:r>
+        <w:rPr>
+          <w:rStyle w:val="Erluterungen"/>
+          <w:rFonts w:ascii="Calibri" w:hAnsi="Calibri" w:cs="Calibri"/>
+          <w:i w:val="0"/>
+          <w:iCs/>
+          <w:color w:val="000000" w:themeColor="text1"/>
+        </w:rPr>
+        <w:t>ystem</w:t>
+      </w:r>
+      <w:proofErr w:type="gramEnd"/>
+      <w:r>
+        <w:rPr>
+          <w:rStyle w:val="Erluterungen"/>
+          <w:rFonts w:ascii="Calibri" w:hAnsi="Calibri" w:cs="Calibri"/>
+          <w:i w:val="0"/>
+          <w:iCs/>
+          <w:color w:val="000000" w:themeColor="text1"/>
+        </w:rPr>
+        <w:t xml:space="preserve"> &amp; Profile und Server verbinden (Server mit Profilen konfiguriert und </w:t>
+      </w:r>
+      <w:proofErr w:type="spellStart"/>
+      <w:r>
+        <w:rPr>
+          <w:rStyle w:val="Erluterungen"/>
+          <w:rFonts w:ascii="Calibri" w:hAnsi="Calibri" w:cs="Calibri"/>
+          <w:i w:val="0"/>
+          <w:iCs/>
+          <w:color w:val="000000" w:themeColor="text1"/>
+        </w:rPr>
+        <w:t>gestarted</w:t>
+      </w:r>
+      <w:proofErr w:type="spellEnd"/>
+      <w:r>
+        <w:rPr>
+          <w:rStyle w:val="Erluterungen"/>
+          <w:rFonts w:ascii="Calibri" w:hAnsi="Calibri" w:cs="Calibri"/>
+          <w:i w:val="0"/>
+          <w:iCs/>
+          <w:color w:val="000000" w:themeColor="text1"/>
+        </w:rPr>
+        <w:t>)</w:t>
+      </w:r>
+    </w:p>
+    <w:p>
+      <w:pPr>
+        <w:rPr>
+          <w:rStyle w:val="Erluterungen"/>
+          <w:rFonts w:ascii="Calibri" w:hAnsi="Calibri" w:cs="Calibri"/>
+          <w:i w:val="0"/>
+          <w:iCs/>
+          <w:color w:val="000000" w:themeColor="text1"/>
+        </w:rPr>
+      </w:pPr>
+    </w:p>
+    <w:p>
+      <w:pPr>
         <w:rPr>
           <w:rStyle w:val="Erluterungen"/>
           <w:rFonts w:ascii="Calibri" w:hAnsi="Calibri" w:cs="Calibri"/>
@@ -4310,8 +4418,8 @@
           <w:color w:val="000000" w:themeColor="text1"/>
           <w:lang w:val="en-US"/>
         </w:rPr>
-        <w:t>The following business processes, use cases and features shall be supported by the s</w:t>
-      </w:r>
+      </w:pPr>
+      <w:proofErr w:type="gramStart"/>
       <w:r>
         <w:rPr>
           <w:rStyle w:val="Erluterungen"/>
@@ -4321,11 +4429,10 @@
           <w:color w:val="000000" w:themeColor="text1"/>
           <w:lang w:val="en-US"/>
         </w:rPr>
-        <w:t>oftware.</w:t>
-      </w:r>
-    </w:p>
-    <w:p>
-      <w:pPr>
+        <w:t>The following business processes,</w:t>
+      </w:r>
+      <w:proofErr w:type="gramEnd"/>
+      <w:r>
         <w:rPr>
           <w:rStyle w:val="Erluterungen"/>
           <w:rFonts w:ascii="Calibri" w:hAnsi="Calibri" w:cs="Calibri"/>
@@ -4334,6 +4441,30 @@
           <w:color w:val="000000" w:themeColor="text1"/>
           <w:lang w:val="en-US"/>
         </w:rPr>
+        <w:t xml:space="preserve"> use cases and features shall be supported by the s</w:t>
+      </w:r>
+      <w:r>
+        <w:rPr>
+          <w:rStyle w:val="Erluterungen"/>
+          <w:rFonts w:ascii="Calibri" w:hAnsi="Calibri" w:cs="Calibri"/>
+          <w:i w:val="0"/>
+          <w:iCs/>
+          <w:color w:val="000000" w:themeColor="text1"/>
+          <w:lang w:val="en-US"/>
+        </w:rPr>
+        <w:t>oftware.</w:t>
+      </w:r>
+    </w:p>
+    <w:p>
+      <w:pPr>
+        <w:rPr>
+          <w:rStyle w:val="Erluterungen"/>
+          <w:rFonts w:ascii="Calibri" w:hAnsi="Calibri" w:cs="Calibri"/>
+          <w:i w:val="0"/>
+          <w:iCs/>
+          <w:color w:val="000000" w:themeColor="text1"/>
+          <w:lang w:val="en-US"/>
+        </w:rPr>
       </w:pPr>
     </w:p>
     <w:p>
@@ -4344,6 +4475,7 @@
           <w:i w:val="0"/>
           <w:iCs/>
           <w:color w:val="000000"/>
+          <w:lang w:val="en-US"/>
         </w:rPr>
       </w:pPr>
     </w:p>
@@ -4448,9 +4580,8 @@
           <w:iCs/>
           <w:color w:val="auto"/>
         </w:rPr>
-        <w:t xml:space="preserve">Nur das Testen der Serverfarm? Oder auch die Installation/in Betrieb </w:t>
-      </w:r>
-      <w:proofErr w:type="spellStart"/>
+        <w:t xml:space="preserve">Nur das </w:t>
+      </w:r>
       <w:r>
         <w:rPr>
           <w:rStyle w:val="Erluterungen"/>
@@ -4458,10 +4589,10 @@
           <w:i w:val="0"/>
           <w:iCs/>
           <w:color w:val="auto"/>
-        </w:rPr>
-        <w:t>name</w:t>
-      </w:r>
-      <w:proofErr w:type="spellEnd"/>
+          <w:highlight w:val="yellow"/>
+        </w:rPr>
+        <w:t>Testen</w:t>
+      </w:r>
       <w:r>
         <w:rPr>
           <w:rStyle w:val="Erluterungen"/>
@@ -4470,6 +4601,28 @@
           <w:iCs/>
           <w:color w:val="auto"/>
         </w:rPr>
+        <w:t xml:space="preserve"> der Serverfarm? Oder auch die Installation/in Betrieb </w:t>
+      </w:r>
+      <w:proofErr w:type="spellStart"/>
+      <w:r>
+        <w:rPr>
+          <w:rStyle w:val="Erluterungen"/>
+          <w:rFonts w:ascii="Calibri" w:hAnsi="Calibri" w:cs="Calibri"/>
+          <w:i w:val="0"/>
+          <w:iCs/>
+          <w:color w:val="auto"/>
+        </w:rPr>
+        <w:t>name</w:t>
+      </w:r>
+      <w:proofErr w:type="spellEnd"/>
+      <w:r>
+        <w:rPr>
+          <w:rStyle w:val="Erluterungen"/>
+          <w:rFonts w:ascii="Calibri" w:hAnsi="Calibri" w:cs="Calibri"/>
+          <w:i w:val="0"/>
+          <w:iCs/>
+          <w:color w:val="auto"/>
+        </w:rPr>
         <w:t xml:space="preserve"> der Server Farm?</w:t>
       </w:r>
     </w:p>
@@ -4481,6 +4634,9 @@
         <w:rPr>
           <w:rStyle w:val="Erluterungen"/>
           <w:rFonts w:ascii="Calibri" w:hAnsi="Calibri" w:cs="Calibri"/>
+          <w:i w:val="0"/>
+          <w:iCs/>
+          <w:color w:val="auto"/>
         </w:rPr>
       </w:pPr>
     </w:p>
@@ -4492,14 +4648,111 @@
         <w:rPr>
           <w:rStyle w:val="Erluterungen"/>
           <w:rFonts w:ascii="Calibri" w:hAnsi="Calibri" w:cs="Calibri"/>
-        </w:rPr>
-      </w:pPr>
-      <w:r>
-        <w:rPr>
-          <w:rStyle w:val="Erluterungen"/>
-          <w:rFonts w:ascii="Calibri" w:hAnsi="Calibri" w:cs="Calibri"/>
-        </w:rPr>
-        <w:t>Falls notwendig, sind hier  die identifizierten Geschäftsprozesse näher zu beschreiben. Jeder von ihnen erhält einen eigenen Unterabschnitt gemäß dem Template. In diesem Abschnitt wird der Ablauf der Geschäftsprozesse des vorigen Abschnittes genauer beschrieben. Diese Abläufe sind es, die das zu entwickelnde System ausschnittsweise unterstützen soll.</w:t>
+          <w:i w:val="0"/>
+          <w:iCs/>
+          <w:color w:val="auto"/>
+        </w:rPr>
+      </w:pPr>
+      <w:r>
+        <w:rPr>
+          <w:rStyle w:val="Erluterungen"/>
+          <w:rFonts w:ascii="Calibri" w:hAnsi="Calibri" w:cs="Calibri"/>
+          <w:i w:val="0"/>
+          <w:iCs/>
+          <w:color w:val="auto"/>
+        </w:rPr>
+        <w:t xml:space="preserve">Kunde erstellt </w:t>
+      </w:r>
+      <w:proofErr w:type="spellStart"/>
+      <w:r>
+        <w:rPr>
+          <w:rStyle w:val="Erluterungen"/>
+          <w:rFonts w:ascii="Calibri" w:hAnsi="Calibri" w:cs="Calibri"/>
+          <w:i w:val="0"/>
+          <w:iCs/>
+          <w:color w:val="auto"/>
+        </w:rPr>
+        <w:t>profil</w:t>
+      </w:r>
+      <w:proofErr w:type="spellEnd"/>
+      <w:r>
+        <w:rPr>
+          <w:rStyle w:val="Erluterungen"/>
+          <w:rFonts w:ascii="Calibri" w:hAnsi="Calibri" w:cs="Calibri"/>
+          <w:i w:val="0"/>
+          <w:iCs/>
+          <w:color w:val="auto"/>
+        </w:rPr>
+        <w:t xml:space="preserve">, lädt das in Server, Server </w:t>
+      </w:r>
+      <w:proofErr w:type="spellStart"/>
+      <w:r>
+        <w:rPr>
+          <w:rStyle w:val="Erluterungen"/>
+          <w:rFonts w:ascii="Calibri" w:hAnsi="Calibri" w:cs="Calibri"/>
+          <w:i w:val="0"/>
+          <w:iCs/>
+          <w:color w:val="auto"/>
+        </w:rPr>
+        <w:t>started</w:t>
+      </w:r>
+      <w:proofErr w:type="spellEnd"/>
+      <w:r>
+        <w:rPr>
+          <w:rStyle w:val="Erluterungen"/>
+          <w:rFonts w:ascii="Calibri" w:hAnsi="Calibri" w:cs="Calibri"/>
+          <w:i w:val="0"/>
+          <w:iCs/>
+          <w:color w:val="auto"/>
+        </w:rPr>
+        <w:t xml:space="preserve"> sich</w:t>
+      </w:r>
+    </w:p>
+    <w:p>
+      <w:pPr>
+        <w:tabs>
+          <w:tab w:val="left" w:pos="2700"/>
+        </w:tabs>
+        <w:rPr>
+          <w:rStyle w:val="Erluterungen"/>
+          <w:rFonts w:ascii="Calibri" w:hAnsi="Calibri" w:cs="Calibri"/>
+          <w:i w:val="0"/>
+          <w:iCs/>
+        </w:rPr>
+      </w:pPr>
+    </w:p>
+    <w:p>
+      <w:pPr>
+        <w:tabs>
+          <w:tab w:val="left" w:pos="2700"/>
+        </w:tabs>
+        <w:rPr>
+          <w:rStyle w:val="Erluterungen"/>
+          <w:rFonts w:ascii="Calibri" w:hAnsi="Calibri" w:cs="Calibri"/>
+        </w:rPr>
+      </w:pPr>
+      <w:r>
+        <w:rPr>
+          <w:rStyle w:val="Erluterungen"/>
+          <w:rFonts w:ascii="Calibri" w:hAnsi="Calibri" w:cs="Calibri"/>
+        </w:rPr>
+        <w:t xml:space="preserve">Falls notwendig, sind </w:t>
+      </w:r>
+      <w:proofErr w:type="gramStart"/>
+      <w:r>
+        <w:rPr>
+          <w:rStyle w:val="Erluterungen"/>
+          <w:rFonts w:ascii="Calibri" w:hAnsi="Calibri" w:cs="Calibri"/>
+        </w:rPr>
+        <w:t>hier  die</w:t>
+      </w:r>
+      <w:proofErr w:type="gramEnd"/>
+      <w:r>
+        <w:rPr>
+          <w:rStyle w:val="Erluterungen"/>
+          <w:rFonts w:ascii="Calibri" w:hAnsi="Calibri" w:cs="Calibri"/>
+        </w:rPr>
+        <w:t xml:space="preserve"> identifizierten Geschäftsprozesse näher zu beschreiben. Jeder von ihnen erhält einen eigenen Unterabschnitt gemäß dem Template. In diesem Abschnitt wird der Ablauf der Geschäftsprozesse des vorigen Abschnittes genauer beschrieben. Diese Abläufe sind es, die das zu entwickelnde System ausschnittsweise unterstützen soll.</w:t>
       </w:r>
     </w:p>
     <w:p>
@@ -4905,8 +5158,9 @@
           <w:rFonts w:ascii="Calibri" w:hAnsi="Calibri" w:cs="Calibri"/>
           <w:noProof/>
         </w:rPr>
+        <w:lastRenderedPageBreak/>
         <mc:AlternateContent>
-          <mc:Choice Requires="wpg">
+          <mc:Choice Requires="wps">
             <w:drawing>
               <wp:anchor distT="0" distB="0" distL="114300" distR="114300" simplePos="0" relativeHeight="251659264" behindDoc="0" locked="0" layoutInCell="1" allowOverlap="1" wp14:anchorId="0D221F3F" wp14:editId="07777777">
                 <wp:simplePos x="0" y="0"/>
@@ -4988,13 +5242,17 @@
               </wp:anchor>
             </w:drawing>
           </mc:Choice>
-          <mc:Fallback xmlns:pic="http://schemas.openxmlformats.org/drawingml/2006/picture" xmlns:wp14="http://schemas.microsoft.com/office/word/2010/wordml" xmlns:a="http://schemas.openxmlformats.org/drawingml/2006/main">
-            <w:pict w14:anchorId="73D06254">
-              <v:shape id="shape 3" style="position:absolute;mso-wrap-distance-left:9.0pt;mso-wrap-distance-top:0.0pt;mso-wrap-distance-right:9.0pt;mso-wrap-distance-bottom:0.0pt;z-index:251659264;o:allowoverlap:true;o:allowincell:true;mso-position-horizontal-relative:text;margin-left:117.1pt;mso-position-horizontal:absolute;mso-position-vertical-relative:text;margin-top:36.8pt;mso-position-vertical:absolute;width:243.0pt;height:103.0pt;v-text-anchor:top;" coordsize="100000,100000" o:spid="_x0000_s3" fillcolor="#FFFFFF" strokecolor="#000000" strokeweight="0.74pt" o:spt="72" path="m53065,20097l68472,0l67245,26743l83366,14685l75833,30238l100000,30763l78634,43525l84583,52263l75833,56987l87394,72366l67778,66435l69176,80416l56389,73769l53759,87231l45704,80416l40278,91256l34847,83911l22764,99999l22245,84441l5949,82518l15417,71154l0,59614l18218,53661l5426,38283l24870,36186l20843,16782l39583,29545l45009,8732xe">
-                <v:path textboxrect="24870,29544,67777,73769"/>
+          <mc:Fallback>
+            <w:pict>
+              <v:shapetype w14:anchorId="0D221F3F" id="_x0000_t72" coordsize="21600,21600" o:spt="72" path="m11462,4342l9722,1887,8550,6382,4502,3625r870,4192l1172,8270r2763,3322l,12877r3330,2493l1285,17825r3520,415l4917,21600,7527,18125r1173,1587l9872,17370r1740,1472l12180,15935r2762,1435l14640,14350r4237,1282l16380,12310r1890,-1020l16985,9402,21600,6645,16380,6532,18007,3172,14525,5777,14790,xe">
+                <v:stroke joinstyle="miter"/>
+                <v:path gradientshapeok="t" o:connecttype="custom" o:connectlocs="9722,1887;0,12877;11612,18842;21600,6645" o:connectangles="270,180,90,0" textboxrect="5372,6382,14640,15935"/>
+              </v:shapetype>
+              <v:shape id="AutoShape 10" o:spid="_x0000_s1026" type="#_x0000_t72" style="position:absolute;left:0;text-align:left;margin-left:117.1pt;margin-top:36.75pt;width:243pt;height:103pt;z-index:251659264;visibility:visible;mso-wrap-style:square;mso-width-percent:0;mso-height-percent:0;mso-wrap-distance-left:9pt;mso-wrap-distance-top:0;mso-wrap-distance-right:9pt;mso-wrap-distance-bottom:0;mso-position-horizontal:absolute;mso-position-horizontal-relative:text;mso-position-vertical:absolute;mso-position-vertical-relative:text;mso-width-percent:0;mso-height-percent:0;mso-width-relative:page;mso-height-relative:page;v-text-anchor:top" o:gfxdata="UEsDBBQABgAIAAAAIQC2gziS/gAAAOEBAAATAAAAW0NvbnRlbnRfVHlwZXNdLnhtbJSRQU7DMBBF&#10;90jcwfIWJU67QAgl6YK0S0CoHGBkTxKLZGx5TGhvj5O2G0SRWNoz/78nu9wcxkFMGNg6quQqL6RA&#10;0s5Y6ir5vt9lD1JwBDIwOMJKHpHlpr69KfdHjyxSmriSfYz+USnWPY7AufNIadK6MEJMx9ApD/oD&#10;OlTrorhX2lFEilmcO2RdNtjC5xDF9pCuTyYBB5bi6bQ4syoJ3g9WQ0ymaiLzg5KdCXlKLjvcW893&#10;SUOqXwnz5DrgnHtJTxOsQfEKIT7DmDSUCaxw7Rqn8787ZsmRM9e2VmPeBN4uqYvTtW7jvijg9N/y&#10;JsXecLq0q+WD6m8AAAD//wMAUEsDBBQABgAIAAAAIQA4/SH/1gAAAJQBAAALAAAAX3JlbHMvLnJl&#10;bHOkkMFqwzAMhu+DvYPRfXGawxijTi+j0GvpHsDYimMaW0Yy2fr2M4PBMnrbUb/Q94l/f/hMi1qR&#10;JVI2sOt6UJgd+ZiDgffL8ekFlFSbvV0oo4EbChzGx4f9GRdb25HMsYhqlCwG5lrLq9biZkxWOiqY&#10;22YiTra2kYMu1l1tQD30/bPm3wwYN0x18gb45AdQl1tp5j/sFB2T0FQ7R0nTNEV3j6o9feQzro1i&#10;OWA14Fm+Q8a1a8+Bvu/d/dMb2JY5uiPbhG/ktn4cqGU/er3pcvwCAAD//wMAUEsDBBQABgAIAAAA&#10;IQC/xXBiJwIAAFAEAAAOAAAAZHJzL2Uyb0RvYy54bWysVF+P0zAMf0fiO0R5Z213Y+yqdafTjiGk&#10;A04afAAvTduI/ClOtvb49DjZbrcDnhB9iOzY+dn+2e7yZjSaHSR65WzFi0nOmbTC1cq2Ff/2dfNm&#10;wZkPYGvQzsqKP0rPb1avXy2HvpRT1zldS2QEYn059BXvQujLLPOikwb8xPXSkrFxaCCQim1WIwyE&#10;bnQ2zfN5Njise3RCek+3d0cjXyX8ppEifGkaLwPTFafcQjoxnbt4ZqsllC1C3ylxSgP+IQsDylLQ&#10;M9QdBGB7VH9AGSXQedeEiXAmc02jhEw1UDVF/ls12w56mWohcnx/psn/P1jx+fCATNUVn3FmwVCL&#10;bvfBpcisSPwMvS/Jbds/YKzQ9/dOfPfMunUHtpW3iG7oJNSUVRH5zF48iIqnp2w3fHI1wQPBJ6rG&#10;Bk0EJBLYmDryeO6IHAMTdHmVL+ZFTo0TZCtIi0qMAeXT8x59+CCdYVGouEKU7V4DbiXoaQoEh3sf&#10;jo+enFMhTqt6o7ROCra7tUZ2ABqUTfpOcfylm7ZsqPj11TymBDSv/kcK8cLJX2Ll6fsbllGBRl8r&#10;U/HF2QnKSOV7W6fBDKD0UaaCtT1xG+mMA+7LMO5GcoziztWPxDK644jTSpLQOfzJ2UDjHTPdA0rO&#10;9EdLnbouZrO4D0mZvX03JQUvLbtLC1hBUBUPnB3FdUg7FJmzLg5MoxLDz5mccqWxTd06rVjci0s9&#10;eT3/CFa/AAAA//8DAFBLAwQUAAYACAAAACEAV/ZCyeAAAAAKAQAADwAAAGRycy9kb3ducmV2Lnht&#10;bEyPwU7DMAyG70i8Q2QkbixdR2kpTSeEQFymSWxIg1vWmLYicaom27q3x5zgaP+ffn+ulpOz4ohj&#10;6D0pmM8SEEiNNz21Ct63LzcFiBA1GW09oYIzBljWlxeVLo0/0RseN7EVXEKh1Aq6GIdSytB06HSY&#10;+QGJsy8/Oh15HFtpRn3icmdlmiR30ume+EKnB3zqsPneHJyCbfL6cW6MzYrP7Hk9X612wRQ7pa6v&#10;pscHEBGn+AfDrz6rQ81Oe38gE4RVkC5uU0YV5IsMBAN5mvBiz0l+n4GsK/n/hfoHAAD//wMAUEsB&#10;Ai0AFAAGAAgAAAAhALaDOJL+AAAA4QEAABMAAAAAAAAAAAAAAAAAAAAAAFtDb250ZW50X1R5cGVz&#10;XS54bWxQSwECLQAUAAYACAAAACEAOP0h/9YAAACUAQAACwAAAAAAAAAAAAAAAAAvAQAAX3JlbHMv&#10;LnJlbHNQSwECLQAUAAYACAAAACEAv8VwYicCAABQBAAADgAAAAAAAAAAAAAAAAAuAgAAZHJzL2Uy&#10;b0RvYy54bWxQSwECLQAUAAYACAAAACEAV/ZCyeAAAAAKAQAADwAAAAAAAAAAAAAAAACBBAAAZHJz&#10;L2Rvd25yZXYueG1sUEsFBgAAAAAEAAQA8wAAAI4FAAAAAA==&#10;" strokeweight=".26mm">
+                <v:stroke endcap="square"/>
                 <v:textbox>
                   <w:txbxContent>
-                    <w:p wp14:textId="77777777">
+                    <w:p>
                       <w:pPr>
                         <w:jc w:val="center"/>
                         <w:rPr>
@@ -5002,7 +5260,6 @@
                           <w:i/>
                           <w:color w:val="3366FF"/>
                           <w:sz w:val="22"/>
-                          <w:szCs w:val="22"/>
                         </w:rPr>
                       </w:pPr>
                       <w:r>
@@ -5011,11 +5268,9 @@
                           <w:i/>
                           <w:color w:val="3366FF"/>
                           <w:sz w:val="22"/>
-                          <w:szCs w:val="22"/>
                         </w:rPr>
-                        <w:t xml:space="preserve">Durch eigenes Aktivitätsdiagramm ersetzen.</w:t>
+                        <w:t>Durch eigenes Aktivitätsdiagramm ersetzen.</w:t>
                       </w:r>
-                      <w:r/>
                     </w:p>
                   </w:txbxContent>
                 </v:textbox>
@@ -5073,7 +5328,7 @@
               </wp:inline>
             </w:drawing>
           </mc:Choice>
-          <mc:Fallback xmlns:pic="http://schemas.openxmlformats.org/drawingml/2006/picture" xmlns:wp14="http://schemas.microsoft.com/office/word/2010/wordml" xmlns:a="http://schemas.openxmlformats.org/drawingml/2006/main">
+          <mc:Fallback xmlns:a="http://schemas.openxmlformats.org/drawingml/2006/main" xmlns:wp14="http://schemas.microsoft.com/office/word/2010/wordml" xmlns:pic="http://schemas.openxmlformats.org/drawingml/2006/picture">
             <w:pict w14:anchorId="69070EB2">
               <v:shapetype coordsize="21600,21600" o:spt="75" o:preferrelative="t" path="m@4@5l@4@11@9@11@9@5xe" type="#_x0000_t75">
                 <v:formulas>
@@ -5298,6 +5553,46 @@
     <w:p>
       <w:pPr>
         <w:rPr>
+          <w:rStyle w:val="Erluterungen"/>
+          <w:rFonts w:ascii="Calibri" w:hAnsi="Calibri" w:cs="Calibri"/>
+          <w:i w:val="0"/>
+          <w:iCs/>
+        </w:rPr>
+      </w:pPr>
+      <w:r>
+        <w:rPr>
+          <w:rStyle w:val="Erluterungen"/>
+          <w:rFonts w:ascii="Calibri" w:hAnsi="Calibri" w:cs="Calibri"/>
+          <w:i w:val="0"/>
+          <w:iCs/>
+        </w:rPr>
+        <w:t>OPC UA Clients Testen (steht in Anf</w:t>
+      </w:r>
+      <w:r>
+        <w:rPr>
+          <w:rStyle w:val="Erluterungen"/>
+          <w:rFonts w:ascii="Calibri" w:hAnsi="Calibri" w:cs="Calibri"/>
+          <w:i w:val="0"/>
+          <w:iCs/>
+        </w:rPr>
+        <w:t>orderungen)</w:t>
+      </w:r>
+      <w:bookmarkStart w:id="30" w:name="_GoBack"/>
+      <w:bookmarkEnd w:id="30"/>
+    </w:p>
+    <w:p>
+      <w:pPr>
+        <w:rPr>
+          <w:rStyle w:val="Erluterungen"/>
+          <w:rFonts w:ascii="Calibri" w:hAnsi="Calibri" w:cs="Calibri"/>
+          <w:i w:val="0"/>
+          <w:iCs/>
+        </w:rPr>
+      </w:pPr>
+    </w:p>
+    <w:p>
+      <w:pPr>
+        <w:rPr>
           <w:rFonts w:ascii="Calibri" w:hAnsi="Calibri" w:cs="Calibri"/>
         </w:rPr>
       </w:pPr>
@@ -5334,7 +5629,7 @@
           <w:noProof/>
         </w:rPr>
         <mc:AlternateContent>
-          <mc:Choice Requires="wpg">
+          <mc:Choice Requires="wps">
             <w:drawing>
               <wp:anchor distT="0" distB="0" distL="114300" distR="114300" simplePos="0" relativeHeight="251657216" behindDoc="0" locked="0" layoutInCell="1" allowOverlap="1" wp14:anchorId="1CF3FB9E" wp14:editId="07777777">
                 <wp:simplePos x="0" y="0"/>
@@ -5416,13 +5711,13 @@
               </wp:anchor>
             </w:drawing>
           </mc:Choice>
-          <mc:Fallback xmlns:pic="http://schemas.openxmlformats.org/drawingml/2006/picture" xmlns:wp14="http://schemas.microsoft.com/office/word/2010/wordml" xmlns:a="http://schemas.openxmlformats.org/drawingml/2006/main">
-            <w:pict w14:anchorId="3C9040D3">
-              <v:shape id="shape 5" style="position:absolute;mso-wrap-distance-left:9.0pt;mso-wrap-distance-top:0.0pt;mso-wrap-distance-right:9.0pt;mso-wrap-distance-bottom:0.0pt;z-index:251657216;o:allowoverlap:true;o:allowincell:true;mso-position-horizontal-relative:text;margin-left:90.0pt;mso-position-horizontal:absolute;mso-position-vertical-relative:text;margin-top:15.8pt;mso-position-vertical:absolute;width:243.0pt;height:90.0pt;v-text-anchor:top;" coordsize="100000,100000" o:spid="_x0000_s5" fillcolor="#FFFFFF" strokecolor="#000000" strokeweight="0.74pt" o:spt="72" path="m53065,20100l68472,0l67245,26744l83366,14681l75833,30237l100000,30762l78634,43525l84583,52263l75833,56987l87394,72369l67778,66431l69176,80413l56389,73769l53759,87231l45704,80413l40278,91256l34847,83906l22764,100000l22245,84444l5949,82519l15417,71156l0,59612l18218,53663l5426,38281l24870,36188l20843,16781l39583,29544l45009,8731xe">
-                <v:path textboxrect="24870,29543,67777,73768"/>
+          <mc:Fallback>
+            <w:pict>
+              <v:shape w14:anchorId="1CF3FB9E" id="AutoShape 2" o:spid="_x0000_s1027" type="#_x0000_t72" style="position:absolute;left:0;text-align:left;margin-left:90pt;margin-top:15.8pt;width:243pt;height:90pt;z-index:251657216;visibility:visible;mso-wrap-style:square;mso-width-percent:0;mso-height-percent:0;mso-wrap-distance-left:9pt;mso-wrap-distance-top:0;mso-wrap-distance-right:9pt;mso-wrap-distance-bottom:0;mso-position-horizontal:absolute;mso-position-horizontal-relative:text;mso-position-vertical:absolute;mso-position-vertical-relative:text;mso-width-percent:0;mso-height-percent:0;mso-width-relative:page;mso-height-relative:page;v-text-anchor:top" o:gfxdata="UEsDBBQABgAIAAAAIQC2gziS/gAAAOEBAAATAAAAW0NvbnRlbnRfVHlwZXNdLnhtbJSRQU7DMBBF&#10;90jcwfIWJU67QAgl6YK0S0CoHGBkTxKLZGx5TGhvj5O2G0SRWNoz/78nu9wcxkFMGNg6quQqL6RA&#10;0s5Y6ir5vt9lD1JwBDIwOMJKHpHlpr69KfdHjyxSmriSfYz+USnWPY7AufNIadK6MEJMx9ApD/oD&#10;OlTrorhX2lFEilmcO2RdNtjC5xDF9pCuTyYBB5bi6bQ4syoJ3g9WQ0ymaiLzg5KdCXlKLjvcW893&#10;SUOqXwnz5DrgnHtJTxOsQfEKIT7DmDSUCaxw7Rqn8787ZsmRM9e2VmPeBN4uqYvTtW7jvijg9N/y&#10;JsXecLq0q+WD6m8AAAD//wMAUEsDBBQABgAIAAAAIQA4/SH/1gAAAJQBAAALAAAAX3JlbHMvLnJl&#10;bHOkkMFqwzAMhu+DvYPRfXGawxijTi+j0GvpHsDYimMaW0Yy2fr2M4PBMnrbUb/Q94l/f/hMi1qR&#10;JVI2sOt6UJgd+ZiDgffL8ekFlFSbvV0oo4EbChzGx4f9GRdb25HMsYhqlCwG5lrLq9biZkxWOiqY&#10;22YiTra2kYMu1l1tQD30/bPm3wwYN0x18gb45AdQl1tp5j/sFB2T0FQ7R0nTNEV3j6o9feQzro1i&#10;OWA14Fm+Q8a1a8+Bvu/d/dMb2JY5uiPbhG/ktn4cqGU/er3pcvwCAAD//wMAUEsDBBQABgAIAAAA&#10;IQCIABQnLAIAAFYEAAAOAAAAZHJzL2Uyb0RvYy54bWysVNuO0zAQfUfiHyy/0yRtKd2o6WrVpQhp&#10;WVYqfMDUcRoLxw5jt0n5esZOtxd4Q/TB8mTGZ86cmenivm80O0h0ypqCZ6OUM2mELZXZFfz7t/W7&#10;OWfOgylBWyMLfpSO3y/fvll0bS7Htra6lMgIxLi8awtee9/mSeJELRtwI9tKQ87KYgOeTNwlJUJH&#10;6I1Oxmk6SzqLZYtWSOfo6+Pg5MuIX1VS+K9V5aRnuuDEzccT47kNZ7JcQL5DaGslTjTgH1g0oAwl&#10;PUM9gge2R/UXVKMEWmcrPxK2SWxVKSFjDVRNlv5RzaaGVsZaSBzXnmVy/w9WPB9ekKmy4DPODDTU&#10;ooe9tzEzGwd5utblFLVpXzAU6NonK344ZuyqBrOTD4i2qyWURCoL8cnNg2A4esq23RdbEjoQelSq&#10;r7AJgKQB62NDjueGyN4zQR8n6XyWpdQ3Qb4sm05SMkIOyF+ft+j8J2kbFi4FV4hyt9eAGwl6HBPB&#10;4cn54dFrcCzEalWuldbRwN12pZEdgOZkHX+nPO46TBvWFfxuMguUgMbV/YwpboLcNRYRvnC+CWuU&#10;p8nXqin4/BwEeZDyoymJL+QelB7uVLA2J22DnENbfL/tY++i8EHqrS2PJDbaYdBpMelSW/zFWUdD&#10;HgjvASVn+rOhht1l02nYimhM338Yk4HXnu21B4wgqIJ7zobrysdNClSNDWNTqSj0hcmJMg1vbNpp&#10;0cJ2XNsx6vJ3sPwNAAD//wMAUEsDBBQABgAIAAAAIQBtRrGv3wAAAAoBAAAPAAAAZHJzL2Rvd25y&#10;ZXYueG1sTI9BS8NAEIXvgv9hGcGb3U2lIcRsiojipQi2QvW2zU6T0N3ZkN226b93PNnje/N4871q&#10;OXknTjjGPpCGbKZAIDXB9tRq+Nq8PRQgYjJkjQuEGi4YYVnf3lSmtOFMn3hap1ZwCcXSaOhSGkop&#10;Y9OhN3EWBiS+7cPoTWI5ttKO5szl3sm5Urn0pif+0JkBXzpsDuuj17BR79+XxrpF8bN4/chWq220&#10;xVbr+7vp+QlEwin9h+EPn9GhZqZdOJKNwrEuFG9JGh6zHAQH8jxnY6dhnrEj60peT6h/AQAA//8D&#10;AFBLAQItABQABgAIAAAAIQC2gziS/gAAAOEBAAATAAAAAAAAAAAAAAAAAAAAAABbQ29udGVudF9U&#10;eXBlc10ueG1sUEsBAi0AFAAGAAgAAAAhADj9If/WAAAAlAEAAAsAAAAAAAAAAAAAAAAALwEAAF9y&#10;ZWxzLy5yZWxzUEsBAi0AFAAGAAgAAAAhAIgAFCcsAgAAVgQAAA4AAAAAAAAAAAAAAAAALgIAAGRy&#10;cy9lMm9Eb2MueG1sUEsBAi0AFAAGAAgAAAAhAG1Gsa/fAAAACgEAAA8AAAAAAAAAAAAAAAAAhgQA&#10;AGRycy9kb3ducmV2LnhtbFBLBQYAAAAABAAEAPMAAACSBQAAAAA=&#10;" strokeweight=".26mm">
+                <v:stroke endcap="square"/>
                 <v:textbox>
                   <w:txbxContent>
-                    <w:p wp14:textId="77777777">
+                    <w:p>
                       <w:pPr>
                         <w:jc w:val="center"/>
                         <w:rPr>
@@ -5430,7 +5725,6 @@
                           <w:i/>
                           <w:color w:val="3366FF"/>
                           <w:sz w:val="22"/>
-                          <w:szCs w:val="22"/>
                         </w:rPr>
                       </w:pPr>
                       <w:r>
@@ -5439,11 +5733,9 @@
                           <w:i/>
                           <w:color w:val="3366FF"/>
                           <w:sz w:val="22"/>
-                          <w:szCs w:val="22"/>
                         </w:rPr>
-                        <w:t xml:space="preserve">Durch eigenes Use Case Diagramm ersetzen.</w:t>
+                        <w:t>Durch eigenes Use Case Diagramm ersetzen.</w:t>
                       </w:r>
-                      <w:r/>
                     </w:p>
                   </w:txbxContent>
                 </v:textbox>
@@ -5501,7 +5793,7 @@
               </wp:inline>
             </w:drawing>
           </mc:Choice>
-          <mc:Fallback xmlns:pic="http://schemas.openxmlformats.org/drawingml/2006/picture" xmlns:wp14="http://schemas.microsoft.com/office/word/2010/wordml" xmlns:a="http://schemas.openxmlformats.org/drawingml/2006/main">
+          <mc:Fallback xmlns:a="http://schemas.openxmlformats.org/drawingml/2006/main" xmlns:wp14="http://schemas.microsoft.com/office/word/2010/wordml" xmlns:pic="http://schemas.openxmlformats.org/drawingml/2006/picture">
             <w:pict w14:anchorId="5CB5084D">
               <v:shapetype coordsize="21600,21600" o:spt="75" o:preferrelative="t" path="m@4@5l@4@11@9@11@9@5xe" type="#_x0000_t75">
                 <v:formulas>
@@ -5584,11 +5876,11 @@
           <w:szCs w:val="21"/>
         </w:rPr>
       </w:pPr>
-      <w:bookmarkStart w:id="30" w:name="_Toc522094878"/>
-      <w:bookmarkStart w:id="31" w:name="_Toc522094930"/>
-      <w:bookmarkStart w:id="32" w:name="_Toc522168328"/>
-      <w:bookmarkStart w:id="33" w:name="_Toc522174217"/>
-      <w:bookmarkStart w:id="34" w:name="_Toc522174815"/>
+      <w:bookmarkStart w:id="31" w:name="_Toc522094878"/>
+      <w:bookmarkStart w:id="32" w:name="_Toc522094930"/>
+      <w:bookmarkStart w:id="33" w:name="_Toc522168328"/>
+      <w:bookmarkStart w:id="34" w:name="_Toc522174217"/>
+      <w:bookmarkStart w:id="35" w:name="_Toc522174815"/>
       <w:r>
         <w:rPr>
           <w:rFonts w:ascii="Calibri" w:hAnsi="Calibri" w:cs="Calibri"/>
@@ -5596,13 +5888,33 @@
           <w:sz w:val="21"/>
           <w:szCs w:val="21"/>
         </w:rPr>
-        <w:t>&lt;UC.001&gt;  Use Case Name</w:t>
-      </w:r>
-      <w:bookmarkEnd w:id="30"/>
+        <w:t>&lt;UC.001</w:t>
+      </w:r>
+      <w:proofErr w:type="gramStart"/>
+      <w:r>
+        <w:rPr>
+          <w:rFonts w:ascii="Calibri" w:hAnsi="Calibri" w:cs="Calibri"/>
+          <w:color w:val="000000" w:themeColor="text1"/>
+          <w:sz w:val="21"/>
+          <w:szCs w:val="21"/>
+        </w:rPr>
+        <w:t>&gt;  Use</w:t>
+      </w:r>
+      <w:proofErr w:type="gramEnd"/>
+      <w:r>
+        <w:rPr>
+          <w:rFonts w:ascii="Calibri" w:hAnsi="Calibri" w:cs="Calibri"/>
+          <w:color w:val="000000" w:themeColor="text1"/>
+          <w:sz w:val="21"/>
+          <w:szCs w:val="21"/>
+        </w:rPr>
+        <w:t xml:space="preserve"> Case Name</w:t>
+      </w:r>
       <w:bookmarkEnd w:id="31"/>
       <w:bookmarkEnd w:id="32"/>
       <w:bookmarkEnd w:id="33"/>
       <w:bookmarkEnd w:id="34"/>
+      <w:bookmarkEnd w:id="35"/>
       <w:r>
         <w:rPr>
           <w:rFonts w:ascii="Calibri" w:hAnsi="Calibri" w:cs="Calibri"/>
@@ -5893,6 +6205,7 @@
                 <w:color w:val="000000" w:themeColor="text1"/>
                 <w:lang w:val="en-US"/>
               </w:rPr>
+              <w:lastRenderedPageBreak/>
               <w:t>System Boundary:</w:t>
             </w:r>
           </w:p>
@@ -6426,7 +6739,7 @@
           <w:szCs w:val="40"/>
         </w:rPr>
       </w:pPr>
-      <w:bookmarkStart w:id="35" w:name="_Toc522168329"/>
+      <w:bookmarkStart w:id="36" w:name="_Toc522168329"/>
       <w:r>
         <w:rPr>
           <w:rFonts w:ascii="Calibri" w:hAnsi="Calibri" w:cs="Calibri"/>
@@ -6450,8 +6763,8 @@
           <w:szCs w:val="40"/>
         </w:rPr>
       </w:pPr>
-      <w:bookmarkStart w:id="36" w:name="_Toc522174218"/>
-      <w:bookmarkStart w:id="37" w:name="_Toc522174816"/>
+      <w:bookmarkStart w:id="37" w:name="_Toc522174218"/>
+      <w:bookmarkStart w:id="38" w:name="_Toc522174816"/>
       <w:r>
         <w:rPr>
           <w:rFonts w:ascii="Calibri" w:hAnsi="Calibri" w:cs="Calibri"/>
@@ -6462,9 +6775,9 @@
         <w:lastRenderedPageBreak/>
         <w:t>Features</w:t>
       </w:r>
-      <w:bookmarkEnd w:id="35"/>
       <w:bookmarkEnd w:id="36"/>
       <w:bookmarkEnd w:id="37"/>
+      <w:bookmarkEnd w:id="38"/>
     </w:p>
     <w:p>
       <w:pPr>
@@ -6540,11 +6853,11 @@
           <w:szCs w:val="21"/>
         </w:rPr>
       </w:pPr>
-      <w:bookmarkStart w:id="38" w:name="_Toc522094880"/>
-      <w:bookmarkStart w:id="39" w:name="_Toc522094932"/>
-      <w:bookmarkStart w:id="40" w:name="_Toc522168330"/>
-      <w:bookmarkStart w:id="41" w:name="_Toc522174219"/>
-      <w:bookmarkStart w:id="42" w:name="_Toc522174817"/>
+      <w:bookmarkStart w:id="39" w:name="_Toc522094880"/>
+      <w:bookmarkStart w:id="40" w:name="_Toc522094932"/>
+      <w:bookmarkStart w:id="41" w:name="_Toc522168330"/>
+      <w:bookmarkStart w:id="42" w:name="_Toc522174219"/>
+      <w:bookmarkStart w:id="43" w:name="_Toc522174817"/>
       <w:r>
         <w:rPr>
           <w:rFonts w:ascii="Calibri" w:hAnsi="Calibri" w:cs="Calibri"/>
@@ -6552,13 +6865,33 @@
           <w:sz w:val="21"/>
           <w:szCs w:val="21"/>
         </w:rPr>
-        <w:t>/LF10/ …..</w:t>
-      </w:r>
-      <w:bookmarkEnd w:id="38"/>
+        <w:t>/LF10/</w:t>
+      </w:r>
+      <w:proofErr w:type="gramStart"/>
+      <w:r>
+        <w:rPr>
+          <w:rFonts w:ascii="Calibri" w:hAnsi="Calibri" w:cs="Calibri"/>
+          <w:color w:val="000000" w:themeColor="text1"/>
+          <w:sz w:val="21"/>
+          <w:szCs w:val="21"/>
+        </w:rPr>
+        <w:t xml:space="preserve"> ….</w:t>
+      </w:r>
+      <w:proofErr w:type="gramEnd"/>
+      <w:r>
+        <w:rPr>
+          <w:rFonts w:ascii="Calibri" w:hAnsi="Calibri" w:cs="Calibri"/>
+          <w:color w:val="000000" w:themeColor="text1"/>
+          <w:sz w:val="21"/>
+          <w:szCs w:val="21"/>
+        </w:rPr>
+        <w:t>.</w:t>
+      </w:r>
       <w:bookmarkEnd w:id="39"/>
       <w:bookmarkEnd w:id="40"/>
       <w:bookmarkEnd w:id="41"/>
       <w:bookmarkEnd w:id="42"/>
+      <w:bookmarkEnd w:id="43"/>
     </w:p>
     <w:p>
       <w:pPr>
@@ -6613,11 +6946,11 @@
           <w:szCs w:val="21"/>
         </w:rPr>
       </w:pPr>
-      <w:bookmarkStart w:id="43" w:name="_Toc522094881"/>
-      <w:bookmarkStart w:id="44" w:name="_Toc522094933"/>
-      <w:bookmarkStart w:id="45" w:name="_Toc522168331"/>
-      <w:bookmarkStart w:id="46" w:name="_Toc522174220"/>
-      <w:bookmarkStart w:id="47" w:name="_Toc522174818"/>
+      <w:bookmarkStart w:id="44" w:name="_Toc522094881"/>
+      <w:bookmarkStart w:id="45" w:name="_Toc522094933"/>
+      <w:bookmarkStart w:id="46" w:name="_Toc522168331"/>
+      <w:bookmarkStart w:id="47" w:name="_Toc522174220"/>
+      <w:bookmarkStart w:id="48" w:name="_Toc522174818"/>
       <w:r>
         <w:rPr>
           <w:rFonts w:ascii="Calibri" w:hAnsi="Calibri" w:cs="Calibri"/>
@@ -6625,13 +6958,33 @@
           <w:sz w:val="21"/>
           <w:szCs w:val="21"/>
         </w:rPr>
-        <w:t>/LF20/ …..</w:t>
-      </w:r>
-      <w:bookmarkEnd w:id="43"/>
+        <w:t>/LF20/</w:t>
+      </w:r>
+      <w:proofErr w:type="gramStart"/>
+      <w:r>
+        <w:rPr>
+          <w:rFonts w:ascii="Calibri" w:hAnsi="Calibri" w:cs="Calibri"/>
+          <w:color w:val="000000" w:themeColor="text1"/>
+          <w:sz w:val="21"/>
+          <w:szCs w:val="21"/>
+        </w:rPr>
+        <w:t xml:space="preserve"> ….</w:t>
+      </w:r>
+      <w:proofErr w:type="gramEnd"/>
+      <w:r>
+        <w:rPr>
+          <w:rFonts w:ascii="Calibri" w:hAnsi="Calibri" w:cs="Calibri"/>
+          <w:color w:val="000000" w:themeColor="text1"/>
+          <w:sz w:val="21"/>
+          <w:szCs w:val="21"/>
+        </w:rPr>
+        <w:t>.</w:t>
+      </w:r>
       <w:bookmarkEnd w:id="44"/>
       <w:bookmarkEnd w:id="45"/>
       <w:bookmarkEnd w:id="46"/>
       <w:bookmarkEnd w:id="47"/>
+      <w:bookmarkEnd w:id="48"/>
     </w:p>
     <w:p>
       <w:pPr>
@@ -6682,11 +7035,11 @@
           <w:szCs w:val="28"/>
         </w:rPr>
       </w:pPr>
-      <w:bookmarkStart w:id="48" w:name="_Toc522094882"/>
-      <w:bookmarkStart w:id="49" w:name="_Toc522094934"/>
-      <w:bookmarkStart w:id="50" w:name="_Toc522168332"/>
-      <w:bookmarkStart w:id="51" w:name="_Toc522174221"/>
-      <w:bookmarkStart w:id="52" w:name="_Toc522174819"/>
+      <w:bookmarkStart w:id="49" w:name="_Toc522094882"/>
+      <w:bookmarkStart w:id="50" w:name="_Toc522094934"/>
+      <w:bookmarkStart w:id="51" w:name="_Toc522168332"/>
+      <w:bookmarkStart w:id="52" w:name="_Toc522174221"/>
+      <w:bookmarkStart w:id="53" w:name="_Toc522174819"/>
       <w:proofErr w:type="spellStart"/>
       <w:r>
         <w:rPr>
@@ -6704,8 +7057,8 @@
         </w:rPr>
         <w:t xml:space="preserve"> Dat</w:t>
       </w:r>
-      <w:bookmarkEnd w:id="48"/>
       <w:bookmarkEnd w:id="49"/>
+      <w:bookmarkEnd w:id="50"/>
       <w:r>
         <w:rPr>
           <w:rFonts w:ascii="Calibri" w:hAnsi="Calibri" w:cs="Calibri"/>
@@ -6713,9 +7066,9 @@
         </w:rPr>
         <w:t>a</w:t>
       </w:r>
-      <w:bookmarkEnd w:id="50"/>
       <w:bookmarkEnd w:id="51"/>
       <w:bookmarkEnd w:id="52"/>
+      <w:bookmarkEnd w:id="53"/>
       <w:r>
         <w:rPr>
           <w:rFonts w:ascii="Calibri" w:hAnsi="Calibri" w:cs="Calibri"/>
@@ -6780,8 +7133,10 @@
           <w:i w:val="0"/>
           <w:iCs/>
           <w:color w:val="auto"/>
-        </w:rPr>
-      </w:pPr>
+          <w:lang w:val="en-US"/>
+        </w:rPr>
+      </w:pPr>
+      <w:proofErr w:type="spellStart"/>
       <w:r>
         <w:rPr>
           <w:rStyle w:val="Erluterungen"/>
@@ -6789,10 +7144,11 @@
           <w:i w:val="0"/>
           <w:iCs/>
           <w:color w:val="auto"/>
-        </w:rPr>
-        <w:t xml:space="preserve">Mögliche </w:t>
-      </w:r>
-      <w:proofErr w:type="spellStart"/>
+          <w:lang w:val="en-US"/>
+        </w:rPr>
+        <w:t>Mögliche</w:t>
+      </w:r>
+      <w:proofErr w:type="spellEnd"/>
       <w:r>
         <w:rPr>
           <w:rStyle w:val="Erluterungen"/>
@@ -6800,20 +7156,38 @@
           <w:i w:val="0"/>
           <w:iCs/>
           <w:color w:val="auto"/>
-        </w:rPr>
-        <w:t>Product</w:t>
-      </w:r>
-      <w:proofErr w:type="spellEnd"/>
-      <w:r>
+          <w:lang w:val="en-US"/>
+        </w:rPr>
+        <w:t xml:space="preserve"> Product Data?</w:t>
+      </w:r>
+    </w:p>
+    <w:p>
+      <w:pPr>
+        <w:tabs>
+          <w:tab w:val="left" w:pos="2700"/>
+        </w:tabs>
         <w:rPr>
           <w:rStyle w:val="Erluterungen"/>
           <w:rFonts w:ascii="Calibri" w:hAnsi="Calibri" w:cs="Calibri"/>
           <w:i w:val="0"/>
           <w:iCs/>
           <w:color w:val="auto"/>
-        </w:rPr>
-        <w:t xml:space="preserve"> Data?</w:t>
-      </w:r>
+          <w:lang w:val="en-US"/>
+        </w:rPr>
+      </w:pPr>
+      <w:proofErr w:type="spellStart"/>
+      <w:r>
+        <w:rPr>
+          <w:rStyle w:val="Erluterungen"/>
+          <w:rFonts w:ascii="Calibri" w:hAnsi="Calibri" w:cs="Calibri"/>
+          <w:i w:val="0"/>
+          <w:iCs/>
+          <w:color w:val="auto"/>
+          <w:lang w:val="en-US"/>
+        </w:rPr>
+        <w:t>Konfigurationdatei</w:t>
+      </w:r>
+      <w:proofErr w:type="spellEnd"/>
     </w:p>
     <w:p>
       <w:pPr>
@@ -6826,9 +7200,9 @@
           <w:i w:val="0"/>
           <w:iCs/>
           <w:color w:val="auto"/>
-        </w:rPr>
-      </w:pPr>
-      <w:proofErr w:type="spellStart"/>
+          <w:lang w:val="en-US"/>
+        </w:rPr>
+      </w:pPr>
       <w:r>
         <w:rPr>
           <w:rStyle w:val="Erluterungen"/>
@@ -6836,10 +7210,10 @@
           <w:i w:val="0"/>
           <w:iCs/>
           <w:color w:val="auto"/>
-        </w:rPr>
-        <w:t>Konfigurationdatei</w:t>
-      </w:r>
-      <w:proofErr w:type="spellEnd"/>
+          <w:lang w:val="en-US"/>
+        </w:rPr>
+        <w:t>Open62541-Stack</w:t>
+      </w:r>
     </w:p>
     <w:p>
       <w:pPr>
@@ -6852,6 +7226,7 @@
           <w:i w:val="0"/>
           <w:iCs/>
           <w:color w:val="auto"/>
+          <w:lang w:val="en-US"/>
         </w:rPr>
       </w:pPr>
       <w:r>
@@ -6861,8 +7236,9 @@
           <w:i w:val="0"/>
           <w:iCs/>
           <w:color w:val="auto"/>
-        </w:rPr>
-        <w:t>Open62541-Stack</w:t>
+          <w:lang w:val="en-US"/>
+        </w:rPr>
+        <w:t>10 Server Profile</w:t>
       </w:r>
     </w:p>
     <w:p>
@@ -6876,6 +7252,7 @@
           <w:i w:val="0"/>
           <w:iCs/>
           <w:color w:val="auto"/>
+          <w:lang w:val="en-US"/>
         </w:rPr>
       </w:pPr>
       <w:r>
@@ -6885,35 +7262,10 @@
           <w:i w:val="0"/>
           <w:iCs/>
           <w:color w:val="auto"/>
-        </w:rPr>
-        <w:t>10 Server Profile</w:t>
-      </w:r>
-    </w:p>
-    <w:p>
-      <w:pPr>
-        <w:tabs>
-          <w:tab w:val="left" w:pos="2700"/>
-        </w:tabs>
-        <w:rPr>
-          <w:rStyle w:val="Erluterungen"/>
-          <w:rFonts w:ascii="Calibri" w:hAnsi="Calibri" w:cs="Calibri"/>
-          <w:i w:val="0"/>
-          <w:iCs/>
-          <w:color w:val="auto"/>
-        </w:rPr>
-      </w:pPr>
-      <w:r>
-        <w:rPr>
-          <w:rStyle w:val="Erluterungen"/>
-          <w:rFonts w:ascii="Calibri" w:hAnsi="Calibri" w:cs="Calibri"/>
-          <w:i w:val="0"/>
-          <w:iCs/>
-          <w:color w:val="auto"/>
+          <w:lang w:val="en-US"/>
         </w:rPr>
         <w:t>Test Client</w:t>
       </w:r>
-      <w:bookmarkStart w:id="53" w:name="_GoBack"/>
-      <w:bookmarkEnd w:id="53"/>
     </w:p>
     <w:p>
       <w:pPr>
@@ -6939,7 +7291,27 @@
           <w:sz w:val="24"/>
           <w:szCs w:val="40"/>
         </w:rPr>
-        <w:t>/LD10/ …..</w:t>
+        <w:t>/LD10/</w:t>
+      </w:r>
+      <w:proofErr w:type="gramStart"/>
+      <w:r>
+        <w:rPr>
+          <w:rFonts w:ascii="Calibri" w:hAnsi="Calibri" w:cs="Calibri"/>
+          <w:color w:val="000000" w:themeColor="text1"/>
+          <w:sz w:val="24"/>
+          <w:szCs w:val="40"/>
+        </w:rPr>
+        <w:t xml:space="preserve"> ….</w:t>
+      </w:r>
+      <w:proofErr w:type="gramEnd"/>
+      <w:r>
+        <w:rPr>
+          <w:rFonts w:ascii="Calibri" w:hAnsi="Calibri" w:cs="Calibri"/>
+          <w:color w:val="000000" w:themeColor="text1"/>
+          <w:sz w:val="24"/>
+          <w:szCs w:val="40"/>
+        </w:rPr>
+        <w:t>.</w:t>
       </w:r>
       <w:bookmarkEnd w:id="54"/>
       <w:bookmarkEnd w:id="55"/>
@@ -6999,7 +7371,27 @@
           <w:sz w:val="24"/>
           <w:szCs w:val="40"/>
         </w:rPr>
-        <w:t>/LD20/ …..</w:t>
+        <w:t>/LD20/</w:t>
+      </w:r>
+      <w:proofErr w:type="gramStart"/>
+      <w:r>
+        <w:rPr>
+          <w:rFonts w:ascii="Calibri" w:hAnsi="Calibri" w:cs="Calibri"/>
+          <w:color w:val="000000" w:themeColor="text1"/>
+          <w:sz w:val="24"/>
+          <w:szCs w:val="40"/>
+        </w:rPr>
+        <w:t xml:space="preserve"> ….</w:t>
+      </w:r>
+      <w:proofErr w:type="gramEnd"/>
+      <w:r>
+        <w:rPr>
+          <w:rFonts w:ascii="Calibri" w:hAnsi="Calibri" w:cs="Calibri"/>
+          <w:color w:val="000000" w:themeColor="text1"/>
+          <w:sz w:val="24"/>
+          <w:szCs w:val="40"/>
+        </w:rPr>
+        <w:t>.</w:t>
       </w:r>
       <w:bookmarkEnd w:id="59"/>
       <w:bookmarkEnd w:id="60"/>
@@ -7260,7 +7652,27 @@
           <w:sz w:val="24"/>
           <w:szCs w:val="40"/>
         </w:rPr>
-        <w:t>/NF10/ …..</w:t>
+        <w:t>/NF10/</w:t>
+      </w:r>
+      <w:proofErr w:type="gramStart"/>
+      <w:r>
+        <w:rPr>
+          <w:rFonts w:ascii="Calibri" w:hAnsi="Calibri" w:cs="Calibri"/>
+          <w:color w:val="000000" w:themeColor="text1"/>
+          <w:sz w:val="24"/>
+          <w:szCs w:val="40"/>
+        </w:rPr>
+        <w:t xml:space="preserve"> ….</w:t>
+      </w:r>
+      <w:proofErr w:type="gramEnd"/>
+      <w:r>
+        <w:rPr>
+          <w:rFonts w:ascii="Calibri" w:hAnsi="Calibri" w:cs="Calibri"/>
+          <w:color w:val="000000" w:themeColor="text1"/>
+          <w:sz w:val="24"/>
+          <w:szCs w:val="40"/>
+        </w:rPr>
+        <w:t>.</w:t>
       </w:r>
       <w:bookmarkEnd w:id="66"/>
       <w:bookmarkEnd w:id="67"/>
@@ -7329,7 +7741,27 @@
           <w:sz w:val="24"/>
           <w:szCs w:val="40"/>
         </w:rPr>
-        <w:t>/NF20/ …..</w:t>
+        <w:t>/NF20/</w:t>
+      </w:r>
+      <w:proofErr w:type="gramStart"/>
+      <w:r>
+        <w:rPr>
+          <w:rFonts w:ascii="Calibri" w:hAnsi="Calibri" w:cs="Calibri"/>
+          <w:color w:val="000000" w:themeColor="text1"/>
+          <w:sz w:val="24"/>
+          <w:szCs w:val="40"/>
+        </w:rPr>
+        <w:t xml:space="preserve"> ….</w:t>
+      </w:r>
+      <w:proofErr w:type="gramEnd"/>
+      <w:r>
+        <w:rPr>
+          <w:rFonts w:ascii="Calibri" w:hAnsi="Calibri" w:cs="Calibri"/>
+          <w:color w:val="000000" w:themeColor="text1"/>
+          <w:sz w:val="24"/>
+          <w:szCs w:val="40"/>
+        </w:rPr>
+        <w:t>.</w:t>
       </w:r>
       <w:bookmarkEnd w:id="69"/>
       <w:bookmarkEnd w:id="70"/>
@@ -7634,7 +8066,7 @@
         <w:noProof/>
       </w:rPr>
       <mc:AlternateContent>
-        <mc:Choice Requires="wpg">
+        <mc:Choice Requires="wps">
           <w:drawing>
             <wp:anchor distT="0" distB="0" distL="0" distR="0" simplePos="0" relativeHeight="251657728" behindDoc="0" locked="0" layoutInCell="1" allowOverlap="1" wp14:anchorId="70E16591" wp14:editId="07777777">
               <wp:simplePos x="0" y="0"/>
@@ -7742,52 +8174,50 @@
             </wp:anchor>
           </w:drawing>
         </mc:Choice>
-        <mc:Fallback xmlns:pic="http://schemas.openxmlformats.org/drawingml/2006/picture" xmlns:wp14="http://schemas.microsoft.com/office/word/2010/wordml" xmlns:a="http://schemas.openxmlformats.org/drawingml/2006/main">
-          <w:pict w14:anchorId="1827EC37">
-            <v:shape id="shape 0" style="position:absolute;mso-wrap-distance-left:0.0pt;mso-wrap-distance-top:0.0pt;mso-wrap-distance-right:0.0pt;mso-wrap-distance-bottom:0.0pt;z-index:251657728;o:allowoverlap:true;o:allowincell:true;mso-position-horizontal-relative:page;margin-left:516.7pt;mso-position-horizontal:absolute;mso-position-vertical-relative:text;margin-top:0.0pt;mso-position-vertical:absolute;width:7.6pt;height:14.5pt;v-text-anchor:top;" coordsize="100000,100000" o:spid="_x0000_s0" fillcolor="#FFFFFF" o:spt="1" path="">
-              <v:path textboxrect="0,0,0,0"/>
-              <v:fill opacity="100f"/>
-              <w10:wrap type="square"/>
-              <v:textbox>
+        <mc:Fallback>
+          <w:pict>
+            <v:rect w14:anchorId="70E16591" id="Text Box 1" o:spid="_x0000_s1028" style="position:absolute;left:0;text-align:left;margin-left:516.7pt;margin-top:.05pt;width:7.65pt;height:14.55pt;z-index:251657728;visibility:visible;mso-wrap-style:square;mso-width-percent:0;mso-height-percent:0;mso-wrap-distance-left:0;mso-wrap-distance-top:0;mso-wrap-distance-right:0;mso-wrap-distance-bottom:0;mso-position-horizontal:absolute;mso-position-horizontal-relative:page;mso-position-vertical:absolute;mso-position-vertical-relative:text;mso-width-percent:0;mso-height-percent:0;mso-width-relative:page;mso-height-relative:page;v-text-anchor:top" o:gfxdata="UEsDBBQABgAIAAAAIQC2gziS/gAAAOEBAAATAAAAW0NvbnRlbnRfVHlwZXNdLnhtbJSRQU7DMBBF&#10;90jcwfIWJU67QAgl6YK0S0CoHGBkTxKLZGx5TGhvj5O2G0SRWNoz/78nu9wcxkFMGNg6quQqL6RA&#10;0s5Y6ir5vt9lD1JwBDIwOMJKHpHlpr69KfdHjyxSmriSfYz+USnWPY7AufNIadK6MEJMx9ApD/oD&#10;OlTrorhX2lFEilmcO2RdNtjC5xDF9pCuTyYBB5bi6bQ4syoJ3g9WQ0ymaiLzg5KdCXlKLjvcW893&#10;SUOqXwnz5DrgnHtJTxOsQfEKIT7DmDSUCaxw7Rqn8787ZsmRM9e2VmPeBN4uqYvTtW7jvijg9N/y&#10;JsXecLq0q+WD6m8AAAD//wMAUEsDBBQABgAIAAAAIQA4/SH/1gAAAJQBAAALAAAAX3JlbHMvLnJl&#10;bHOkkMFqwzAMhu+DvYPRfXGawxijTi+j0GvpHsDYimMaW0Yy2fr2M4PBMnrbUb/Q94l/f/hMi1qR&#10;JVI2sOt6UJgd+ZiDgffL8ekFlFSbvV0oo4EbChzGx4f9GRdb25HMsYhqlCwG5lrLq9biZkxWOiqY&#10;22YiTra2kYMu1l1tQD30/bPm3wwYN0x18gb45AdQl1tp5j/sFB2T0FQ7R0nTNEV3j6o9feQzro1i&#10;OWA14Fm+Q8a1a8+Bvu/d/dMb2JY5uiPbhG/ktn4cqGU/er3pcvwCAAD//wMAUEsDBBQABgAIAAAA&#10;IQDE2FDn8gEAANkDAAAOAAAAZHJzL2Uyb0RvYy54bWysU1Fv0zAQfkfiP1h+p2kmykrUdIJNRUiD&#10;Tdr4AY7jJBaOz5zdJuXXc3aabrC3iTxYZ9/5u/s+f9lcjb1hB4Vegy15vlhypqyEWtu25D8ed+/W&#10;nPkgbC0MWFXyo/L8avv2zWZwhbqADkytkBGI9cXgSt6F4Ios87JTvfALcMpSsgHsRaAttlmNYiD0&#10;3mQXy+WHbACsHYJU3tPpzZTk24TfNEqGu6bxKjBTcpotpBXTWsU1225E0aJwnZanMcQrpuiFttT0&#10;DHUjgmB71C+gei0RPDRhIaHPoGm0VIkDscmX/7B56IRTiQuJ491ZJv//YOX3wz0yXdPbcWZFT0/0&#10;qMbAPsPI8qjO4HxBRQ/uHiM/725B/vSUyP7KxI2nGlYN36AmFLEPkBQZG+zjTeLKxiT88Sx87CTp&#10;8ONlvlpxJimTr99frlexcyaK+a5DH74o6FkMSo70rAlbHG59mErnkjQkGF3vtDFpg211bZAdBFlg&#10;l77prnGdmE6TDaidn0pTa/8cw9iIZCFiTu3iSVIgkp5UCmM1UjIqUUF9JC0QJr/R/0FBB/ibs4G8&#10;VnL/ay9QcWa+WnrMaMw5wDmo5kBYSVdLHjibwuswGXjvULcdIeeJkIVPpHmjkyBPU5zmJP8kXiev&#10;R4M+36eqpz9y+wcAAP//AwBQSwMEFAAGAAgAAAAhABSK3lXdAAAACQEAAA8AAABkcnMvZG93bnJl&#10;di54bWxMj1FLwzAUhd8F/0O4gm8usSt265oOGQwUx8Cq71lzbYvJTWmytfv3pk/6ePgO53632E7W&#10;sAsOvnMk4XEhgCHVTnfUSPj82D+sgPmgSCvjCCVc0cO2vL0pVK7dSO94qULD4gj5XEloQ+hzzn3d&#10;olV+4XqkyL7dYFWIcWi4HtQYx63hiRBP3KqO4oVW9bhrsf6pzlZCVlfD13jYp1n1cjwEQ9nr7vom&#10;5f3d9LwBFnAKf2WY9aM6lNHp5M6kPTMxi+Uyjd2ZsJmLdJUBO0lI1gnwsuD/Pyh/AQAA//8DAFBL&#10;AQItABQABgAIAAAAIQC2gziS/gAAAOEBAAATAAAAAAAAAAAAAAAAAAAAAABbQ29udGVudF9UeXBl&#10;c10ueG1sUEsBAi0AFAAGAAgAAAAhADj9If/WAAAAlAEAAAsAAAAAAAAAAAAAAAAALwEAAF9yZWxz&#10;Ly5yZWxzUEsBAi0AFAAGAAgAAAAhAMTYUOfyAQAA2QMAAA4AAAAAAAAAAAAAAAAALgIAAGRycy9l&#10;Mm9Eb2MueG1sUEsBAi0AFAAGAAgAAAAhABSK3lXdAAAACQEAAA8AAAAAAAAAAAAAAAAATAQAAGRy&#10;cy9kb3ducmV2LnhtbFBLBQYAAAAABAAEAPMAAABWBQAAAAA=&#10;" stroked="f">
+              <v:fill opacity="0"/>
+              <v:textbox inset="0,0,0,0">
                 <w:txbxContent>
-                  <w:p wp14:textId="77777777">
+                  <w:p>
                     <w:pPr>
-                      <w:pStyle w:val="764"/>
+                      <w:pStyle w:val="Fuzeile"/>
                       <w:rPr>
                         <w:rFonts w:ascii="Calibri" w:hAnsi="Calibri" w:cs="Calibri"/>
                       </w:rPr>
                     </w:pPr>
                     <w:r>
                       <w:rPr>
-                        <w:rStyle w:val="753"/>
+                        <w:rStyle w:val="Seitenzahl"/>
                         <w:rFonts w:ascii="Calibri" w:hAnsi="Calibri" w:cs="Calibri"/>
                       </w:rPr>
                       <w:fldChar w:fldCharType="begin"/>
                     </w:r>
                     <w:r>
                       <w:rPr>
-                        <w:rStyle w:val="753"/>
+                        <w:rStyle w:val="Seitenzahl"/>
                         <w:rFonts w:ascii="Calibri" w:hAnsi="Calibri" w:cs="Calibri"/>
                       </w:rPr>
                       <w:instrText xml:space="preserve"> PAGE </w:instrText>
                     </w:r>
                     <w:r>
                       <w:rPr>
-                        <w:rStyle w:val="753"/>
+                        <w:rStyle w:val="Seitenzahl"/>
                         <w:rFonts w:ascii="Calibri" w:hAnsi="Calibri" w:cs="Calibri"/>
                       </w:rPr>
                       <w:fldChar w:fldCharType="separate"/>
                     </w:r>
                     <w:r>
                       <w:rPr>
-                        <w:rStyle w:val="753"/>
+                        <w:rStyle w:val="Seitenzahl"/>
                         <w:rFonts w:ascii="Calibri" w:hAnsi="Calibri" w:cs="Calibri"/>
                       </w:rPr>
-                      <w:t xml:space="preserve">8</w:t>
+                      <w:t>8</w:t>
                     </w:r>
                     <w:r>
                       <w:rPr>
-                        <w:rStyle w:val="753"/>
+                        <w:rStyle w:val="Seitenzahl"/>
                         <w:rFonts w:ascii="Calibri" w:hAnsi="Calibri" w:cs="Calibri"/>
                       </w:rPr>
                       <w:fldChar w:fldCharType="end"/>
@@ -7798,11 +8228,11 @@
                       </w:rPr>
                       <w:br/>
                     </w:r>
-                    <w:r/>
                   </w:p>
                 </w:txbxContent>
               </v:textbox>
-            </v:shape>
+              <w10:wrap type="square" anchorx="page"/>
+            </v:rect>
           </w:pict>
         </mc:Fallback>
       </mc:AlternateContent>
@@ -7856,7 +8286,7 @@
             </wp:inline>
           </w:drawing>
         </mc:Choice>
-        <mc:Fallback xmlns:pic="http://schemas.openxmlformats.org/drawingml/2006/picture" xmlns:wp14="http://schemas.microsoft.com/office/word/2010/wordml" xmlns:a="http://schemas.openxmlformats.org/drawingml/2006/main">
+        <mc:Fallback xmlns:a="http://schemas.openxmlformats.org/drawingml/2006/main" xmlns:wp14="http://schemas.microsoft.com/office/word/2010/wordml" xmlns:pic="http://schemas.openxmlformats.org/drawingml/2006/picture">
           <w:pict w14:anchorId="76297C8D">
             <v:shapetype coordsize="21600,21600" o:spt="75" o:preferrelative="t" path="m@4@5l@4@11@9@11@9@5xe" type="#_x0000_t75">
               <v:formulas>
@@ -7933,7 +8363,7 @@
         <w:noProof/>
         <w:sz w:val="22"/>
       </w:rPr>
-      <w:t>27.10.2020</w:t>
+      <w:t>30.10.2020</w:t>
     </w:r>
     <w:r>
       <w:rPr>
@@ -22185,18 +22615,18 @@
 </file>
 
 <file path=customXml/item2.xml><?xml version="1.0" encoding="utf-8"?>
+<p:properties xmlns:p="http://schemas.microsoft.com/office/2006/metadata/properties" xmlns:xsi="http://www.w3.org/2001/XMLSchema-instance" xmlns:pc="http://schemas.microsoft.com/office/infopath/2007/PartnerControls">
+  <documentManagement/>
+</p:properties>
+</file>
+
+<file path=customXml/item3.xml><?xml version="1.0" encoding="utf-8"?>
 <?mso-contentType ?>
 <FormTemplates xmlns="http://schemas.microsoft.com/sharepoint/v3/contenttype/forms">
   <Display>DocumentLibraryForm</Display>
   <Edit>DocumentLibraryForm</Edit>
   <New>DocumentLibraryForm</New>
 </FormTemplates>
-</file>
-
-<file path=customXml/item3.xml><?xml version="1.0" encoding="utf-8"?>
-<p:properties xmlns:p="http://schemas.microsoft.com/office/2006/metadata/properties" xmlns:xsi="http://www.w3.org/2001/XMLSchema-instance" xmlns:pc="http://schemas.microsoft.com/office/infopath/2007/PartnerControls">
-  <documentManagement/>
-</p:properties>
 </file>
 
 <file path=customXml/itemProps1.xml><?xml version="1.0" encoding="utf-8"?>
@@ -22218,18 +22648,18 @@
 </file>
 
 <file path=customXml/itemProps2.xml><?xml version="1.0" encoding="utf-8"?>
-<ds:datastoreItem xmlns:ds="http://schemas.openxmlformats.org/officeDocument/2006/customXml" ds:itemID="{6E360832-5080-4861-A6E7-02DBABD250A2}">
-  <ds:schemaRefs>
-    <ds:schemaRef ds:uri="http://schemas.microsoft.com/sharepoint/v3/contenttype/forms"/>
-  </ds:schemaRefs>
-</ds:datastoreItem>
-</file>
-
-<file path=customXml/itemProps3.xml><?xml version="1.0" encoding="utf-8"?>
 <ds:datastoreItem xmlns:ds="http://schemas.openxmlformats.org/officeDocument/2006/customXml" ds:itemID="{467C4519-1E91-456E-9501-F9CEB1FF55E4}">
   <ds:schemaRefs>
     <ds:schemaRef ds:uri="http://schemas.microsoft.com/office/2006/metadata/properties"/>
     <ds:schemaRef ds:uri="http://schemas.microsoft.com/office/infopath/2007/PartnerControls"/>
   </ds:schemaRefs>
 </ds:datastoreItem>
+</file>
+
+<file path=customXml/itemProps3.xml><?xml version="1.0" encoding="utf-8"?>
+<ds:datastoreItem xmlns:ds="http://schemas.openxmlformats.org/officeDocument/2006/customXml" ds:itemID="{6E360832-5080-4861-A6E7-02DBABD250A2}">
+  <ds:schemaRefs>
+    <ds:schemaRef ds:uri="http://schemas.microsoft.com/sharepoint/v3/contenttype/forms"/>
+  </ds:schemaRefs>
+</ds:datastoreItem>
 </file>
</xml_diff>

<commit_message>
Updated CRS and Meeting Minutes
CRS: 3ter Abschnitt bearbeitet

Meeting Minutes: Abschnitt für nächstes Meeting erstellt
</commit_message>
<xml_diff>
--- a/PROJECT/Customer Requirements Specification/TINF19C_CRS__OPC_UA_Server_Farm_Team_3_v1.docx
+++ b/PROJECT/Customer Requirements Specification/TINF19C_CRS__OPC_UA_Server_Farm_Team_3_v1.docx
@@ -4120,7 +4120,7 @@
               </wp:inline>
             </w:drawing>
           </mc:Choice>
-          <mc:Fallback xmlns:pic="http://schemas.openxmlformats.org/drawingml/2006/picture" xmlns:wp14="http://schemas.microsoft.com/office/word/2010/wordml" xmlns:a="http://schemas.openxmlformats.org/drawingml/2006/main">
+          <mc:Fallback xmlns:a="http://schemas.openxmlformats.org/drawingml/2006/main" xmlns:wp14="http://schemas.microsoft.com/office/word/2010/wordml" xmlns:pic="http://schemas.openxmlformats.org/drawingml/2006/picture">
             <w:pict w14:anchorId="5253DC45">
               <v:shapetype coordsize="21600,21600" o:spt="75" o:preferrelative="t" path="m@4@5l@4@11@9@11@9@5xe" type="#_x0000_t75">
                 <v:formulas>
@@ -4296,7 +4296,7 @@
           <w:color w:val="000000" w:themeColor="text1"/>
           <w:lang w:val="en-US"/>
         </w:rPr>
-        <w:t>The main purpose of the software will be the simulation and testing of multiple virtual OPC UA Servers, respectively OPC UA Server Profiles</w:t>
+        <w:t>The main purpose of the software will be the simulation and testing of multiple virtual OPC UA Servers</w:t>
       </w:r>
       <w:r>
         <w:rPr>
@@ -4307,11 +4307,9 @@
           <w:color w:val="000000" w:themeColor="text1"/>
           <w:lang w:val="en-US"/>
         </w:rPr>
-        <w:t xml:space="preserve">. From a user perspective, the main use case of this software is the testing of the simulated Servers. </w:t>
-      </w:r>
-    </w:p>
-    <w:p>
-      <w:pPr>
+        <w:t xml:space="preserve"> which are simulated on one system. Each Server can be configured via sperate Server profiles and started after finishing the configuration. </w:t>
+      </w:r>
+      <w:r>
         <w:rPr>
           <w:rStyle w:val="Erluterungen"/>
           <w:rFonts w:ascii="Calibri" w:hAnsi="Calibri" w:cs="Calibri"/>
@@ -4320,93 +4318,8 @@
           <w:color w:val="000000" w:themeColor="text1"/>
           <w:lang w:val="en-US"/>
         </w:rPr>
-      </w:pPr>
-    </w:p>
-    <w:p>
-      <w:pPr>
-        <w:rPr>
-          <w:rStyle w:val="Erluterungen"/>
-          <w:rFonts w:ascii="Calibri" w:hAnsi="Calibri" w:cs="Calibri"/>
-          <w:i w:val="0"/>
-          <w:iCs/>
-          <w:color w:val="000000" w:themeColor="text1"/>
-        </w:rPr>
-      </w:pPr>
-      <w:r>
-        <w:rPr>
-          <w:rStyle w:val="Erluterungen"/>
-          <w:rFonts w:ascii="Calibri" w:hAnsi="Calibri" w:cs="Calibri"/>
-          <w:i w:val="0"/>
-          <w:iCs/>
-          <w:color w:val="000000" w:themeColor="text1"/>
-        </w:rPr>
-        <w:t xml:space="preserve">Mehrere Server </w:t>
-      </w:r>
-      <w:proofErr w:type="gramStart"/>
-      <w:r>
-        <w:rPr>
-          <w:rStyle w:val="Erluterungen"/>
-          <w:rFonts w:ascii="Calibri" w:hAnsi="Calibri" w:cs="Calibri"/>
-          <w:i w:val="0"/>
-          <w:iCs/>
-          <w:color w:val="000000" w:themeColor="text1"/>
-        </w:rPr>
-        <w:t>auf einen S</w:t>
-      </w:r>
-      <w:r>
-        <w:rPr>
-          <w:rStyle w:val="Erluterungen"/>
-          <w:rFonts w:ascii="Calibri" w:hAnsi="Calibri" w:cs="Calibri"/>
-          <w:i w:val="0"/>
-          <w:iCs/>
-          <w:color w:val="000000" w:themeColor="text1"/>
-        </w:rPr>
-        <w:t>ystem</w:t>
-      </w:r>
-      <w:proofErr w:type="gramEnd"/>
-      <w:r>
-        <w:rPr>
-          <w:rStyle w:val="Erluterungen"/>
-          <w:rFonts w:ascii="Calibri" w:hAnsi="Calibri" w:cs="Calibri"/>
-          <w:i w:val="0"/>
-          <w:iCs/>
-          <w:color w:val="000000" w:themeColor="text1"/>
-        </w:rPr>
-        <w:t xml:space="preserve"> &amp; Profile und Server verbinden (Server mit Profilen konfiguriert und </w:t>
-      </w:r>
-      <w:proofErr w:type="spellStart"/>
-      <w:r>
-        <w:rPr>
-          <w:rStyle w:val="Erluterungen"/>
-          <w:rFonts w:ascii="Calibri" w:hAnsi="Calibri" w:cs="Calibri"/>
-          <w:i w:val="0"/>
-          <w:iCs/>
-          <w:color w:val="000000" w:themeColor="text1"/>
-        </w:rPr>
-        <w:t>gestarted</w:t>
-      </w:r>
-      <w:proofErr w:type="spellEnd"/>
-      <w:r>
-        <w:rPr>
-          <w:rStyle w:val="Erluterungen"/>
-          <w:rFonts w:ascii="Calibri" w:hAnsi="Calibri" w:cs="Calibri"/>
-          <w:i w:val="0"/>
-          <w:iCs/>
-          <w:color w:val="000000" w:themeColor="text1"/>
-        </w:rPr>
-        <w:t>)</w:t>
-      </w:r>
-    </w:p>
-    <w:p>
-      <w:pPr>
-        <w:rPr>
-          <w:rStyle w:val="Erluterungen"/>
-          <w:rFonts w:ascii="Calibri" w:hAnsi="Calibri" w:cs="Calibri"/>
-          <w:i w:val="0"/>
-          <w:iCs/>
-          <w:color w:val="000000" w:themeColor="text1"/>
-        </w:rPr>
-      </w:pPr>
+        <w:t xml:space="preserve">From a user perspective, the main use case of this software is the testing of the simulated Servers. </w:t>
+      </w:r>
     </w:p>
     <w:p>
       <w:pPr>
@@ -4419,8 +4332,20 @@
           <w:lang w:val="en-US"/>
         </w:rPr>
       </w:pPr>
-      <w:proofErr w:type="gramStart"/>
-      <w:r>
+    </w:p>
+    <w:p>
+      <w:pPr>
+        <w:rPr>
+          <w:rStyle w:val="Erluterungen"/>
+          <w:rFonts w:ascii="Calibri" w:hAnsi="Calibri" w:cs="Calibri"/>
+          <w:i w:val="0"/>
+          <w:iCs/>
+          <w:color w:val="000000" w:themeColor="text1"/>
+        </w:rPr>
+      </w:pPr>
+    </w:p>
+    <w:p>
+      <w:pPr>
         <w:rPr>
           <w:rStyle w:val="Erluterungen"/>
           <w:rFonts w:ascii="Calibri" w:hAnsi="Calibri" w:cs="Calibri"/>
@@ -4429,9 +4354,8 @@
           <w:color w:val="000000" w:themeColor="text1"/>
           <w:lang w:val="en-US"/>
         </w:rPr>
-        <w:t>The following business processes,</w:t>
-      </w:r>
-      <w:proofErr w:type="gramEnd"/>
+      </w:pPr>
+      <w:proofErr w:type="gramStart"/>
       <w:r>
         <w:rPr>
           <w:rStyle w:val="Erluterungen"/>
@@ -4441,8 +4365,9 @@
           <w:color w:val="000000" w:themeColor="text1"/>
           <w:lang w:val="en-US"/>
         </w:rPr>
-        <w:t xml:space="preserve"> use cases and features shall be supported by the s</w:t>
-      </w:r>
+        <w:t>The following business processes,</w:t>
+      </w:r>
+      <w:proofErr w:type="gramEnd"/>
       <w:r>
         <w:rPr>
           <w:rStyle w:val="Erluterungen"/>
@@ -4452,11 +4377,9 @@
           <w:color w:val="000000" w:themeColor="text1"/>
           <w:lang w:val="en-US"/>
         </w:rPr>
-        <w:t>oftware.</w:t>
-      </w:r>
-    </w:p>
-    <w:p>
-      <w:pPr>
+        <w:t xml:space="preserve"> use cases and features shall be supported by the s</w:t>
+      </w:r>
+      <w:r>
         <w:rPr>
           <w:rStyle w:val="Erluterungen"/>
           <w:rFonts w:ascii="Calibri" w:hAnsi="Calibri" w:cs="Calibri"/>
@@ -4465,6 +4388,19 @@
           <w:color w:val="000000" w:themeColor="text1"/>
           <w:lang w:val="en-US"/>
         </w:rPr>
+        <w:t>oftware.</w:t>
+      </w:r>
+    </w:p>
+    <w:p>
+      <w:pPr>
+        <w:rPr>
+          <w:rStyle w:val="Erluterungen"/>
+          <w:rFonts w:ascii="Calibri" w:hAnsi="Calibri" w:cs="Calibri"/>
+          <w:i w:val="0"/>
+          <w:iCs/>
+          <w:color w:val="000000" w:themeColor="text1"/>
+          <w:lang w:val="en-US"/>
+        </w:rPr>
       </w:pPr>
     </w:p>
     <w:p>
@@ -4525,8 +4461,8 @@
         <w:spacing w:before="120"/>
         <w:ind w:left="284" w:hanging="284"/>
         <w:rPr>
-          <w:rFonts w:ascii="Calibri" w:hAnsi="Calibri" w:cs="Calibri"/>
-          <w:i/>
+          <w:rStyle w:val="Erluterungen"/>
+          <w:rFonts w:ascii="Calibri" w:hAnsi="Calibri" w:cs="Calibri"/>
           <w:color w:val="000000"/>
           <w:sz w:val="40"/>
           <w:szCs w:val="40"/>
@@ -4570,6 +4506,7 @@
           <w:i w:val="0"/>
           <w:iCs/>
           <w:color w:val="auto"/>
+          <w:lang w:val="en-US"/>
         </w:rPr>
       </w:pPr>
       <w:r>
@@ -4579,8 +4516,9 @@
           <w:i w:val="0"/>
           <w:iCs/>
           <w:color w:val="auto"/>
-        </w:rPr>
-        <w:t xml:space="preserve">Nur das </w:t>
+          <w:lang w:val="en-US"/>
+        </w:rPr>
+        <w:t>This section will handle t</w:t>
       </w:r>
       <w:r>
         <w:rPr>
@@ -4589,19 +4527,9 @@
           <w:i w:val="0"/>
           <w:iCs/>
           <w:color w:val="auto"/>
-          <w:highlight w:val="yellow"/>
-        </w:rPr>
-        <w:t>Testen</w:t>
-      </w:r>
-      <w:r>
-        <w:rPr>
-          <w:rStyle w:val="Erluterungen"/>
-          <w:rFonts w:ascii="Calibri" w:hAnsi="Calibri" w:cs="Calibri"/>
-          <w:i w:val="0"/>
-          <w:iCs/>
-          <w:color w:val="auto"/>
-        </w:rPr>
-        <w:t xml:space="preserve"> der Serverfarm? </w:t>
+          <w:lang w:val="en-US"/>
+        </w:rPr>
+        <w:t xml:space="preserve">he starting of the Server Farm, respectively of one Server. </w:t>
       </w:r>
     </w:p>
     <w:p>
@@ -4614,7 +4542,7 @@
           <w:rFonts w:ascii="Calibri" w:hAnsi="Calibri" w:cs="Calibri"/>
           <w:i w:val="0"/>
           <w:iCs/>
-          <w:color w:val="auto"/>
+          <w:lang w:val="en-US"/>
         </w:rPr>
       </w:pPr>
     </w:p>
@@ -4626,64 +4554,14 @@
         <w:rPr>
           <w:rStyle w:val="Erluterungen"/>
           <w:rFonts w:ascii="Calibri" w:hAnsi="Calibri" w:cs="Calibri"/>
-          <w:i w:val="0"/>
-          <w:iCs/>
-          <w:color w:val="auto"/>
-        </w:rPr>
-      </w:pPr>
-      <w:r>
-        <w:rPr>
-          <w:rStyle w:val="Erluterungen"/>
-          <w:rFonts w:ascii="Calibri" w:hAnsi="Calibri" w:cs="Calibri"/>
-          <w:i w:val="0"/>
-          <w:iCs/>
-          <w:color w:val="auto"/>
-        </w:rPr>
-        <w:t xml:space="preserve">Kunde erstellt </w:t>
-      </w:r>
-      <w:proofErr w:type="spellStart"/>
-      <w:r>
-        <w:rPr>
-          <w:rStyle w:val="Erluterungen"/>
-          <w:rFonts w:ascii="Calibri" w:hAnsi="Calibri" w:cs="Calibri"/>
-          <w:i w:val="0"/>
-          <w:iCs/>
-          <w:color w:val="auto"/>
-        </w:rPr>
-        <w:t>profil</w:t>
-      </w:r>
-      <w:proofErr w:type="spellEnd"/>
-      <w:r>
-        <w:rPr>
-          <w:rStyle w:val="Erluterungen"/>
-          <w:rFonts w:ascii="Calibri" w:hAnsi="Calibri" w:cs="Calibri"/>
-          <w:i w:val="0"/>
-          <w:iCs/>
-          <w:color w:val="auto"/>
-        </w:rPr>
-        <w:t xml:space="preserve">, lädt das in Server, Server </w:t>
-      </w:r>
-      <w:proofErr w:type="spellStart"/>
-      <w:r>
-        <w:rPr>
-          <w:rStyle w:val="Erluterungen"/>
-          <w:rFonts w:ascii="Calibri" w:hAnsi="Calibri" w:cs="Calibri"/>
-          <w:i w:val="0"/>
-          <w:iCs/>
-          <w:color w:val="auto"/>
-        </w:rPr>
-        <w:t>started</w:t>
-      </w:r>
-      <w:proofErr w:type="spellEnd"/>
-      <w:r>
-        <w:rPr>
-          <w:rStyle w:val="Erluterungen"/>
-          <w:rFonts w:ascii="Calibri" w:hAnsi="Calibri" w:cs="Calibri"/>
-          <w:i w:val="0"/>
-          <w:iCs/>
-          <w:color w:val="auto"/>
-        </w:rPr>
-        <w:t xml:space="preserve"> sich</w:t>
+        </w:rPr>
+      </w:pPr>
+      <w:r>
+        <w:rPr>
+          <w:rStyle w:val="Erluterungen"/>
+          <w:rFonts w:ascii="Calibri" w:hAnsi="Calibri" w:cs="Calibri"/>
+        </w:rPr>
+        <w:t>Falls notwendig, sind hier die identifizierten Geschäftsprozesse näher zu beschreiben. Jeder von ihnen erhält einen eigenen Unterabschnitt gemäß dem Template. In diesem Abschnitt wird der Ablauf der Geschäftsprozesse des vorigen Abschnittes genauer beschrieben. Diese Abläufe sind es, die das zu entwickelnde System ausschnittsweise unterstützen soll.</w:t>
       </w:r>
     </w:p>
     <w:p>
@@ -4694,8 +4572,6 @@
         <w:rPr>
           <w:rStyle w:val="Erluterungen"/>
           <w:rFonts w:ascii="Calibri" w:hAnsi="Calibri" w:cs="Calibri"/>
-          <w:i w:val="0"/>
-          <w:iCs/>
         </w:rPr>
       </w:pPr>
     </w:p>
@@ -4707,31 +4583,64 @@
         <w:rPr>
           <w:rStyle w:val="Erluterungen"/>
           <w:rFonts w:ascii="Calibri" w:hAnsi="Calibri" w:cs="Calibri"/>
-        </w:rPr>
-      </w:pPr>
-      <w:r>
-        <w:rPr>
-          <w:rStyle w:val="Erluterungen"/>
-          <w:rFonts w:ascii="Calibri" w:hAnsi="Calibri" w:cs="Calibri"/>
-        </w:rPr>
-        <w:t xml:space="preserve">Falls notwendig, sind </w:t>
-      </w:r>
-      <w:proofErr w:type="gramStart"/>
-      <w:r>
-        <w:rPr>
-          <w:rStyle w:val="Erluterungen"/>
-          <w:rFonts w:ascii="Calibri" w:hAnsi="Calibri" w:cs="Calibri"/>
-        </w:rPr>
-        <w:t>hier  die</w:t>
-      </w:r>
-      <w:proofErr w:type="gramEnd"/>
-      <w:r>
-        <w:rPr>
-          <w:rStyle w:val="Erluterungen"/>
-          <w:rFonts w:ascii="Calibri" w:hAnsi="Calibri" w:cs="Calibri"/>
-        </w:rPr>
-        <w:t xml:space="preserve"> identifizierten Geschäftsprozesse näher zu beschreiben. Jeder von ihnen erhält einen eigenen Unterabschnitt gemäß dem Template. In diesem Abschnitt wird der Ablauf der Geschäftsprozesse des vorigen Abschnittes genauer beschrieben. Diese Abläufe sind es, die das zu entwickelnde System ausschnittsweise unterstützen soll.</w:t>
-      </w:r>
+          <w:color w:val="auto"/>
+        </w:rPr>
+      </w:pPr>
+      <w:r>
+        <w:rPr>
+          <w:rStyle w:val="Erluterungen"/>
+          <w:rFonts w:ascii="Calibri" w:hAnsi="Calibri" w:cs="Calibri"/>
+          <w:color w:val="auto"/>
+        </w:rPr>
+        <w:t xml:space="preserve">Kunde erstellt </w:t>
+      </w:r>
+      <w:proofErr w:type="spellStart"/>
+      <w:r>
+        <w:rPr>
+          <w:rStyle w:val="Erluterungen"/>
+          <w:rFonts w:ascii="Calibri" w:hAnsi="Calibri" w:cs="Calibri"/>
+          <w:color w:val="auto"/>
+        </w:rPr>
+        <w:t>profil</w:t>
+      </w:r>
+      <w:proofErr w:type="spellEnd"/>
+      <w:r>
+        <w:rPr>
+          <w:rStyle w:val="Erluterungen"/>
+          <w:rFonts w:ascii="Calibri" w:hAnsi="Calibri" w:cs="Calibri"/>
+          <w:color w:val="auto"/>
+        </w:rPr>
+        <w:t xml:space="preserve">, lädt das in Server, Server </w:t>
+      </w:r>
+      <w:proofErr w:type="spellStart"/>
+      <w:r>
+        <w:rPr>
+          <w:rStyle w:val="Erluterungen"/>
+          <w:rFonts w:ascii="Calibri" w:hAnsi="Calibri" w:cs="Calibri"/>
+          <w:color w:val="auto"/>
+        </w:rPr>
+        <w:t>started</w:t>
+      </w:r>
+      <w:proofErr w:type="spellEnd"/>
+      <w:r>
+        <w:rPr>
+          <w:rStyle w:val="Erluterungen"/>
+          <w:rFonts w:ascii="Calibri" w:hAnsi="Calibri" w:cs="Calibri"/>
+          <w:color w:val="auto"/>
+        </w:rPr>
+        <w:t xml:space="preserve"> sich</w:t>
+      </w:r>
+    </w:p>
+    <w:p>
+      <w:pPr>
+        <w:tabs>
+          <w:tab w:val="left" w:pos="2700"/>
+        </w:tabs>
+        <w:rPr>
+          <w:rStyle w:val="Erluterungen"/>
+          <w:rFonts w:ascii="Calibri" w:hAnsi="Calibri" w:cs="Calibri"/>
+        </w:rPr>
+      </w:pPr>
     </w:p>
     <w:p>
       <w:pPr>
@@ -4768,11 +4677,31 @@
           <w:sz w:val="21"/>
           <w:szCs w:val="21"/>
         </w:rPr>
-        <w:t>&lt;BP.001&gt;: &lt;Name&gt;</w:t>
+        <w:t xml:space="preserve">&lt;BP.001&gt;: </w:t>
       </w:r>
       <w:bookmarkEnd w:id="22"/>
       <w:bookmarkEnd w:id="23"/>
       <w:bookmarkEnd w:id="24"/>
+      <w:r>
+        <w:rPr>
+          <w:rFonts w:ascii="Calibri" w:hAnsi="Calibri" w:cs="Calibri"/>
+          <w:color w:val="000000" w:themeColor="text1"/>
+          <w:sz w:val="21"/>
+          <w:szCs w:val="21"/>
+        </w:rPr>
+        <w:t xml:space="preserve">Server </w:t>
+      </w:r>
+      <w:proofErr w:type="spellStart"/>
+      <w:r>
+        <w:rPr>
+          <w:rFonts w:ascii="Calibri" w:hAnsi="Calibri" w:cs="Calibri"/>
+          <w:color w:val="000000" w:themeColor="text1"/>
+          <w:sz w:val="21"/>
+          <w:szCs w:val="21"/>
+        </w:rPr>
+        <w:t>start</w:t>
+      </w:r>
+      <w:proofErr w:type="spellEnd"/>
     </w:p>
     <w:p>
       <w:pPr>
@@ -4842,6 +4771,52 @@
               <w:rPr>
                 <w:rStyle w:val="Erluterungen"/>
                 <w:rFonts w:ascii="Calibri" w:hAnsi="Calibri" w:cs="Calibri"/>
+                <w:i w:val="0"/>
+                <w:iCs/>
+                <w:color w:val="000000" w:themeColor="text1"/>
+                <w:lang w:val="en-US"/>
+              </w:rPr>
+            </w:pPr>
+            <w:r>
+              <w:rPr>
+                <w:rStyle w:val="Erluterungen"/>
+                <w:rFonts w:ascii="Calibri" w:hAnsi="Calibri" w:cs="Calibri"/>
+                <w:i w:val="0"/>
+                <w:iCs/>
+                <w:color w:val="000000" w:themeColor="text1"/>
+                <w:lang w:val="en-US"/>
+              </w:rPr>
+              <w:t>User want to start t</w:t>
+            </w:r>
+            <w:r>
+              <w:rPr>
+                <w:rStyle w:val="Erluterungen"/>
+                <w:rFonts w:ascii="Calibri" w:hAnsi="Calibri" w:cs="Calibri"/>
+                <w:i w:val="0"/>
+                <w:iCs/>
+                <w:color w:val="000000" w:themeColor="text1"/>
+                <w:lang w:val="en-US"/>
+              </w:rPr>
+              <w:t>he UPC UA Server farm, respectively one Server</w:t>
+            </w:r>
+            <w:r>
+              <w:rPr>
+                <w:rStyle w:val="Erluterungen"/>
+                <w:rFonts w:ascii="Calibri" w:hAnsi="Calibri" w:cs="Calibri"/>
+                <w:i w:val="0"/>
+                <w:iCs/>
+                <w:color w:val="000000" w:themeColor="text1"/>
+                <w:lang w:val="en-US"/>
+              </w:rPr>
+              <w:t xml:space="preserve"> with a profile.</w:t>
+            </w:r>
+          </w:p>
+          <w:p>
+            <w:pPr>
+              <w:rPr>
+                <w:rStyle w:val="Erluterungen"/>
+                <w:rFonts w:ascii="Calibri" w:hAnsi="Calibri" w:cs="Calibri"/>
+                <w:i w:val="0"/>
                 <w:iCs/>
                 <w:color w:val="000000"/>
               </w:rPr>
@@ -4852,7 +4827,7 @@
                 <w:rFonts w:ascii="Calibri" w:hAnsi="Calibri" w:cs="Calibri"/>
                 <w:i w:val="0"/>
                 <w:iCs/>
-                <w:color w:val="000000" w:themeColor="text1"/>
+                <w:color w:val="4472C4" w:themeColor="accent5"/>
               </w:rPr>
               <w:t>&lt;Handlung oder Zeitpunkt, die Geschäftsprozess auslöst bzw. zu dem er beginnt&gt;</w:t>
             </w:r>
@@ -4909,6 +4884,40 @@
               <w:rPr>
                 <w:rStyle w:val="Erluterungen"/>
                 <w:rFonts w:ascii="Calibri" w:hAnsi="Calibri" w:cs="Calibri"/>
+                <w:i w:val="0"/>
+                <w:iCs/>
+                <w:color w:val="000000" w:themeColor="text1"/>
+                <w:lang w:val="en-US"/>
+              </w:rPr>
+            </w:pPr>
+            <w:r>
+              <w:rPr>
+                <w:rStyle w:val="Erluterungen"/>
+                <w:rFonts w:ascii="Calibri" w:hAnsi="Calibri" w:cs="Calibri"/>
+                <w:i w:val="0"/>
+                <w:iCs/>
+                <w:color w:val="000000" w:themeColor="text1"/>
+                <w:lang w:val="en-US"/>
+              </w:rPr>
+              <w:t>The Sever starts with t</w:t>
+            </w:r>
+            <w:r>
+              <w:rPr>
+                <w:rStyle w:val="Erluterungen"/>
+                <w:rFonts w:ascii="Calibri" w:hAnsi="Calibri" w:cs="Calibri"/>
+                <w:i w:val="0"/>
+                <w:iCs/>
+                <w:color w:val="000000" w:themeColor="text1"/>
+                <w:lang w:val="en-US"/>
+              </w:rPr>
+              <w:t>he profile.</w:t>
+            </w:r>
+          </w:p>
+          <w:p>
+            <w:pPr>
+              <w:rPr>
+                <w:rStyle w:val="Erluterungen"/>
+                <w:rFonts w:ascii="Calibri" w:hAnsi="Calibri" w:cs="Calibri"/>
                 <w:iCs/>
                 <w:color w:val="000000"/>
               </w:rPr>
@@ -4919,7 +4928,7 @@
                 <w:rFonts w:ascii="Calibri" w:hAnsi="Calibri" w:cs="Calibri"/>
                 <w:i w:val="0"/>
                 <w:iCs/>
-                <w:color w:val="000000" w:themeColor="text1"/>
+                <w:color w:val="4472C4" w:themeColor="accent5"/>
               </w:rPr>
               <w:t>&lt;Was im Falle einer erfolgreichen Ausführung des Geschäftsprozesses erreicht werden soll&gt;</w:t>
             </w:r>
@@ -4948,7 +4957,6 @@
                 <w:lang w:val="en-US"/>
               </w:rPr>
             </w:pPr>
-            <w:proofErr w:type="spellStart"/>
             <w:r>
               <w:rPr>
                 <w:rStyle w:val="Erluterungen"/>
@@ -4957,9 +4965,8 @@
                 <w:color w:val="000000" w:themeColor="text1"/>
                 <w:lang w:val="en-US"/>
               </w:rPr>
-              <w:t>Incolved</w:t>
+              <w:t>In</w:t>
             </w:r>
-            <w:proofErr w:type="spellEnd"/>
             <w:r>
               <w:rPr>
                 <w:rStyle w:val="Erluterungen"/>
@@ -4968,7 +4975,17 @@
                 <w:color w:val="000000" w:themeColor="text1"/>
                 <w:lang w:val="en-US"/>
               </w:rPr>
-              <w:t xml:space="preserve"> Roles:</w:t>
+              <w:t>v</w:t>
+            </w:r>
+            <w:r>
+              <w:rPr>
+                <w:rStyle w:val="Erluterungen"/>
+                <w:rFonts w:ascii="Calibri" w:hAnsi="Calibri" w:cs="Calibri"/>
+                <w:iCs/>
+                <w:color w:val="000000" w:themeColor="text1"/>
+                <w:lang w:val="en-US"/>
+              </w:rPr>
+              <w:t>olved Roles:</w:t>
             </w:r>
           </w:p>
         </w:tc>
@@ -4988,8 +5005,9 @@
               <w:rPr>
                 <w:rStyle w:val="Erluterungen"/>
                 <w:rFonts w:ascii="Calibri" w:hAnsi="Calibri" w:cs="Calibri"/>
+                <w:i w:val="0"/>
                 <w:iCs/>
-                <w:color w:val="000000"/>
+                <w:color w:val="000000" w:themeColor="text1"/>
                 <w:lang w:val="en-US"/>
               </w:rPr>
             </w:pPr>
@@ -5000,115 +5018,29 @@
                 <w:i w:val="0"/>
                 <w:iCs/>
                 <w:color w:val="000000" w:themeColor="text1"/>
+                <w:lang w:val="en-US"/>
               </w:rPr>
-              <w:t xml:space="preserve">&lt;Rollenname derjenigen, die an der Durchführung des Geschäftsprozesses beteiligt sind. </w:t>
+              <w:t>User and UPC UA Server</w:t>
             </w:r>
+          </w:p>
+          <w:p>
+            <w:pPr>
+              <w:rPr>
+                <w:rStyle w:val="Erluterungen"/>
+                <w:rFonts w:ascii="Calibri" w:hAnsi="Calibri" w:cs="Calibri"/>
+                <w:iCs/>
+                <w:color w:val="000000"/>
+              </w:rPr>
+            </w:pPr>
             <w:r>
               <w:rPr>
                 <w:rStyle w:val="Erluterungen"/>
                 <w:rFonts w:ascii="Calibri" w:hAnsi="Calibri" w:cs="Calibri"/>
                 <w:i w:val="0"/>
                 <w:iCs/>
-                <w:color w:val="000000" w:themeColor="text1"/>
-                <w:lang w:val="en-US"/>
+                <w:color w:val="4472C4" w:themeColor="accent5"/>
               </w:rPr>
-              <w:t xml:space="preserve">Das </w:t>
-            </w:r>
-            <w:proofErr w:type="spellStart"/>
-            <w:r>
-              <w:rPr>
-                <w:rStyle w:val="Erluterungen"/>
-                <w:rFonts w:ascii="Calibri" w:hAnsi="Calibri" w:cs="Calibri"/>
-                <w:i w:val="0"/>
-                <w:iCs/>
-                <w:color w:val="000000" w:themeColor="text1"/>
-                <w:lang w:val="en-US"/>
-              </w:rPr>
-              <w:t>können</w:t>
-            </w:r>
-            <w:proofErr w:type="spellEnd"/>
-            <w:r>
-              <w:rPr>
-                <w:rStyle w:val="Erluterungen"/>
-                <w:rFonts w:ascii="Calibri" w:hAnsi="Calibri" w:cs="Calibri"/>
-                <w:i w:val="0"/>
-                <w:iCs/>
-                <w:color w:val="000000" w:themeColor="text1"/>
-                <w:lang w:val="en-US"/>
-              </w:rPr>
-              <w:t xml:space="preserve"> </w:t>
-            </w:r>
-            <w:proofErr w:type="spellStart"/>
-            <w:r>
-              <w:rPr>
-                <w:rStyle w:val="Erluterungen"/>
-                <w:rFonts w:ascii="Calibri" w:hAnsi="Calibri" w:cs="Calibri"/>
-                <w:i w:val="0"/>
-                <w:iCs/>
-                <w:color w:val="000000" w:themeColor="text1"/>
-                <w:lang w:val="en-US"/>
-              </w:rPr>
-              <w:t>auch</w:t>
-            </w:r>
-            <w:proofErr w:type="spellEnd"/>
-            <w:r>
-              <w:rPr>
-                <w:rStyle w:val="Erluterungen"/>
-                <w:rFonts w:ascii="Calibri" w:hAnsi="Calibri" w:cs="Calibri"/>
-                <w:i w:val="0"/>
-                <w:iCs/>
-                <w:color w:val="000000" w:themeColor="text1"/>
-                <w:lang w:val="en-US"/>
-              </w:rPr>
-              <w:t xml:space="preserve"> </w:t>
-            </w:r>
-            <w:proofErr w:type="spellStart"/>
-            <w:r>
-              <w:rPr>
-                <w:rStyle w:val="Erluterungen"/>
-                <w:rFonts w:ascii="Calibri" w:hAnsi="Calibri" w:cs="Calibri"/>
-                <w:i w:val="0"/>
-                <w:iCs/>
-                <w:color w:val="000000" w:themeColor="text1"/>
-                <w:lang w:val="en-US"/>
-              </w:rPr>
-              <w:t>existierende</w:t>
-            </w:r>
-            <w:proofErr w:type="spellEnd"/>
-            <w:r>
-              <w:rPr>
-                <w:rStyle w:val="Erluterungen"/>
-                <w:rFonts w:ascii="Calibri" w:hAnsi="Calibri" w:cs="Calibri"/>
-                <w:i w:val="0"/>
-                <w:iCs/>
-                <w:color w:val="000000" w:themeColor="text1"/>
-                <w:lang w:val="en-US"/>
-              </w:rPr>
-              <w:t xml:space="preserve"> </w:t>
-            </w:r>
-            <w:proofErr w:type="spellStart"/>
-            <w:r>
-              <w:rPr>
-                <w:rStyle w:val="Erluterungen"/>
-                <w:rFonts w:ascii="Calibri" w:hAnsi="Calibri" w:cs="Calibri"/>
-                <w:i w:val="0"/>
-                <w:iCs/>
-                <w:color w:val="000000" w:themeColor="text1"/>
-                <w:lang w:val="en-US"/>
-              </w:rPr>
-              <w:t>Systeme</w:t>
-            </w:r>
-            <w:proofErr w:type="spellEnd"/>
-            <w:r>
-              <w:rPr>
-                <w:rStyle w:val="Erluterungen"/>
-                <w:rFonts w:ascii="Calibri" w:hAnsi="Calibri" w:cs="Calibri"/>
-                <w:i w:val="0"/>
-                <w:iCs/>
-                <w:color w:val="000000" w:themeColor="text1"/>
-                <w:lang w:val="en-US"/>
-              </w:rPr>
-              <w:t xml:space="preserve"> sein.&gt;</w:t>
+              <w:t>&lt;Rollenname derjenigen, die an der Durchführung des Geschäftsprozesses beteiligt sind. Das können auch existierende Systeme sein.&gt;</w:t>
             </w:r>
           </w:p>
         </w:tc>
@@ -5134,207 +5066,6 @@
       <w:r>
         <w:rPr>
           <w:rFonts w:ascii="Calibri" w:hAnsi="Calibri" w:cs="Calibri"/>
-          <w:noProof/>
-        </w:rPr>
-        <w:lastRenderedPageBreak/>
-        <mc:AlternateContent>
-          <mc:Choice Requires="wps">
-            <w:drawing>
-              <wp:anchor distT="0" distB="0" distL="114300" distR="114300" simplePos="0" relativeHeight="251659264" behindDoc="0" locked="0" layoutInCell="1" allowOverlap="1" wp14:anchorId="0D221F3F" wp14:editId="07777777">
-                <wp:simplePos x="0" y="0"/>
-                <wp:positionH relativeFrom="column">
-                  <wp:posOffset>1487170</wp:posOffset>
-                </wp:positionH>
-                <wp:positionV relativeFrom="paragraph">
-                  <wp:posOffset>466725</wp:posOffset>
-                </wp:positionV>
-                <wp:extent cx="3086100" cy="1308100"/>
-                <wp:effectExtent l="38100" t="19050" r="0" b="44450"/>
-                <wp:wrapNone/>
-                <wp:docPr id="4" name="AutoShape 10"/>
-                <wp:cNvGraphicFramePr>
-                  <a:graphicFrameLocks xmlns:a="http://schemas.openxmlformats.org/drawingml/2006/main"/>
-                </wp:cNvGraphicFramePr>
-                <a:graphic xmlns:a="http://schemas.openxmlformats.org/drawingml/2006/main">
-                  <a:graphicData uri="http://schemas.microsoft.com/office/word/2010/wordprocessingShape">
-                    <wps:wsp>
-                      <wps:cNvSpPr>
-                        <a:spLocks noChangeArrowheads="1"/>
-                      </wps:cNvSpPr>
-                      <wps:spPr bwMode="auto">
-                        <a:xfrm>
-                          <a:off x="0" y="0"/>
-                          <a:ext cx="3086100" cy="1308100"/>
-                        </a:xfrm>
-                        <a:prstGeom prst="irregularSeal2">
-                          <a:avLst/>
-                        </a:prstGeom>
-                        <a:solidFill>
-                          <a:srgbClr val="FFFFFF"/>
-                        </a:solidFill>
-                        <a:ln w="9360" cap="sq">
-                          <a:solidFill>
-                            <a:srgbClr val="000000"/>
-                          </a:solidFill>
-                          <a:miter lim="800000"/>
-                          <a:headEnd/>
-                          <a:tailEnd/>
-                        </a:ln>
-                      </wps:spPr>
-                      <wps:txbx>
-                        <w:txbxContent>
-                          <w:p>
-                            <w:pPr>
-                              <w:jc w:val="center"/>
-                              <w:rPr>
-                                <w:b/>
-                                <w:i/>
-                                <w:color w:val="3366FF"/>
-                                <w:sz w:val="22"/>
-                              </w:rPr>
-                            </w:pPr>
-                            <w:r>
-                              <w:rPr>
-                                <w:b/>
-                                <w:i/>
-                                <w:color w:val="3366FF"/>
-                                <w:sz w:val="22"/>
-                              </w:rPr>
-                              <w:t>Durch eigenes Aktivitätsdiagramm ersetzen.</w:t>
-                            </w:r>
-                          </w:p>
-                        </w:txbxContent>
-                      </wps:txbx>
-                      <wps:bodyPr rot="0" vert="horz" wrap="square" lIns="91440" tIns="45720" rIns="91440" bIns="45720" anchor="t" anchorCtr="0">
-                        <a:noAutofit/>
-                      </wps:bodyPr>
-                    </wps:wsp>
-                  </a:graphicData>
-                </a:graphic>
-                <wp14:sizeRelH relativeFrom="page">
-                  <wp14:pctWidth>0</wp14:pctWidth>
-                </wp14:sizeRelH>
-                <wp14:sizeRelV relativeFrom="page">
-                  <wp14:pctHeight>0</wp14:pctHeight>
-                </wp14:sizeRelV>
-              </wp:anchor>
-            </w:drawing>
-          </mc:Choice>
-          <mc:Fallback>
-            <w:pict>
-              <v:shapetype w14:anchorId="0D221F3F" id="_x0000_t72" coordsize="21600,21600" o:spt="72" path="m11462,4342l9722,1887,8550,6382,4502,3625r870,4192l1172,8270r2763,3322l,12877r3330,2493l1285,17825r3520,415l4917,21600,7527,18125r1173,1587l9872,17370r1740,1472l12180,15935r2762,1435l14640,14350r4237,1282l16380,12310r1890,-1020l16985,9402,21600,6645,16380,6532,18007,3172,14525,5777,14790,xe">
-                <v:stroke joinstyle="miter"/>
-                <v:path gradientshapeok="t" o:connecttype="custom" o:connectlocs="9722,1887;0,12877;11612,18842;21600,6645" o:connectangles="270,180,90,0" textboxrect="5372,6382,14640,15935"/>
-              </v:shapetype>
-              <v:shape id="AutoShape 10" o:spid="_x0000_s1026" type="#_x0000_t72" style="position:absolute;left:0;text-align:left;margin-left:117.1pt;margin-top:36.75pt;width:243pt;height:103pt;z-index:251659264;visibility:visible;mso-wrap-style:square;mso-width-percent:0;mso-height-percent:0;mso-wrap-distance-left:9pt;mso-wrap-distance-top:0;mso-wrap-distance-right:9pt;mso-wrap-distance-bottom:0;mso-position-horizontal:absolute;mso-position-horizontal-relative:text;mso-position-vertical:absolute;mso-position-vertical-relative:text;mso-width-percent:0;mso-height-percent:0;mso-width-relative:page;mso-height-relative:page;v-text-anchor:top" o:gfxdata="UEsDBBQABgAIAAAAIQC2gziS/gAAAOEBAAATAAAAW0NvbnRlbnRfVHlwZXNdLnhtbJSRQU7DMBBF&#10;90jcwfIWJU67QAgl6YK0S0CoHGBkTxKLZGx5TGhvj5O2G0SRWNoz/78nu9wcxkFMGNg6quQqL6RA&#10;0s5Y6ir5vt9lD1JwBDIwOMJKHpHlpr69KfdHjyxSmriSfYz+USnWPY7AufNIadK6MEJMx9ApD/oD&#10;OlTrorhX2lFEilmcO2RdNtjC5xDF9pCuTyYBB5bi6bQ4syoJ3g9WQ0ymaiLzg5KdCXlKLjvcW893&#10;SUOqXwnz5DrgnHtJTxOsQfEKIT7DmDSUCaxw7Rqn8787ZsmRM9e2VmPeBN4uqYvTtW7jvijg9N/y&#10;JsXecLq0q+WD6m8AAAD//wMAUEsDBBQABgAIAAAAIQA4/SH/1gAAAJQBAAALAAAAX3JlbHMvLnJl&#10;bHOkkMFqwzAMhu+DvYPRfXGawxijTi+j0GvpHsDYimMaW0Yy2fr2M4PBMnrbUb/Q94l/f/hMi1qR&#10;JVI2sOt6UJgd+ZiDgffL8ekFlFSbvV0oo4EbChzGx4f9GRdb25HMsYhqlCwG5lrLq9biZkxWOiqY&#10;22YiTra2kYMu1l1tQD30/bPm3wwYN0x18gb45AdQl1tp5j/sFB2T0FQ7R0nTNEV3j6o9feQzro1i&#10;OWA14Fm+Q8a1a8+Bvu/d/dMb2JY5uiPbhG/ktn4cqGU/er3pcvwCAAD//wMAUEsDBBQABgAIAAAA&#10;IQC/xXBiJwIAAFAEAAAOAAAAZHJzL2Uyb0RvYy54bWysVF+P0zAMf0fiO0R5Z213Y+yqdafTjiGk&#10;A04afAAvTduI/ClOtvb49DjZbrcDnhB9iOzY+dn+2e7yZjSaHSR65WzFi0nOmbTC1cq2Ff/2dfNm&#10;wZkPYGvQzsqKP0rPb1avXy2HvpRT1zldS2QEYn059BXvQujLLPOikwb8xPXSkrFxaCCQim1WIwyE&#10;bnQ2zfN5Njise3RCek+3d0cjXyX8ppEifGkaLwPTFafcQjoxnbt4ZqsllC1C3ylxSgP+IQsDylLQ&#10;M9QdBGB7VH9AGSXQedeEiXAmc02jhEw1UDVF/ls12w56mWohcnx/psn/P1jx+fCATNUVn3FmwVCL&#10;bvfBpcisSPwMvS/Jbds/YKzQ9/dOfPfMunUHtpW3iG7oJNSUVRH5zF48iIqnp2w3fHI1wQPBJ6rG&#10;Bk0EJBLYmDryeO6IHAMTdHmVL+ZFTo0TZCtIi0qMAeXT8x59+CCdYVGouEKU7V4DbiXoaQoEh3sf&#10;jo+enFMhTqt6o7ROCra7tUZ2ABqUTfpOcfylm7ZsqPj11TymBDSv/kcK8cLJX2Ll6fsbllGBRl8r&#10;U/HF2QnKSOV7W6fBDKD0UaaCtT1xG+mMA+7LMO5GcoziztWPxDK644jTSpLQOfzJ2UDjHTPdA0rO&#10;9EdLnbouZrO4D0mZvX03JQUvLbtLC1hBUBUPnB3FdUg7FJmzLg5MoxLDz5mccqWxTd06rVjci0s9&#10;eT3/CFa/AAAA//8DAFBLAwQUAAYACAAAACEAV/ZCyeAAAAAKAQAADwAAAGRycy9kb3ducmV2Lnht&#10;bEyPwU7DMAyG70i8Q2QkbixdR2kpTSeEQFymSWxIg1vWmLYicaom27q3x5zgaP+ffn+ulpOz4ohj&#10;6D0pmM8SEEiNNz21Ct63LzcFiBA1GW09oYIzBljWlxeVLo0/0RseN7EVXEKh1Aq6GIdSytB06HSY&#10;+QGJsy8/Oh15HFtpRn3icmdlmiR30ume+EKnB3zqsPneHJyCbfL6cW6MzYrP7Hk9X612wRQ7pa6v&#10;pscHEBGn+AfDrz6rQ81Oe38gE4RVkC5uU0YV5IsMBAN5mvBiz0l+n4GsK/n/hfoHAAD//wMAUEsB&#10;Ai0AFAAGAAgAAAAhALaDOJL+AAAA4QEAABMAAAAAAAAAAAAAAAAAAAAAAFtDb250ZW50X1R5cGVz&#10;XS54bWxQSwECLQAUAAYACAAAACEAOP0h/9YAAACUAQAACwAAAAAAAAAAAAAAAAAvAQAAX3JlbHMv&#10;LnJlbHNQSwECLQAUAAYACAAAACEAv8VwYicCAABQBAAADgAAAAAAAAAAAAAAAAAuAgAAZHJzL2Uy&#10;b0RvYy54bWxQSwECLQAUAAYACAAAACEAV/ZCyeAAAAAKAQAADwAAAAAAAAAAAAAAAACBBAAAZHJz&#10;L2Rvd25yZXYueG1sUEsFBgAAAAAEAAQA8wAAAI4FAAAAAA==&#10;" strokeweight=".26mm">
-                <v:stroke endcap="square"/>
-                <v:textbox>
-                  <w:txbxContent>
-                    <w:p>
-                      <w:pPr>
-                        <w:jc w:val="center"/>
-                        <w:rPr>
-                          <w:b/>
-                          <w:i/>
-                          <w:color w:val="3366FF"/>
-                          <w:sz w:val="22"/>
-                        </w:rPr>
-                      </w:pPr>
-                      <w:r>
-                        <w:rPr>
-                          <w:b/>
-                          <w:i/>
-                          <w:color w:val="3366FF"/>
-                          <w:sz w:val="22"/>
-                        </w:rPr>
-                        <w:t>Durch eigenes Aktivitätsdiagramm ersetzen.</w:t>
-                      </w:r>
-                    </w:p>
-                  </w:txbxContent>
-                </v:textbox>
-              </v:shape>
-            </w:pict>
-          </mc:Fallback>
-        </mc:AlternateContent>
-      </w:r>
-      <w:r>
-        <w:rPr>
-          <w:rFonts w:ascii="Calibri" w:hAnsi="Calibri" w:cs="Calibri"/>
-          <w:noProof/>
-        </w:rPr>
-        <mc:AlternateContent>
-          <mc:Choice Requires="wpg">
-            <w:drawing>
-              <wp:inline distT="0" distB="0" distL="0" distR="0" wp14:anchorId="657A75E5" wp14:editId="07777777">
-                <wp:extent cx="2895600" cy="2143125"/>
-                <wp:effectExtent l="0" t="0" r="0" b="0"/>
-                <wp:docPr id="5" name="Bild 2"/>
-                <wp:cNvGraphicFramePr>
-                  <a:graphicFrameLocks xmlns:a="http://schemas.openxmlformats.org/drawingml/2006/main" noChangeAspect="1"/>
-                </wp:cNvGraphicFramePr>
-                <a:graphic xmlns:a="http://schemas.openxmlformats.org/drawingml/2006/main">
-                  <a:graphicData uri="http://schemas.openxmlformats.org/drawingml/2006/picture">
-                    <pic:pic xmlns:pic="http://schemas.openxmlformats.org/drawingml/2006/picture">
-                      <pic:nvPicPr>
-                        <pic:cNvPr id="5" name="Picture 2"/>
-                        <pic:cNvPicPr>
-                          <a:picLocks noChangeAspect="1"/>
-                        </pic:cNvPicPr>
-                      </pic:nvPicPr>
-                      <pic:blipFill>
-                        <a:blip r:embed="rId19"/>
-                        <a:stretch/>
-                      </pic:blipFill>
-                      <pic:spPr bwMode="auto">
-                        <a:xfrm>
-                          <a:off x="0" y="0"/>
-                          <a:ext cx="2895600" cy="2143125"/>
-                        </a:xfrm>
-                        <a:prstGeom prst="rect">
-                          <a:avLst/>
-                        </a:prstGeom>
-                        <a:solidFill>
-                          <a:srgbClr val="FFFFFF"/>
-                        </a:solidFill>
-                        <a:ln>
-                          <a:noFill/>
-                        </a:ln>
-                      </pic:spPr>
-                    </pic:pic>
-                  </a:graphicData>
-                </a:graphic>
-              </wp:inline>
-            </w:drawing>
-          </mc:Choice>
-          <mc:Fallback xmlns:pic="http://schemas.openxmlformats.org/drawingml/2006/picture" xmlns:wp14="http://schemas.microsoft.com/office/word/2010/wordml" xmlns:a="http://schemas.openxmlformats.org/drawingml/2006/main">
-            <w:pict w14:anchorId="69070EB2">
-              <v:shapetype coordsize="21600,21600" o:spt="75" o:preferrelative="t" path="m@4@5l@4@11@9@11@9@5xe" type="#_x0000_t75">
-                <v:formulas>
-                  <v:f eqn="if lineDrawn pixelLineWidth 0"/>
-                  <v:f eqn="sum @0 1 0"/>
-                  <v:f eqn="sum 0 0 @1"/>
-                  <v:f eqn="prod @2 1 2"/>
-                  <v:f eqn="prod @3 21600 pixelWidth"/>
-                  <v:f eqn="prod @3 21600 pixelHeight"/>
-                  <v:f eqn="sum @0 0 1"/>
-                  <v:f eqn="prod @6 1 2"/>
-                  <v:f eqn="prod @7 21600 pixelWidth"/>
-                  <v:f eqn="sum @8 21600 0"/>
-                  <v:f eqn="prod @7 21600 pixelHeight"/>
-                  <v:f eqn="sum @10 21600 0"/>
-                </v:formulas>
-              </v:shapetype>
-              <v:shape id="_x0000_i4" style="mso-wrap-distance-left:0.0pt;mso-wrap-distance-top:0.0pt;mso-wrap-distance-right:0.0pt;mso-wrap-distance-bottom:0.0pt;width:228.0pt;height:168.8pt;" o:spid="_x0000_s4" type="#_x0000_t75">
-                <v:path textboxrect="0,0,0,0"/>
-                <v:imagedata o:title="" r:id="rId20"/>
-              </v:shape>
-            </w:pict>
-          </mc:Fallback>
-        </mc:AlternateContent>
-      </w:r>
-      <w:r>
-        <w:rPr>
-          <w:rFonts w:ascii="Calibri" w:hAnsi="Calibri" w:cs="Calibri"/>
         </w:rPr>
         <w:br/>
       </w:r>
@@ -5346,6 +5077,54 @@
           <w:rFonts w:ascii="Calibri" w:hAnsi="Calibri" w:cs="Calibri"/>
         </w:rPr>
       </w:pPr>
+      <w:r>
+        <w:rPr>
+          <w:rFonts w:ascii="Calibri" w:hAnsi="Calibri" w:cs="Calibri"/>
+          <w:noProof/>
+        </w:rPr>
+        <w:lastRenderedPageBreak/>
+        <w:drawing>
+          <wp:inline distT="0" distB="0" distL="0" distR="0" wp14:anchorId="033EFABB" wp14:editId="1CEB975A">
+            <wp:extent cx="2888230" cy="3322608"/>
+            <wp:effectExtent l="0" t="0" r="7620" b="0"/>
+            <wp:docPr id="11" name="Grafik 11"/>
+            <wp:cNvGraphicFramePr>
+              <a:graphicFrameLocks xmlns:a="http://schemas.openxmlformats.org/drawingml/2006/main" noChangeAspect="1"/>
+            </wp:cNvGraphicFramePr>
+            <a:graphic xmlns:a="http://schemas.openxmlformats.org/drawingml/2006/main">
+              <a:graphicData uri="http://schemas.openxmlformats.org/drawingml/2006/picture">
+                <pic:pic xmlns:pic="http://schemas.openxmlformats.org/drawingml/2006/picture">
+                  <pic:nvPicPr>
+                    <pic:cNvPr id="11" name="Unbenannt.PNG"/>
+                    <pic:cNvPicPr/>
+                  </pic:nvPicPr>
+                  <pic:blipFill>
+                    <a:blip r:embed="rId19">
+                      <a:extLst>
+                        <a:ext uri="{28A0092B-C50C-407E-A947-70E740481C1C}">
+                          <a14:useLocalDpi xmlns:a14="http://schemas.microsoft.com/office/drawing/2010/main" val="0"/>
+                        </a:ext>
+                      </a:extLst>
+                    </a:blip>
+                    <a:stretch>
+                      <a:fillRect/>
+                    </a:stretch>
+                  </pic:blipFill>
+                  <pic:spPr>
+                    <a:xfrm>
+                      <a:off x="0" y="0"/>
+                      <a:ext cx="2888230" cy="3322608"/>
+                    </a:xfrm>
+                    <a:prstGeom prst="rect">
+                      <a:avLst/>
+                    </a:prstGeom>
+                  </pic:spPr>
+                </pic:pic>
+              </a:graphicData>
+            </a:graphic>
+          </wp:inline>
+        </w:drawing>
+      </w:r>
     </w:p>
     <w:p>
       <w:pPr>
@@ -5363,76 +5142,90 @@
         <w:rPr>
           <w:rStyle w:val="Erluterungen"/>
           <w:rFonts w:ascii="Calibri" w:hAnsi="Calibri" w:cs="Calibri"/>
+          <w:color w:val="000000"/>
+        </w:rPr>
+      </w:pPr>
+      <w:r>
+        <w:rPr>
+          <w:rStyle w:val="Erluterungen"/>
+          <w:rFonts w:ascii="Calibri" w:hAnsi="Calibri" w:cs="Calibri"/>
+          <w:i w:val="0"/>
+          <w:iCs/>
+          <w:color w:val="000000" w:themeColor="text1"/>
+        </w:rPr>
+        <w:t xml:space="preserve">Figure 2:  &lt;BP.001&gt; </w:t>
+      </w:r>
+      <w:r>
+        <w:rPr>
+          <w:rStyle w:val="Erluterungen"/>
+          <w:rFonts w:ascii="Calibri" w:hAnsi="Calibri" w:cs="Calibri"/>
+          <w:i w:val="0"/>
+          <w:iCs/>
+          <w:color w:val="000000" w:themeColor="text1"/>
+        </w:rPr>
+        <w:t xml:space="preserve">Server </w:t>
+      </w:r>
+      <w:proofErr w:type="spellStart"/>
+      <w:r>
+        <w:rPr>
+          <w:rStyle w:val="Erluterungen"/>
+          <w:rFonts w:ascii="Calibri" w:hAnsi="Calibri" w:cs="Calibri"/>
+          <w:i w:val="0"/>
+          <w:iCs/>
+          <w:color w:val="000000" w:themeColor="text1"/>
+        </w:rPr>
+        <w:t>start</w:t>
+      </w:r>
+      <w:proofErr w:type="spellEnd"/>
+      <w:r>
+        <w:rPr>
+          <w:rStyle w:val="Erluterungen"/>
+          <w:rFonts w:ascii="Calibri" w:hAnsi="Calibri" w:cs="Calibri"/>
+          <w:i w:val="0"/>
+          <w:iCs/>
+          <w:color w:val="000000" w:themeColor="text1"/>
+        </w:rPr>
+        <w:t xml:space="preserve"> </w:t>
+      </w:r>
+      <w:r>
+        <w:rPr>
+          <w:rStyle w:val="Erluterungen"/>
+          <w:rFonts w:ascii="Calibri" w:hAnsi="Calibri" w:cs="Calibri"/>
+          <w:color w:val="000000" w:themeColor="text1"/>
+          <w:highlight w:val="yellow"/>
+        </w:rPr>
+        <w:t xml:space="preserve">(Unfertiges Diagramm, nur ob </w:t>
+      </w:r>
+      <w:r>
+        <w:rPr>
+          <w:rStyle w:val="Erluterungen"/>
+          <w:rFonts w:ascii="Calibri" w:hAnsi="Calibri" w:cs="Calibri"/>
+          <w:color w:val="000000" w:themeColor="text1"/>
+          <w:highlight w:val="yellow"/>
+        </w:rPr>
+        <w:t>Prinzip richtig</w:t>
+      </w:r>
+      <w:r>
+        <w:rPr>
+          <w:rStyle w:val="Erluterungen"/>
+          <w:rFonts w:ascii="Calibri" w:hAnsi="Calibri" w:cs="Calibri"/>
+          <w:color w:val="000000" w:themeColor="text1"/>
+          <w:highlight w:val="yellow"/>
+        </w:rPr>
+        <w:t>)</w:t>
+      </w:r>
+    </w:p>
+    <w:p>
+      <w:pPr>
+        <w:jc w:val="center"/>
+        <w:rPr>
+          <w:rStyle w:val="Erluterungen"/>
+          <w:rFonts w:ascii="Calibri" w:hAnsi="Calibri" w:cs="Calibri"/>
           <w:i w:val="0"/>
           <w:iCs/>
           <w:color w:val="000000"/>
         </w:rPr>
       </w:pPr>
-      <w:r>
-        <w:rPr>
-          <w:rStyle w:val="Erluterungen"/>
-          <w:rFonts w:ascii="Calibri" w:hAnsi="Calibri" w:cs="Calibri"/>
-          <w:i w:val="0"/>
-          <w:iCs/>
-          <w:color w:val="000000" w:themeColor="text1"/>
-        </w:rPr>
-        <w:t xml:space="preserve">Figure 2.2:  &lt;BP.001&gt; </w:t>
-      </w:r>
-      <w:proofErr w:type="spellStart"/>
-      <w:r>
-        <w:rPr>
-          <w:rStyle w:val="Erluterungen"/>
-          <w:rFonts w:ascii="Calibri" w:hAnsi="Calibri" w:cs="Calibri"/>
-          <w:i w:val="0"/>
-          <w:iCs/>
-          <w:color w:val="000000" w:themeColor="text1"/>
-        </w:rPr>
-        <w:t>Activity</w:t>
-      </w:r>
-      <w:proofErr w:type="spellEnd"/>
-      <w:r>
-        <w:rPr>
-          <w:rStyle w:val="Erluterungen"/>
-          <w:rFonts w:ascii="Calibri" w:hAnsi="Calibri" w:cs="Calibri"/>
-          <w:i w:val="0"/>
-          <w:iCs/>
-          <w:color w:val="000000" w:themeColor="text1"/>
-        </w:rPr>
-        <w:t xml:space="preserve"> </w:t>
-      </w:r>
-      <w:proofErr w:type="spellStart"/>
-      <w:r>
-        <w:rPr>
-          <w:rStyle w:val="Erluterungen"/>
-          <w:rFonts w:ascii="Calibri" w:hAnsi="Calibri" w:cs="Calibri"/>
-          <w:i w:val="0"/>
-          <w:iCs/>
-          <w:color w:val="000000" w:themeColor="text1"/>
-        </w:rPr>
-        <w:t>Diagram</w:t>
-      </w:r>
-      <w:proofErr w:type="spellEnd"/>
-      <w:r>
-        <w:rPr>
-          <w:rStyle w:val="Erluterungen"/>
-          <w:rFonts w:ascii="Calibri" w:hAnsi="Calibri" w:cs="Calibri"/>
-          <w:i w:val="0"/>
-          <w:iCs/>
-          <w:color w:val="000000" w:themeColor="text1"/>
-        </w:rPr>
-        <w:t xml:space="preserve"> </w:t>
-      </w:r>
-    </w:p>
-    <w:p>
-      <w:pPr>
-        <w:rPr>
-          <w:rStyle w:val="Erluterungen"/>
-          <w:rFonts w:ascii="Calibri" w:hAnsi="Calibri" w:cs="Calibri"/>
-          <w:i w:val="0"/>
-          <w:iCs/>
-          <w:color w:val="000000"/>
-        </w:rPr>
-      </w:pPr>
     </w:p>
     <w:p>
       <w:pPr>
@@ -5448,9 +5241,10 @@
         <w:spacing w:before="120"/>
         <w:ind w:left="284" w:hanging="284"/>
         <w:rPr>
-          <w:rFonts w:ascii="Calibri" w:hAnsi="Calibri" w:cs="Calibri"/>
+          <w:rStyle w:val="Erluterungen"/>
+          <w:rFonts w:ascii="Calibri" w:hAnsi="Calibri" w:cs="Calibri"/>
+          <w:i w:val="0"/>
           <w:color w:val="000000"/>
-          <w:sz w:val="24"/>
           <w:szCs w:val="40"/>
         </w:rPr>
       </w:pPr>
@@ -5479,20 +5273,11 @@
         <w:rPr>
           <w:rStyle w:val="Erluterungen"/>
           <w:rFonts w:ascii="Calibri" w:hAnsi="Calibri" w:cs="Calibri"/>
-        </w:rPr>
-      </w:pPr>
-    </w:p>
-    <w:p>
-      <w:pPr>
-        <w:rPr>
-          <w:rStyle w:val="Erluterungen"/>
-          <w:rFonts w:ascii="Calibri" w:hAnsi="Calibri" w:cs="Calibri"/>
           <w:i w:val="0"/>
           <w:iCs/>
           <w:color w:val="auto"/>
         </w:rPr>
       </w:pPr>
-      <w:bookmarkStart w:id="30" w:name="_GoBack"/>
       <w:r>
         <w:rPr>
           <w:rStyle w:val="Erluterungen"/>
@@ -5501,10 +5286,85 @@
           <w:iCs/>
           <w:color w:val="auto"/>
         </w:rPr>
+        <w:t xml:space="preserve">This Project will </w:t>
+      </w:r>
+      <w:proofErr w:type="spellStart"/>
+      <w:r>
+        <w:rPr>
+          <w:rStyle w:val="Erluterungen"/>
+          <w:rFonts w:ascii="Calibri" w:hAnsi="Calibri" w:cs="Calibri"/>
+          <w:i w:val="0"/>
+          <w:iCs/>
+          <w:color w:val="auto"/>
+        </w:rPr>
+        <w:t>imple</w:t>
+      </w:r>
+      <w:r>
+        <w:rPr>
+          <w:rStyle w:val="Erluterungen"/>
+          <w:rFonts w:ascii="Calibri" w:hAnsi="Calibri" w:cs="Calibri"/>
+          <w:i w:val="0"/>
+          <w:iCs/>
+          <w:color w:val="auto"/>
+        </w:rPr>
+        <w:t>ment</w:t>
+      </w:r>
+      <w:proofErr w:type="spellEnd"/>
+      <w:r>
+        <w:rPr>
+          <w:rStyle w:val="Erluterungen"/>
+          <w:rFonts w:ascii="Calibri" w:hAnsi="Calibri" w:cs="Calibri"/>
+          <w:i w:val="0"/>
+          <w:iCs/>
+          <w:color w:val="auto"/>
+        </w:rPr>
+        <w:t xml:space="preserve"> </w:t>
+      </w:r>
+      <w:r>
+        <w:rPr>
+          <w:rStyle w:val="Erluterungen"/>
+          <w:rFonts w:ascii="Calibri" w:hAnsi="Calibri" w:cs="Calibri"/>
+          <w:i w:val="0"/>
+          <w:iCs/>
+          <w:color w:val="auto"/>
+        </w:rPr>
+        <w:t xml:space="preserve"> </w:t>
+      </w:r>
+      <w:bookmarkStart w:id="30" w:name="_GoBack"/>
+      <w:bookmarkEnd w:id="30"/>
+    </w:p>
+    <w:p>
+      <w:pPr>
+        <w:rPr>
+          <w:rStyle w:val="Erluterungen"/>
+          <w:rFonts w:ascii="Calibri" w:hAnsi="Calibri" w:cs="Calibri"/>
+          <w:i w:val="0"/>
+          <w:iCs/>
+          <w:color w:val="auto"/>
+        </w:rPr>
+      </w:pPr>
+    </w:p>
+    <w:p>
+      <w:pPr>
+        <w:rPr>
+          <w:rStyle w:val="Erluterungen"/>
+          <w:rFonts w:ascii="Calibri" w:hAnsi="Calibri" w:cs="Calibri"/>
+          <w:i w:val="0"/>
+          <w:iCs/>
+          <w:color w:val="auto"/>
+        </w:rPr>
+      </w:pPr>
+      <w:r>
+        <w:rPr>
+          <w:rStyle w:val="Erluterungen"/>
+          <w:rFonts w:ascii="Calibri" w:hAnsi="Calibri" w:cs="Calibri"/>
+          <w:i w:val="0"/>
+          <w:iCs/>
+          <w:color w:val="auto"/>
+        </w:rPr>
         <w:t>OPC UA Clients Testen (steht in Anforderungen)</w:t>
       </w:r>
     </w:p>
-    <w:bookmarkEnd w:id="30"/>
     <w:p>
       <w:pPr>
         <w:rPr>
@@ -5551,198 +5411,53 @@
       <w:r>
         <w:rPr>
           <w:rFonts w:ascii="Calibri" w:hAnsi="Calibri" w:cs="Calibri"/>
+          <w:i/>
           <w:noProof/>
-        </w:rPr>
-        <mc:AlternateContent>
-          <mc:Choice Requires="wps">
-            <w:drawing>
-              <wp:anchor distT="0" distB="0" distL="114300" distR="114300" simplePos="0" relativeHeight="251657216" behindDoc="0" locked="0" layoutInCell="1" allowOverlap="1" wp14:anchorId="1CF3FB9E" wp14:editId="07777777">
-                <wp:simplePos x="0" y="0"/>
-                <wp:positionH relativeFrom="column">
-                  <wp:posOffset>1143000</wp:posOffset>
-                </wp:positionH>
-                <wp:positionV relativeFrom="paragraph">
-                  <wp:posOffset>200660</wp:posOffset>
-                </wp:positionV>
-                <wp:extent cx="3086100" cy="1143000"/>
-                <wp:effectExtent l="33655" t="15875" r="52069" b="12700"/>
-                <wp:wrapNone/>
-                <wp:docPr id="6" name="AutoShape 2"/>
-                <wp:cNvGraphicFramePr>
-                  <a:graphicFrameLocks xmlns:a="http://schemas.openxmlformats.org/drawingml/2006/main"/>
-                </wp:cNvGraphicFramePr>
-                <a:graphic xmlns:a="http://schemas.openxmlformats.org/drawingml/2006/main">
-                  <a:graphicData uri="http://schemas.microsoft.com/office/word/2010/wordprocessingShape">
-                    <wps:wsp>
-                      <wps:cNvSpPr>
-                        <a:spLocks noChangeArrowheads="1"/>
-                      </wps:cNvSpPr>
-                      <wps:spPr bwMode="auto">
-                        <a:xfrm>
-                          <a:off x="0" y="0"/>
-                          <a:ext cx="3086100" cy="1143000"/>
-                        </a:xfrm>
-                        <a:prstGeom prst="irregularSeal2">
-                          <a:avLst/>
-                        </a:prstGeom>
-                        <a:solidFill>
-                          <a:srgbClr val="FFFFFF"/>
-                        </a:solidFill>
-                        <a:ln w="9360" cap="sq">
-                          <a:solidFill>
-                            <a:srgbClr val="000000"/>
-                          </a:solidFill>
-                          <a:miter lim="800000"/>
-                          <a:headEnd/>
-                          <a:tailEnd/>
-                        </a:ln>
-                      </wps:spPr>
-                      <wps:txbx>
-                        <w:txbxContent>
-                          <w:p>
-                            <w:pPr>
-                              <w:jc w:val="center"/>
-                              <w:rPr>
-                                <w:b/>
-                                <w:i/>
-                                <w:color w:val="3366FF"/>
-                                <w:sz w:val="22"/>
-                              </w:rPr>
-                            </w:pPr>
-                            <w:r>
-                              <w:rPr>
-                                <w:b/>
-                                <w:i/>
-                                <w:color w:val="3366FF"/>
-                                <w:sz w:val="22"/>
-                              </w:rPr>
-                              <w:t>Durch eigenes Use Case Diagramm ersetzen.</w:t>
-                            </w:r>
-                          </w:p>
-                        </w:txbxContent>
-                      </wps:txbx>
-                      <wps:bodyPr rot="0" vert="horz" wrap="square" lIns="91440" tIns="45720" rIns="91440" bIns="45720" anchor="t" anchorCtr="0">
-                        <a:noAutofit/>
-                      </wps:bodyPr>
-                    </wps:wsp>
-                  </a:graphicData>
-                </a:graphic>
-                <wp14:sizeRelH relativeFrom="page">
-                  <wp14:pctWidth>0</wp14:pctWidth>
-                </wp14:sizeRelH>
-                <wp14:sizeRelV relativeFrom="page">
-                  <wp14:pctHeight>0</wp14:pctHeight>
-                </wp14:sizeRelV>
-              </wp:anchor>
-            </w:drawing>
-          </mc:Choice>
-          <mc:Fallback>
-            <w:pict>
-              <v:shape w14:anchorId="1CF3FB9E" id="AutoShape 2" o:spid="_x0000_s1027" type="#_x0000_t72" style="position:absolute;left:0;text-align:left;margin-left:90pt;margin-top:15.8pt;width:243pt;height:90pt;z-index:251657216;visibility:visible;mso-wrap-style:square;mso-width-percent:0;mso-height-percent:0;mso-wrap-distance-left:9pt;mso-wrap-distance-top:0;mso-wrap-distance-right:9pt;mso-wrap-distance-bottom:0;mso-position-horizontal:absolute;mso-position-horizontal-relative:text;mso-position-vertical:absolute;mso-position-vertical-relative:text;mso-width-percent:0;mso-height-percent:0;mso-width-relative:page;mso-height-relative:page;v-text-anchor:top" o:gfxdata="UEsDBBQABgAIAAAAIQC2gziS/gAAAOEBAAATAAAAW0NvbnRlbnRfVHlwZXNdLnhtbJSRQU7DMBBF&#10;90jcwfIWJU67QAgl6YK0S0CoHGBkTxKLZGx5TGhvj5O2G0SRWNoz/78nu9wcxkFMGNg6quQqL6RA&#10;0s5Y6ir5vt9lD1JwBDIwOMJKHpHlpr69KfdHjyxSmriSfYz+USnWPY7AufNIadK6MEJMx9ApD/oD&#10;OlTrorhX2lFEilmcO2RdNtjC5xDF9pCuTyYBB5bi6bQ4syoJ3g9WQ0ymaiLzg5KdCXlKLjvcW893&#10;SUOqXwnz5DrgnHtJTxOsQfEKIT7DmDSUCaxw7Rqn8787ZsmRM9e2VmPeBN4uqYvTtW7jvijg9N/y&#10;JsXecLq0q+WD6m8AAAD//wMAUEsDBBQABgAIAAAAIQA4/SH/1gAAAJQBAAALAAAAX3JlbHMvLnJl&#10;bHOkkMFqwzAMhu+DvYPRfXGawxijTi+j0GvpHsDYimMaW0Yy2fr2M4PBMnrbUb/Q94l/f/hMi1qR&#10;JVI2sOt6UJgd+ZiDgffL8ekFlFSbvV0oo4EbChzGx4f9GRdb25HMsYhqlCwG5lrLq9biZkxWOiqY&#10;22YiTra2kYMu1l1tQD30/bPm3wwYN0x18gb45AdQl1tp5j/sFB2T0FQ7R0nTNEV3j6o9feQzro1i&#10;OWA14Fm+Q8a1a8+Bvu/d/dMb2JY5uiPbhG/ktn4cqGU/er3pcvwCAAD//wMAUEsDBBQABgAIAAAA&#10;IQCIABQnLAIAAFYEAAAOAAAAZHJzL2Uyb0RvYy54bWysVNuO0zAQfUfiHyy/0yRtKd2o6WrVpQhp&#10;WVYqfMDUcRoLxw5jt0n5esZOtxd4Q/TB8mTGZ86cmenivm80O0h0ypqCZ6OUM2mELZXZFfz7t/W7&#10;OWfOgylBWyMLfpSO3y/fvll0bS7Htra6lMgIxLi8awtee9/mSeJELRtwI9tKQ87KYgOeTNwlJUJH&#10;6I1Oxmk6SzqLZYtWSOfo6+Pg5MuIX1VS+K9V5aRnuuDEzccT47kNZ7JcQL5DaGslTjTgH1g0oAwl&#10;PUM9gge2R/UXVKMEWmcrPxK2SWxVKSFjDVRNlv5RzaaGVsZaSBzXnmVy/w9WPB9ekKmy4DPODDTU&#10;ooe9tzEzGwd5utblFLVpXzAU6NonK344ZuyqBrOTD4i2qyWURCoL8cnNg2A4esq23RdbEjoQelSq&#10;r7AJgKQB62NDjueGyN4zQR8n6XyWpdQ3Qb4sm05SMkIOyF+ft+j8J2kbFi4FV4hyt9eAGwl6HBPB&#10;4cn54dFrcCzEalWuldbRwN12pZEdgOZkHX+nPO46TBvWFfxuMguUgMbV/YwpboLcNRYRvnC+CWuU&#10;p8nXqin4/BwEeZDyoymJL+QelB7uVLA2J22DnENbfL/tY++i8EHqrS2PJDbaYdBpMelSW/zFWUdD&#10;HgjvASVn+rOhht1l02nYimhM338Yk4HXnu21B4wgqIJ7zobrysdNClSNDWNTqSj0hcmJMg1vbNpp&#10;0cJ2XNsx6vJ3sPwNAAD//wMAUEsDBBQABgAIAAAAIQBtRrGv3wAAAAoBAAAPAAAAZHJzL2Rvd25y&#10;ZXYueG1sTI9BS8NAEIXvgv9hGcGb3U2lIcRsiojipQi2QvW2zU6T0N3ZkN226b93PNnje/N4871q&#10;OXknTjjGPpCGbKZAIDXB9tRq+Nq8PRQgYjJkjQuEGi4YYVnf3lSmtOFMn3hap1ZwCcXSaOhSGkop&#10;Y9OhN3EWBiS+7cPoTWI5ttKO5szl3sm5Urn0pif+0JkBXzpsDuuj17BR79+XxrpF8bN4/chWq220&#10;xVbr+7vp+QlEwin9h+EPn9GhZqZdOJKNwrEuFG9JGh6zHAQH8jxnY6dhnrEj60peT6h/AQAA//8D&#10;AFBLAQItABQABgAIAAAAIQC2gziS/gAAAOEBAAATAAAAAAAAAAAAAAAAAAAAAABbQ29udGVudF9U&#10;eXBlc10ueG1sUEsBAi0AFAAGAAgAAAAhADj9If/WAAAAlAEAAAsAAAAAAAAAAAAAAAAALwEAAF9y&#10;ZWxzLy5yZWxzUEsBAi0AFAAGAAgAAAAhAIgAFCcsAgAAVgQAAA4AAAAAAAAAAAAAAAAALgIAAGRy&#10;cy9lMm9Eb2MueG1sUEsBAi0AFAAGAAgAAAAhAG1Gsa/fAAAACgEAAA8AAAAAAAAAAAAAAAAAhgQA&#10;AGRycy9kb3ducmV2LnhtbFBLBQYAAAAABAAEAPMAAACSBQAAAAA=&#10;" strokeweight=".26mm">
-                <v:stroke endcap="square"/>
-                <v:textbox>
-                  <w:txbxContent>
-                    <w:p>
-                      <w:pPr>
-                        <w:jc w:val="center"/>
-                        <w:rPr>
-                          <w:b/>
-                          <w:i/>
-                          <w:color w:val="3366FF"/>
-                          <w:sz w:val="22"/>
-                        </w:rPr>
-                      </w:pPr>
-                      <w:r>
-                        <w:rPr>
-                          <w:b/>
-                          <w:i/>
-                          <w:color w:val="3366FF"/>
-                          <w:sz w:val="22"/>
-                        </w:rPr>
-                        <w:t>Durch eigenes Use Case Diagramm ersetzen.</w:t>
-                      </w:r>
-                    </w:p>
-                  </w:txbxContent>
-                </v:textbox>
-              </v:shape>
-            </w:pict>
-          </mc:Fallback>
-        </mc:AlternateContent>
-      </w:r>
-      <w:r>
-        <w:rPr>
-          <w:rFonts w:ascii="Calibri" w:hAnsi="Calibri" w:cs="Calibri"/>
-          <w:noProof/>
-        </w:rPr>
-        <mc:AlternateContent>
-          <mc:Choice Requires="wpg">
-            <w:drawing>
-              <wp:inline distT="0" distB="0" distL="0" distR="0" wp14:anchorId="03AD05A4" wp14:editId="07777777">
-                <wp:extent cx="3657600" cy="1866900"/>
-                <wp:effectExtent l="0" t="0" r="0" b="0"/>
-                <wp:docPr id="7" name="Bild 9"/>
-                <wp:cNvGraphicFramePr>
-                  <a:graphicFrameLocks xmlns:a="http://schemas.openxmlformats.org/drawingml/2006/main" noChangeAspect="1"/>
-                </wp:cNvGraphicFramePr>
-                <a:graphic xmlns:a="http://schemas.openxmlformats.org/drawingml/2006/main">
-                  <a:graphicData uri="http://schemas.openxmlformats.org/drawingml/2006/picture">
-                    <pic:pic xmlns:pic="http://schemas.openxmlformats.org/drawingml/2006/picture">
-                      <pic:nvPicPr>
-                        <pic:cNvPr id="6" name="Picture 9"/>
-                        <pic:cNvPicPr>
-                          <a:picLocks noChangeAspect="1"/>
-                        </pic:cNvPicPr>
-                      </pic:nvPicPr>
-                      <pic:blipFill>
-                        <a:blip r:embed="rId21"/>
-                        <a:stretch/>
-                      </pic:blipFill>
-                      <pic:spPr bwMode="auto">
-                        <a:xfrm>
-                          <a:off x="0" y="0"/>
-                          <a:ext cx="3657600" cy="1866900"/>
-                        </a:xfrm>
-                        <a:prstGeom prst="rect">
-                          <a:avLst/>
-                        </a:prstGeom>
-                        <a:solidFill>
-                          <a:srgbClr val="FFFFFF"/>
-                        </a:solidFill>
-                        <a:ln>
-                          <a:noFill/>
-                        </a:ln>
-                      </pic:spPr>
-                    </pic:pic>
-                  </a:graphicData>
-                </a:graphic>
-              </wp:inline>
-            </w:drawing>
-          </mc:Choice>
-          <mc:Fallback xmlns:pic="http://schemas.openxmlformats.org/drawingml/2006/picture" xmlns:wp14="http://schemas.microsoft.com/office/word/2010/wordml" xmlns:a="http://schemas.openxmlformats.org/drawingml/2006/main">
-            <w:pict w14:anchorId="5CB5084D">
-              <v:shapetype coordsize="21600,21600" o:spt="75" o:preferrelative="t" path="m@4@5l@4@11@9@11@9@5xe" type="#_x0000_t75">
-                <v:formulas>
-                  <v:f eqn="if lineDrawn pixelLineWidth 0"/>
-                  <v:f eqn="sum @0 1 0"/>
-                  <v:f eqn="sum 0 0 @1"/>
-                  <v:f eqn="prod @2 1 2"/>
-                  <v:f eqn="prod @3 21600 pixelWidth"/>
-                  <v:f eqn="prod @3 21600 pixelHeight"/>
-                  <v:f eqn="sum @0 0 1"/>
-                  <v:f eqn="prod @6 1 2"/>
-                  <v:f eqn="prod @7 21600 pixelWidth"/>
-                  <v:f eqn="sum @8 21600 0"/>
-                  <v:f eqn="prod @7 21600 pixelHeight"/>
-                  <v:f eqn="sum @10 21600 0"/>
-                </v:formulas>
-              </v:shapetype>
-              <v:shape id="_x0000_i6" style="mso-wrap-distance-left:0.0pt;mso-wrap-distance-top:0.0pt;mso-wrap-distance-right:0.0pt;mso-wrap-distance-bottom:0.0pt;width:288.0pt;height:147.0pt;" o:spid="_x0000_s6" type="#_x0000_t75">
-                <v:path textboxrect="0,0,0,0"/>
-                <v:imagedata o:title="" r:id="rId22"/>
-              </v:shape>
-            </w:pict>
-          </mc:Fallback>
-        </mc:AlternateContent>
+          <w:color w:val="0000FF"/>
+          <w:sz w:val="24"/>
+        </w:rPr>
+        <w:lastRenderedPageBreak/>
+        <w:drawing>
+          <wp:inline distT="0" distB="0" distL="0" distR="0" wp14:anchorId="5419FD0D" wp14:editId="3AE99229">
+            <wp:extent cx="2722418" cy="3187607"/>
+            <wp:effectExtent l="0" t="0" r="1905" b="0"/>
+            <wp:docPr id="10" name="Grafik 10"/>
+            <wp:cNvGraphicFramePr>
+              <a:graphicFrameLocks xmlns:a="http://schemas.openxmlformats.org/drawingml/2006/main" noChangeAspect="1"/>
+            </wp:cNvGraphicFramePr>
+            <a:graphic xmlns:a="http://schemas.openxmlformats.org/drawingml/2006/main">
+              <a:graphicData uri="http://schemas.openxmlformats.org/drawingml/2006/picture">
+                <pic:pic xmlns:pic="http://schemas.openxmlformats.org/drawingml/2006/picture">
+                  <pic:nvPicPr>
+                    <pic:cNvPr id="10" name="Unbenannt.PNG"/>
+                    <pic:cNvPicPr/>
+                  </pic:nvPicPr>
+                  <pic:blipFill>
+                    <a:blip r:embed="rId20">
+                      <a:extLst>
+                        <a:ext uri="{28A0092B-C50C-407E-A947-70E740481C1C}">
+                          <a14:useLocalDpi xmlns:a14="http://schemas.microsoft.com/office/drawing/2010/main" val="0"/>
+                        </a:ext>
+                      </a:extLst>
+                    </a:blip>
+                    <a:stretch>
+                      <a:fillRect/>
+                    </a:stretch>
+                  </pic:blipFill>
+                  <pic:spPr>
+                    <a:xfrm>
+                      <a:off x="0" y="0"/>
+                      <a:ext cx="2739799" cy="3207957"/>
+                    </a:xfrm>
+                    <a:prstGeom prst="rect">
+                      <a:avLst/>
+                    </a:prstGeom>
+                  </pic:spPr>
+                </pic:pic>
+              </a:graphicData>
+            </a:graphic>
+          </wp:inline>
+        </w:drawing>
       </w:r>
       <w:r>
         <w:rPr>
@@ -5773,7 +5488,67 @@
           <w:color w:val="000000" w:themeColor="text1"/>
           <w:lang w:val="en-US"/>
         </w:rPr>
-        <w:t>Figure x: Use Case Overview Diagram</w:t>
+        <w:t xml:space="preserve">Figure </w:t>
+      </w:r>
+      <w:r>
+        <w:rPr>
+          <w:rStyle w:val="Erluterungen"/>
+          <w:rFonts w:ascii="Calibri" w:hAnsi="Calibri" w:cs="Calibri"/>
+          <w:i w:val="0"/>
+          <w:iCs/>
+          <w:color w:val="000000" w:themeColor="text1"/>
+          <w:lang w:val="en-US"/>
+        </w:rPr>
+        <w:t>3</w:t>
+      </w:r>
+      <w:r>
+        <w:rPr>
+          <w:rStyle w:val="Erluterungen"/>
+          <w:rFonts w:ascii="Calibri" w:hAnsi="Calibri" w:cs="Calibri"/>
+          <w:i w:val="0"/>
+          <w:iCs/>
+          <w:color w:val="000000" w:themeColor="text1"/>
+          <w:lang w:val="en-US"/>
+        </w:rPr>
+        <w:t>: Use Case Overview Diagram</w:t>
+      </w:r>
+      <w:r>
+        <w:rPr>
+          <w:rStyle w:val="Erluterungen"/>
+          <w:rFonts w:ascii="Calibri" w:hAnsi="Calibri" w:cs="Calibri"/>
+          <w:i w:val="0"/>
+          <w:iCs/>
+          <w:color w:val="000000" w:themeColor="text1"/>
+          <w:lang w:val="en-US"/>
+        </w:rPr>
+        <w:t xml:space="preserve"> </w:t>
+      </w:r>
+      <w:r>
+        <w:rPr>
+          <w:rStyle w:val="Erluterungen"/>
+          <w:rFonts w:ascii="Calibri" w:hAnsi="Calibri" w:cs="Calibri"/>
+          <w:color w:val="000000" w:themeColor="text1"/>
+          <w:highlight w:val="yellow"/>
+        </w:rPr>
+        <w:t xml:space="preserve">(Unfertiges Diagramm, nur ob </w:t>
+      </w:r>
+      <w:r>
+        <w:rPr>
+          <w:rStyle w:val="Erluterungen"/>
+          <w:rFonts w:ascii="Calibri" w:hAnsi="Calibri" w:cs="Calibri"/>
+          <w:color w:val="000000" w:themeColor="text1"/>
+          <w:highlight w:val="yellow"/>
+        </w:rPr>
+        <w:t>Prinzip richtig</w:t>
+      </w:r>
+      <w:r>
+        <w:rPr>
+          <w:rStyle w:val="Erluterungen"/>
+          <w:rFonts w:ascii="Calibri" w:hAnsi="Calibri" w:cs="Calibri"/>
+          <w:color w:val="000000" w:themeColor="text1"/>
+          <w:highlight w:val="yellow"/>
+        </w:rPr>
+        <w:t>)</w:t>
       </w:r>
     </w:p>
     <w:p>
@@ -5799,6 +5574,7 @@
           <w:color w:val="000000"/>
           <w:sz w:val="21"/>
           <w:szCs w:val="21"/>
+          <w:lang w:val="en-US"/>
         </w:rPr>
       </w:pPr>
       <w:bookmarkStart w:id="31" w:name="_Toc522094878"/>
@@ -5812,28 +5588,9 @@
           <w:color w:val="000000" w:themeColor="text1"/>
           <w:sz w:val="21"/>
           <w:szCs w:val="21"/>
-        </w:rPr>
-        <w:t>&lt;UC.001</w:t>
-      </w:r>
-      <w:proofErr w:type="gramStart"/>
-      <w:r>
-        <w:rPr>
-          <w:rFonts w:ascii="Calibri" w:hAnsi="Calibri" w:cs="Calibri"/>
-          <w:color w:val="000000" w:themeColor="text1"/>
-          <w:sz w:val="21"/>
-          <w:szCs w:val="21"/>
-        </w:rPr>
-        <w:t>&gt;  Use</w:t>
-      </w:r>
-      <w:proofErr w:type="gramEnd"/>
-      <w:r>
-        <w:rPr>
-          <w:rFonts w:ascii="Calibri" w:hAnsi="Calibri" w:cs="Calibri"/>
-          <w:color w:val="000000" w:themeColor="text1"/>
-          <w:sz w:val="21"/>
-          <w:szCs w:val="21"/>
-        </w:rPr>
-        <w:t xml:space="preserve"> Case Name</w:t>
+          <w:lang w:val="en-US"/>
+        </w:rPr>
+        <w:t xml:space="preserve">&lt;UC.001&gt;  </w:t>
       </w:r>
       <w:bookmarkEnd w:id="31"/>
       <w:bookmarkEnd w:id="32"/>
@@ -5846,6 +5603,17 @@
           <w:color w:val="000000" w:themeColor="text1"/>
           <w:sz w:val="21"/>
           <w:szCs w:val="21"/>
+          <w:lang w:val="en-US"/>
+        </w:rPr>
+        <w:t>Testing UPC UA Client(s)</w:t>
+      </w:r>
+      <w:r>
+        <w:rPr>
+          <w:rFonts w:ascii="Calibri" w:hAnsi="Calibri" w:cs="Calibri"/>
+          <w:color w:val="000000" w:themeColor="text1"/>
+          <w:sz w:val="21"/>
+          <w:szCs w:val="21"/>
+          <w:lang w:val="en-US"/>
         </w:rPr>
         <w:t xml:space="preserve"> </w:t>
       </w:r>
@@ -5943,6 +5711,49 @@
             </w:tcBorders>
             <w:shd w:val="clear" w:color="auto" w:fill="auto"/>
           </w:tcPr>
+          <w:p>
+            <w:pPr>
+              <w:pStyle w:val="berschrift3"/>
+              <w:numPr>
+                <w:ilvl w:val="0"/>
+                <w:numId w:val="0"/>
+              </w:numPr>
+              <w:spacing w:before="0"/>
+              <w:rPr>
+                <w:rStyle w:val="Erluterungen"/>
+                <w:rFonts w:ascii="Calibri" w:hAnsi="Calibri" w:cs="Calibri"/>
+                <w:b w:val="0"/>
+                <w:bCs/>
+                <w:i w:val="0"/>
+                <w:color w:val="000000"/>
+                <w:szCs w:val="24"/>
+              </w:rPr>
+            </w:pPr>
+            <w:r>
+              <w:rPr>
+                <w:rFonts w:ascii="Calibri" w:hAnsi="Calibri" w:cs="Calibri"/>
+                <w:b w:val="0"/>
+                <w:bCs/>
+                <w:color w:val="000000" w:themeColor="text1"/>
+                <w:sz w:val="24"/>
+                <w:szCs w:val="24"/>
+              </w:rPr>
+              <w:t xml:space="preserve">&lt;BP.001&gt;: Server </w:t>
+            </w:r>
+            <w:proofErr w:type="spellStart"/>
+            <w:r>
+              <w:rPr>
+                <w:rFonts w:ascii="Calibri" w:hAnsi="Calibri" w:cs="Calibri"/>
+                <w:b w:val="0"/>
+                <w:bCs/>
+                <w:color w:val="000000" w:themeColor="text1"/>
+                <w:sz w:val="24"/>
+                <w:szCs w:val="24"/>
+              </w:rPr>
+              <w:t>start</w:t>
+            </w:r>
+            <w:proofErr w:type="spellEnd"/>
+          </w:p>
           <w:p>
             <w:pPr>
               <w:rPr>
@@ -6078,6 +5889,40 @@
               <w:rPr>
                 <w:rStyle w:val="Erluterungen"/>
                 <w:rFonts w:ascii="Calibri" w:hAnsi="Calibri" w:cs="Calibri"/>
+                <w:i w:val="0"/>
+                <w:iCs/>
+                <w:color w:val="auto"/>
+                <w:lang w:val="en-US"/>
+              </w:rPr>
+            </w:pPr>
+            <w:r>
+              <w:rPr>
+                <w:rStyle w:val="Erluterungen"/>
+                <w:rFonts w:ascii="Calibri" w:hAnsi="Calibri" w:cs="Calibri"/>
+                <w:i w:val="0"/>
+                <w:iCs/>
+                <w:color w:val="auto"/>
+                <w:lang w:val="en-US"/>
+              </w:rPr>
+              <w:t xml:space="preserve">User want to test </w:t>
+            </w:r>
+            <w:r>
+              <w:rPr>
+                <w:rStyle w:val="Erluterungen"/>
+                <w:rFonts w:ascii="Calibri" w:hAnsi="Calibri" w:cs="Calibri"/>
+                <w:i w:val="0"/>
+                <w:iCs/>
+                <w:color w:val="auto"/>
+                <w:lang w:val="en-US"/>
+              </w:rPr>
+              <w:t>multiple UPC UA Clients.</w:t>
+            </w:r>
+          </w:p>
+          <w:p>
+            <w:pPr>
+              <w:rPr>
+                <w:rStyle w:val="Erluterungen"/>
+                <w:rFonts w:ascii="Calibri" w:hAnsi="Calibri" w:cs="Calibri"/>
                 <w:iCs/>
               </w:rPr>
             </w:pPr>
@@ -6130,7 +5975,6 @@
                 <w:color w:val="000000" w:themeColor="text1"/>
                 <w:lang w:val="en-US"/>
               </w:rPr>
-              <w:lastRenderedPageBreak/>
               <w:t>System Boundary:</w:t>
             </w:r>
           </w:p>
@@ -6146,6 +5990,40 @@
             </w:tcBorders>
             <w:shd w:val="clear" w:color="auto" w:fill="auto"/>
           </w:tcPr>
+          <w:p>
+            <w:pPr>
+              <w:rPr>
+                <w:rStyle w:val="Erluterungen"/>
+                <w:rFonts w:ascii="Calibri" w:hAnsi="Calibri" w:cs="Calibri"/>
+                <w:i w:val="0"/>
+                <w:iCs/>
+                <w:color w:val="auto"/>
+                <w:lang w:val="en-US"/>
+              </w:rPr>
+            </w:pPr>
+            <w:r>
+              <w:rPr>
+                <w:rStyle w:val="Erluterungen"/>
+                <w:rFonts w:ascii="Calibri" w:hAnsi="Calibri" w:cs="Calibri"/>
+                <w:i w:val="0"/>
+                <w:iCs/>
+                <w:color w:val="auto"/>
+                <w:lang w:val="en-US"/>
+              </w:rPr>
+              <w:t>The Server farm is the s</w:t>
+            </w:r>
+            <w:r>
+              <w:rPr>
+                <w:rStyle w:val="Erluterungen"/>
+                <w:rFonts w:ascii="Calibri" w:hAnsi="Calibri" w:cs="Calibri"/>
+                <w:i w:val="0"/>
+                <w:iCs/>
+                <w:color w:val="auto"/>
+                <w:lang w:val="en-US"/>
+              </w:rPr>
+              <w:t>ystem boundary.</w:t>
+            </w:r>
+          </w:p>
           <w:p>
             <w:pPr>
               <w:rPr>
@@ -6220,6 +6098,101 @@
           </w:tcPr>
           <w:p>
             <w:pPr>
+              <w:pStyle w:val="Listenabsatz"/>
+              <w:numPr>
+                <w:ilvl w:val="0"/>
+                <w:numId w:val="43"/>
+              </w:numPr>
+              <w:rPr>
+                <w:rStyle w:val="Erluterungen"/>
+                <w:rFonts w:ascii="Calibri" w:hAnsi="Calibri" w:cs="Calibri"/>
+                <w:i w:val="0"/>
+                <w:iCs/>
+                <w:color w:val="auto"/>
+                <w:lang w:val="en-US"/>
+              </w:rPr>
+            </w:pPr>
+            <w:r>
+              <w:rPr>
+                <w:rStyle w:val="Erluterungen"/>
+                <w:rFonts w:ascii="Calibri" w:hAnsi="Calibri" w:cs="Calibri"/>
+                <w:i w:val="0"/>
+                <w:iCs/>
+                <w:color w:val="auto"/>
+                <w:lang w:val="en-US"/>
+              </w:rPr>
+              <w:t>OPC UA Servers must b</w:t>
+            </w:r>
+            <w:r>
+              <w:rPr>
+                <w:rStyle w:val="Erluterungen"/>
+                <w:rFonts w:ascii="Calibri" w:hAnsi="Calibri" w:cs="Calibri"/>
+                <w:i w:val="0"/>
+                <w:iCs/>
+                <w:color w:val="auto"/>
+                <w:lang w:val="en-US"/>
+              </w:rPr>
+              <w:t>e started with the fitting profiles</w:t>
+            </w:r>
+          </w:p>
+          <w:p>
+            <w:pPr>
+              <w:pStyle w:val="Listenabsatz"/>
+              <w:numPr>
+                <w:ilvl w:val="0"/>
+                <w:numId w:val="43"/>
+              </w:numPr>
+              <w:rPr>
+                <w:rStyle w:val="Erluterungen"/>
+                <w:rFonts w:ascii="Calibri" w:hAnsi="Calibri" w:cs="Calibri"/>
+                <w:i w:val="0"/>
+                <w:iCs/>
+                <w:color w:val="auto"/>
+                <w:lang w:val="en-US"/>
+              </w:rPr>
+            </w:pPr>
+            <w:r>
+              <w:rPr>
+                <w:rStyle w:val="Erluterungen"/>
+                <w:rFonts w:ascii="Calibri" w:hAnsi="Calibri" w:cs="Calibri"/>
+                <w:i w:val="0"/>
+                <w:iCs/>
+                <w:color w:val="auto"/>
+                <w:lang w:val="en-US"/>
+              </w:rPr>
+              <w:t>The Servers must run without errors</w:t>
+            </w:r>
+          </w:p>
+          <w:p>
+            <w:pPr>
+              <w:pStyle w:val="Listenabsatz"/>
+              <w:numPr>
+                <w:ilvl w:val="0"/>
+                <w:numId w:val="43"/>
+              </w:numPr>
+              <w:rPr>
+                <w:rStyle w:val="Erluterungen"/>
+                <w:rFonts w:ascii="Calibri" w:hAnsi="Calibri" w:cs="Calibri"/>
+                <w:i w:val="0"/>
+                <w:iCs/>
+                <w:color w:val="auto"/>
+                <w:lang w:val="en-US"/>
+              </w:rPr>
+            </w:pPr>
+            <w:r>
+              <w:rPr>
+                <w:rStyle w:val="Erluterungen"/>
+                <w:rFonts w:ascii="Calibri" w:hAnsi="Calibri" w:cs="Calibri"/>
+                <w:i w:val="0"/>
+                <w:iCs/>
+                <w:color w:val="auto"/>
+                <w:lang w:val="en-US"/>
+              </w:rPr>
+              <w:t>Installation of Test Client</w:t>
+            </w:r>
+          </w:p>
+          <w:p>
+            <w:pPr>
               <w:rPr>
                 <w:rStyle w:val="Erluterungen"/>
                 <w:rFonts w:ascii="Calibri" w:hAnsi="Calibri" w:cs="Calibri"/>
@@ -6290,6 +6263,26 @@
             </w:tcBorders>
             <w:shd w:val="clear" w:color="auto" w:fill="auto"/>
           </w:tcPr>
+          <w:p>
+            <w:pPr>
+              <w:rPr>
+                <w:rStyle w:val="Erluterungen"/>
+                <w:rFonts w:ascii="Calibri" w:hAnsi="Calibri" w:cs="Calibri"/>
+                <w:i w:val="0"/>
+                <w:iCs/>
+              </w:rPr>
+            </w:pPr>
+            <w:r>
+              <w:rPr>
+                <w:rStyle w:val="Erluterungen"/>
+                <w:rFonts w:ascii="Calibri" w:hAnsi="Calibri" w:cs="Calibri"/>
+                <w:i w:val="0"/>
+                <w:iCs/>
+                <w:highlight w:val="yellow"/>
+              </w:rPr>
+              <w:t>????</w:t>
+            </w:r>
+          </w:p>
           <w:p>
             <w:pPr>
               <w:rPr>
@@ -6410,8 +6403,41 @@
               <w:rPr>
                 <w:rStyle w:val="Erluterungen"/>
                 <w:rFonts w:ascii="Calibri" w:hAnsi="Calibri" w:cs="Calibri"/>
+                <w:i w:val="0"/>
                 <w:iCs/>
+                <w:color w:val="auto"/>
                 <w:lang w:val="en-US"/>
+              </w:rPr>
+            </w:pPr>
+            <w:r>
+              <w:rPr>
+                <w:rStyle w:val="Erluterungen"/>
+                <w:rFonts w:ascii="Calibri" w:hAnsi="Calibri" w:cs="Calibri"/>
+                <w:i w:val="0"/>
+                <w:iCs/>
+                <w:color w:val="auto"/>
+                <w:lang w:val="en-US"/>
+              </w:rPr>
+              <w:t>User, Test Client and UPC</w:t>
+            </w:r>
+            <w:r>
+              <w:rPr>
+                <w:rStyle w:val="Erluterungen"/>
+                <w:rFonts w:ascii="Calibri" w:hAnsi="Calibri" w:cs="Calibri"/>
+                <w:i w:val="0"/>
+                <w:iCs/>
+                <w:color w:val="auto"/>
+                <w:lang w:val="en-US"/>
+              </w:rPr>
+              <w:t xml:space="preserve"> UA Servers (Server farm)</w:t>
+            </w:r>
+          </w:p>
+          <w:p>
+            <w:pPr>
+              <w:rPr>
+                <w:rStyle w:val="Erluterungen"/>
+                <w:rFonts w:ascii="Calibri" w:hAnsi="Calibri" w:cs="Calibri"/>
+                <w:iCs/>
               </w:rPr>
             </w:pPr>
             <w:r>
@@ -6423,115 +6449,14 @@
               </w:rPr>
               <w:t xml:space="preserve">Rollenname: Beschreibung des Nutzers, der mit dem System interagiert. </w:t>
             </w:r>
-            <w:proofErr w:type="spellStart"/>
             <w:r>
               <w:rPr>
                 <w:rStyle w:val="Erluterungen"/>
                 <w:rFonts w:ascii="Calibri" w:hAnsi="Calibri" w:cs="Calibri"/>
                 <w:i w:val="0"/>
                 <w:iCs/>
-                <w:lang w:val="en-US"/>
               </w:rPr>
-              <w:t>Nutzer</w:t>
-            </w:r>
-            <w:proofErr w:type="spellEnd"/>
-            <w:r>
-              <w:rPr>
-                <w:rStyle w:val="Erluterungen"/>
-                <w:rFonts w:ascii="Calibri" w:hAnsi="Calibri" w:cs="Calibri"/>
-                <w:i w:val="0"/>
-                <w:iCs/>
-                <w:lang w:val="en-US"/>
-              </w:rPr>
-              <w:t xml:space="preserve"> </w:t>
-            </w:r>
-            <w:proofErr w:type="spellStart"/>
-            <w:r>
-              <w:rPr>
-                <w:rStyle w:val="Erluterungen"/>
-                <w:rFonts w:ascii="Calibri" w:hAnsi="Calibri" w:cs="Calibri"/>
-                <w:i w:val="0"/>
-                <w:iCs/>
-                <w:lang w:val="en-US"/>
-              </w:rPr>
-              <w:t>können</w:t>
-            </w:r>
-            <w:proofErr w:type="spellEnd"/>
-            <w:r>
-              <w:rPr>
-                <w:rStyle w:val="Erluterungen"/>
-                <w:rFonts w:ascii="Calibri" w:hAnsi="Calibri" w:cs="Calibri"/>
-                <w:i w:val="0"/>
-                <w:iCs/>
-                <w:lang w:val="en-US"/>
-              </w:rPr>
-              <w:t xml:space="preserve"> </w:t>
-            </w:r>
-            <w:proofErr w:type="spellStart"/>
-            <w:r>
-              <w:rPr>
-                <w:rStyle w:val="Erluterungen"/>
-                <w:rFonts w:ascii="Calibri" w:hAnsi="Calibri" w:cs="Calibri"/>
-                <w:i w:val="0"/>
-                <w:iCs/>
-                <w:lang w:val="en-US"/>
-              </w:rPr>
-              <w:t>auch</w:t>
-            </w:r>
-            <w:proofErr w:type="spellEnd"/>
-            <w:r>
-              <w:rPr>
-                <w:rStyle w:val="Erluterungen"/>
-                <w:rFonts w:ascii="Calibri" w:hAnsi="Calibri" w:cs="Calibri"/>
-                <w:i w:val="0"/>
-                <w:iCs/>
-                <w:lang w:val="en-US"/>
-              </w:rPr>
-              <w:t xml:space="preserve"> </w:t>
-            </w:r>
-            <w:proofErr w:type="spellStart"/>
-            <w:r>
-              <w:rPr>
-                <w:rStyle w:val="Erluterungen"/>
-                <w:rFonts w:ascii="Calibri" w:hAnsi="Calibri" w:cs="Calibri"/>
-                <w:i w:val="0"/>
-                <w:iCs/>
-                <w:lang w:val="en-US"/>
-              </w:rPr>
-              <w:t>andere</w:t>
-            </w:r>
-            <w:proofErr w:type="spellEnd"/>
-            <w:r>
-              <w:rPr>
-                <w:rStyle w:val="Erluterungen"/>
-                <w:rFonts w:ascii="Calibri" w:hAnsi="Calibri" w:cs="Calibri"/>
-                <w:i w:val="0"/>
-                <w:iCs/>
-                <w:lang w:val="en-US"/>
-              </w:rPr>
-              <w:t xml:space="preserve"> </w:t>
-            </w:r>
-            <w:proofErr w:type="spellStart"/>
-            <w:r>
-              <w:rPr>
-                <w:rStyle w:val="Erluterungen"/>
-                <w:rFonts w:ascii="Calibri" w:hAnsi="Calibri" w:cs="Calibri"/>
-                <w:i w:val="0"/>
-                <w:iCs/>
-                <w:lang w:val="en-US"/>
-              </w:rPr>
-              <w:t>Systeme</w:t>
-            </w:r>
-            <w:proofErr w:type="spellEnd"/>
-            <w:r>
-              <w:rPr>
-                <w:rStyle w:val="Erluterungen"/>
-                <w:rFonts w:ascii="Calibri" w:hAnsi="Calibri" w:cs="Calibri"/>
-                <w:i w:val="0"/>
-                <w:iCs/>
-                <w:lang w:val="en-US"/>
-              </w:rPr>
-              <w:t xml:space="preserve"> sein.</w:t>
+              <w:t>Nutzer können auch andere Systeme sein.</w:t>
             </w:r>
           </w:p>
         </w:tc>
@@ -6596,6 +6521,40 @@
               <w:rPr>
                 <w:rStyle w:val="Erluterungen"/>
                 <w:rFonts w:ascii="Calibri" w:hAnsi="Calibri" w:cs="Calibri"/>
+                <w:i w:val="0"/>
+                <w:iCs/>
+                <w:color w:val="auto"/>
+                <w:lang w:val="en-US"/>
+              </w:rPr>
+            </w:pPr>
+            <w:r>
+              <w:rPr>
+                <w:rStyle w:val="Erluterungen"/>
+                <w:rFonts w:ascii="Calibri" w:hAnsi="Calibri" w:cs="Calibri"/>
+                <w:i w:val="0"/>
+                <w:iCs/>
+                <w:color w:val="auto"/>
+                <w:lang w:val="en-US"/>
+              </w:rPr>
+              <w:t>Start of the testing w</w:t>
+            </w:r>
+            <w:r>
+              <w:rPr>
+                <w:rStyle w:val="Erluterungen"/>
+                <w:rFonts w:ascii="Calibri" w:hAnsi="Calibri" w:cs="Calibri"/>
+                <w:i w:val="0"/>
+                <w:iCs/>
+                <w:color w:val="auto"/>
+                <w:lang w:val="en-US"/>
+              </w:rPr>
+              <w:t>ith the Test Client.</w:t>
+            </w:r>
+          </w:p>
+          <w:p>
+            <w:pPr>
+              <w:rPr>
+                <w:rStyle w:val="Erluterungen"/>
+                <w:rFonts w:ascii="Calibri" w:hAnsi="Calibri" w:cs="Calibri"/>
                 <w:iCs/>
               </w:rPr>
             </w:pPr>
@@ -6606,6 +6565,7 @@
                 <w:i w:val="0"/>
                 <w:iCs/>
               </w:rPr>
+              <w:lastRenderedPageBreak/>
               <w:t>Handlung oder Zeitpunkt, die Use Case auslöst bzw. zu dem er beginnt</w:t>
             </w:r>
           </w:p>
@@ -6735,7 +6695,7 @@
         </w:rPr>
         <w:t xml:space="preserve"> (</w:t>
       </w:r>
-      <w:hyperlink r:id="rId23" w:tooltip="https://www.sophist.de/fileadmin/SOPHIST/Puplikationen/Broschueren/SOPHIST_Broschuere_MASTeR.pdf" w:history="1">
+      <w:hyperlink r:id="rId21" w:tooltip="https://www.sophist.de/fileadmin/SOPHIST/Puplikationen/Broschueren/SOPHIST_Broschuere_MASTeR.pdf" w:history="1">
         <w:r>
           <w:rPr>
             <w:rStyle w:val="Hyperlink"/>
@@ -7520,7 +7480,7 @@
         </w:rPr>
         <w:t>In diesem Abschnitt sollen diese bereits definierbaren Anforderungen in „Balzert-Notation“ aufgelistet werden und nach den Regeln der Anforderungsschablone (</w:t>
       </w:r>
-      <w:hyperlink r:id="rId24" w:tooltip="https://www.sophist.de/fileadmin/SOPHIST/Puplikationen/Broschueren/SOPHIST_Broschuere_MASTeR.pdf" w:history="1">
+      <w:hyperlink r:id="rId22" w:tooltip="https://www.sophist.de/fileadmin/SOPHIST/Puplikationen/Broschueren/SOPHIST_Broschuere_MASTeR.pdf" w:history="1">
         <w:r>
           <w:rPr>
             <w:rStyle w:val="Hyperlink"/>
@@ -8211,7 +8171,7 @@
             </wp:inline>
           </w:drawing>
         </mc:Choice>
-        <mc:Fallback xmlns:pic="http://schemas.openxmlformats.org/drawingml/2006/picture" xmlns:wp14="http://schemas.microsoft.com/office/word/2010/wordml" xmlns:a="http://schemas.openxmlformats.org/drawingml/2006/main">
+        <mc:Fallback xmlns:a="http://schemas.openxmlformats.org/drawingml/2006/main" xmlns:wp14="http://schemas.microsoft.com/office/word/2010/wordml" xmlns:pic="http://schemas.openxmlformats.org/drawingml/2006/picture">
           <w:pict w14:anchorId="76297C8D">
             <v:shapetype coordsize="21600,21600" o:spt="75" o:preferrelative="t" path="m@4@5l@4@11@9@11@9@5xe" type="#_x0000_t75">
               <v:formulas>
@@ -8288,7 +8248,7 @@
         <w:noProof/>
         <w:sz w:val="22"/>
       </w:rPr>
-      <w:t>30.10.2020</w:t>
+      <w:t>01.11.2020</w:t>
     </w:r>
     <w:r>
       <w:rPr>
@@ -8460,6 +8420,119 @@
     </w:lvl>
   </w:abstractNum>
   <w:abstractNum w:abstractNumId="1" w15:restartNumberingAfterBreak="0">
+    <w:nsid w:val="0EFE68F0"/>
+    <w:multiLevelType w:val="hybridMultilevel"/>
+    <w:tmpl w:val="F8CA1A50"/>
+    <w:lvl w:ilvl="0" w:tplc="04070001">
+      <w:start w:val="1"/>
+      <w:numFmt w:val="bullet"/>
+      <w:lvlText w:val=""/>
+      <w:lvlJc w:val="left"/>
+      <w:pPr>
+        <w:ind w:left="720" w:hanging="360"/>
+      </w:pPr>
+      <w:rPr>
+        <w:rFonts w:ascii="Symbol" w:hAnsi="Symbol" w:hint="default"/>
+      </w:rPr>
+    </w:lvl>
+    <w:lvl w:ilvl="1" w:tplc="04070003" w:tentative="1">
+      <w:start w:val="1"/>
+      <w:numFmt w:val="bullet"/>
+      <w:lvlText w:val="o"/>
+      <w:lvlJc w:val="left"/>
+      <w:pPr>
+        <w:ind w:left="1440" w:hanging="360"/>
+      </w:pPr>
+      <w:rPr>
+        <w:rFonts w:ascii="Courier New" w:hAnsi="Courier New" w:cs="Courier New" w:hint="default"/>
+      </w:rPr>
+    </w:lvl>
+    <w:lvl w:ilvl="2" w:tplc="04070005" w:tentative="1">
+      <w:start w:val="1"/>
+      <w:numFmt w:val="bullet"/>
+      <w:lvlText w:val=""/>
+      <w:lvlJc w:val="left"/>
+      <w:pPr>
+        <w:ind w:left="2160" w:hanging="360"/>
+      </w:pPr>
+      <w:rPr>
+        <w:rFonts w:ascii="Wingdings" w:hAnsi="Wingdings" w:hint="default"/>
+      </w:rPr>
+    </w:lvl>
+    <w:lvl w:ilvl="3" w:tplc="04070001" w:tentative="1">
+      <w:start w:val="1"/>
+      <w:numFmt w:val="bullet"/>
+      <w:lvlText w:val=""/>
+      <w:lvlJc w:val="left"/>
+      <w:pPr>
+        <w:ind w:left="2880" w:hanging="360"/>
+      </w:pPr>
+      <w:rPr>
+        <w:rFonts w:ascii="Symbol" w:hAnsi="Symbol" w:hint="default"/>
+      </w:rPr>
+    </w:lvl>
+    <w:lvl w:ilvl="4" w:tplc="04070003" w:tentative="1">
+      <w:start w:val="1"/>
+      <w:numFmt w:val="bullet"/>
+      <w:lvlText w:val="o"/>
+      <w:lvlJc w:val="left"/>
+      <w:pPr>
+        <w:ind w:left="3600" w:hanging="360"/>
+      </w:pPr>
+      <w:rPr>
+        <w:rFonts w:ascii="Courier New" w:hAnsi="Courier New" w:cs="Courier New" w:hint="default"/>
+      </w:rPr>
+    </w:lvl>
+    <w:lvl w:ilvl="5" w:tplc="04070005" w:tentative="1">
+      <w:start w:val="1"/>
+      <w:numFmt w:val="bullet"/>
+      <w:lvlText w:val=""/>
+      <w:lvlJc w:val="left"/>
+      <w:pPr>
+        <w:ind w:left="4320" w:hanging="360"/>
+      </w:pPr>
+      <w:rPr>
+        <w:rFonts w:ascii="Wingdings" w:hAnsi="Wingdings" w:hint="default"/>
+      </w:rPr>
+    </w:lvl>
+    <w:lvl w:ilvl="6" w:tplc="04070001" w:tentative="1">
+      <w:start w:val="1"/>
+      <w:numFmt w:val="bullet"/>
+      <w:lvlText w:val=""/>
+      <w:lvlJc w:val="left"/>
+      <w:pPr>
+        <w:ind w:left="5040" w:hanging="360"/>
+      </w:pPr>
+      <w:rPr>
+        <w:rFonts w:ascii="Symbol" w:hAnsi="Symbol" w:hint="default"/>
+      </w:rPr>
+    </w:lvl>
+    <w:lvl w:ilvl="7" w:tplc="04070003" w:tentative="1">
+      <w:start w:val="1"/>
+      <w:numFmt w:val="bullet"/>
+      <w:lvlText w:val="o"/>
+      <w:lvlJc w:val="left"/>
+      <w:pPr>
+        <w:ind w:left="5760" w:hanging="360"/>
+      </w:pPr>
+      <w:rPr>
+        <w:rFonts w:ascii="Courier New" w:hAnsi="Courier New" w:cs="Courier New" w:hint="default"/>
+      </w:rPr>
+    </w:lvl>
+    <w:lvl w:ilvl="8" w:tplc="04070005" w:tentative="1">
+      <w:start w:val="1"/>
+      <w:numFmt w:val="bullet"/>
+      <w:lvlText w:val=""/>
+      <w:lvlJc w:val="left"/>
+      <w:pPr>
+        <w:ind w:left="6480" w:hanging="360"/>
+      </w:pPr>
+      <w:rPr>
+        <w:rFonts w:ascii="Wingdings" w:hAnsi="Wingdings" w:hint="default"/>
+      </w:rPr>
+    </w:lvl>
+  </w:abstractNum>
+  <w:abstractNum w:abstractNumId="2" w15:restartNumberingAfterBreak="0">
     <w:nsid w:val="0F5F663E"/>
     <w:multiLevelType w:val="multilevel"/>
     <w:tmpl w:val="75E8B6C0"/>
@@ -8573,7 +8646,7 @@
       </w:pPr>
     </w:lvl>
   </w:abstractNum>
-  <w:abstractNum w:abstractNumId="2" w15:restartNumberingAfterBreak="0">
+  <w:abstractNum w:abstractNumId="3" w15:restartNumberingAfterBreak="0">
     <w:nsid w:val="39C33C36"/>
     <w:multiLevelType w:val="multilevel"/>
     <w:tmpl w:val="94A64E66"/>
@@ -8704,7 +8777,120 @@
       </w:pPr>
     </w:lvl>
   </w:abstractNum>
-  <w:abstractNum w:abstractNumId="3" w15:restartNumberingAfterBreak="0">
+  <w:abstractNum w:abstractNumId="4" w15:restartNumberingAfterBreak="0">
+    <w:nsid w:val="3CBF27F0"/>
+    <w:multiLevelType w:val="hybridMultilevel"/>
+    <w:tmpl w:val="B85084D4"/>
+    <w:lvl w:ilvl="0" w:tplc="04070001">
+      <w:start w:val="1"/>
+      <w:numFmt w:val="bullet"/>
+      <w:lvlText w:val=""/>
+      <w:lvlJc w:val="left"/>
+      <w:pPr>
+        <w:ind w:left="720" w:hanging="360"/>
+      </w:pPr>
+      <w:rPr>
+        <w:rFonts w:ascii="Symbol" w:hAnsi="Symbol" w:hint="default"/>
+      </w:rPr>
+    </w:lvl>
+    <w:lvl w:ilvl="1" w:tplc="04070003" w:tentative="1">
+      <w:start w:val="1"/>
+      <w:numFmt w:val="bullet"/>
+      <w:lvlText w:val="o"/>
+      <w:lvlJc w:val="left"/>
+      <w:pPr>
+        <w:ind w:left="1440" w:hanging="360"/>
+      </w:pPr>
+      <w:rPr>
+        <w:rFonts w:ascii="Courier New" w:hAnsi="Courier New" w:cs="Courier New" w:hint="default"/>
+      </w:rPr>
+    </w:lvl>
+    <w:lvl w:ilvl="2" w:tplc="04070005" w:tentative="1">
+      <w:start w:val="1"/>
+      <w:numFmt w:val="bullet"/>
+      <w:lvlText w:val=""/>
+      <w:lvlJc w:val="left"/>
+      <w:pPr>
+        <w:ind w:left="2160" w:hanging="360"/>
+      </w:pPr>
+      <w:rPr>
+        <w:rFonts w:ascii="Wingdings" w:hAnsi="Wingdings" w:hint="default"/>
+      </w:rPr>
+    </w:lvl>
+    <w:lvl w:ilvl="3" w:tplc="04070001" w:tentative="1">
+      <w:start w:val="1"/>
+      <w:numFmt w:val="bullet"/>
+      <w:lvlText w:val=""/>
+      <w:lvlJc w:val="left"/>
+      <w:pPr>
+        <w:ind w:left="2880" w:hanging="360"/>
+      </w:pPr>
+      <w:rPr>
+        <w:rFonts w:ascii="Symbol" w:hAnsi="Symbol" w:hint="default"/>
+      </w:rPr>
+    </w:lvl>
+    <w:lvl w:ilvl="4" w:tplc="04070003" w:tentative="1">
+      <w:start w:val="1"/>
+      <w:numFmt w:val="bullet"/>
+      <w:lvlText w:val="o"/>
+      <w:lvlJc w:val="left"/>
+      <w:pPr>
+        <w:ind w:left="3600" w:hanging="360"/>
+      </w:pPr>
+      <w:rPr>
+        <w:rFonts w:ascii="Courier New" w:hAnsi="Courier New" w:cs="Courier New" w:hint="default"/>
+      </w:rPr>
+    </w:lvl>
+    <w:lvl w:ilvl="5" w:tplc="04070005" w:tentative="1">
+      <w:start w:val="1"/>
+      <w:numFmt w:val="bullet"/>
+      <w:lvlText w:val=""/>
+      <w:lvlJc w:val="left"/>
+      <w:pPr>
+        <w:ind w:left="4320" w:hanging="360"/>
+      </w:pPr>
+      <w:rPr>
+        <w:rFonts w:ascii="Wingdings" w:hAnsi="Wingdings" w:hint="default"/>
+      </w:rPr>
+    </w:lvl>
+    <w:lvl w:ilvl="6" w:tplc="04070001" w:tentative="1">
+      <w:start w:val="1"/>
+      <w:numFmt w:val="bullet"/>
+      <w:lvlText w:val=""/>
+      <w:lvlJc w:val="left"/>
+      <w:pPr>
+        <w:ind w:left="5040" w:hanging="360"/>
+      </w:pPr>
+      <w:rPr>
+        <w:rFonts w:ascii="Symbol" w:hAnsi="Symbol" w:hint="default"/>
+      </w:rPr>
+    </w:lvl>
+    <w:lvl w:ilvl="7" w:tplc="04070003" w:tentative="1">
+      <w:start w:val="1"/>
+      <w:numFmt w:val="bullet"/>
+      <w:lvlText w:val="o"/>
+      <w:lvlJc w:val="left"/>
+      <w:pPr>
+        <w:ind w:left="5760" w:hanging="360"/>
+      </w:pPr>
+      <w:rPr>
+        <w:rFonts w:ascii="Courier New" w:hAnsi="Courier New" w:cs="Courier New" w:hint="default"/>
+      </w:rPr>
+    </w:lvl>
+    <w:lvl w:ilvl="8" w:tplc="04070005" w:tentative="1">
+      <w:start w:val="1"/>
+      <w:numFmt w:val="bullet"/>
+      <w:lvlText w:val=""/>
+      <w:lvlJc w:val="left"/>
+      <w:pPr>
+        <w:ind w:left="6480" w:hanging="360"/>
+      </w:pPr>
+      <w:rPr>
+        <w:rFonts w:ascii="Wingdings" w:hAnsi="Wingdings" w:hint="default"/>
+      </w:rPr>
+    </w:lvl>
+  </w:abstractNum>
+  <w:abstractNum w:abstractNumId="5" w15:restartNumberingAfterBreak="0">
     <w:nsid w:val="49B15560"/>
     <w:multiLevelType w:val="hybridMultilevel"/>
     <w:tmpl w:val="1FC08246"/>
@@ -8817,7 +9003,7 @@
       </w:rPr>
     </w:lvl>
   </w:abstractNum>
-  <w:abstractNum w:abstractNumId="4" w15:restartNumberingAfterBreak="0">
+  <w:abstractNum w:abstractNumId="6" w15:restartNumberingAfterBreak="0">
     <w:nsid w:val="4A590660"/>
     <w:multiLevelType w:val="multilevel"/>
     <w:tmpl w:val="1CD2F8F0"/>
@@ -8930,7 +9116,7 @@
       </w:pPr>
     </w:lvl>
   </w:abstractNum>
-  <w:abstractNum w:abstractNumId="5" w15:restartNumberingAfterBreak="0">
+  <w:abstractNum w:abstractNumId="7" w15:restartNumberingAfterBreak="0">
     <w:nsid w:val="4C005FF6"/>
     <w:multiLevelType w:val="hybridMultilevel"/>
     <w:tmpl w:val="64DE24FE"/>
@@ -9019,7 +9205,7 @@
       </w:pPr>
     </w:lvl>
   </w:abstractNum>
-  <w:abstractNum w:abstractNumId="6" w15:restartNumberingAfterBreak="0">
+  <w:abstractNum w:abstractNumId="8" w15:restartNumberingAfterBreak="0">
     <w:nsid w:val="70E95EA0"/>
     <w:multiLevelType w:val="hybridMultilevel"/>
     <w:tmpl w:val="A9861F90"/>
@@ -9132,127 +9318,133 @@
     </w:lvl>
   </w:abstractNum>
   <w:num w:numId="1">
+    <w:abstractNumId w:val="3"/>
+  </w:num>
+  <w:num w:numId="2">
     <w:abstractNumId w:val="2"/>
   </w:num>
-  <w:num w:numId="2">
-    <w:abstractNumId w:val="1"/>
-  </w:num>
   <w:num w:numId="3">
-    <w:abstractNumId w:val="2"/>
+    <w:abstractNumId w:val="3"/>
   </w:num>
   <w:num w:numId="4">
-    <w:abstractNumId w:val="2"/>
+    <w:abstractNumId w:val="3"/>
   </w:num>
   <w:num w:numId="5">
-    <w:abstractNumId w:val="2"/>
+    <w:abstractNumId w:val="3"/>
   </w:num>
   <w:num w:numId="6">
-    <w:abstractNumId w:val="2"/>
+    <w:abstractNumId w:val="3"/>
   </w:num>
   <w:num w:numId="7">
-    <w:abstractNumId w:val="2"/>
+    <w:abstractNumId w:val="3"/>
   </w:num>
   <w:num w:numId="8">
-    <w:abstractNumId w:val="2"/>
+    <w:abstractNumId w:val="3"/>
   </w:num>
   <w:num w:numId="9">
-    <w:abstractNumId w:val="2"/>
+    <w:abstractNumId w:val="3"/>
   </w:num>
   <w:num w:numId="10">
-    <w:abstractNumId w:val="2"/>
+    <w:abstractNumId w:val="3"/>
   </w:num>
   <w:num w:numId="11">
-    <w:abstractNumId w:val="2"/>
+    <w:abstractNumId w:val="3"/>
   </w:num>
   <w:num w:numId="12">
-    <w:abstractNumId w:val="2"/>
+    <w:abstractNumId w:val="3"/>
   </w:num>
   <w:num w:numId="13">
-    <w:abstractNumId w:val="2"/>
+    <w:abstractNumId w:val="3"/>
   </w:num>
   <w:num w:numId="14">
-    <w:abstractNumId w:val="2"/>
+    <w:abstractNumId w:val="3"/>
   </w:num>
   <w:num w:numId="15">
-    <w:abstractNumId w:val="2"/>
+    <w:abstractNumId w:val="3"/>
   </w:num>
   <w:num w:numId="16">
-    <w:abstractNumId w:val="2"/>
+    <w:abstractNumId w:val="3"/>
   </w:num>
   <w:num w:numId="17">
-    <w:abstractNumId w:val="2"/>
+    <w:abstractNumId w:val="3"/>
   </w:num>
   <w:num w:numId="18">
-    <w:abstractNumId w:val="2"/>
+    <w:abstractNumId w:val="3"/>
   </w:num>
   <w:num w:numId="19">
-    <w:abstractNumId w:val="2"/>
+    <w:abstractNumId w:val="3"/>
   </w:num>
   <w:num w:numId="20">
-    <w:abstractNumId w:val="2"/>
+    <w:abstractNumId w:val="3"/>
   </w:num>
   <w:num w:numId="21">
-    <w:abstractNumId w:val="2"/>
+    <w:abstractNumId w:val="3"/>
   </w:num>
   <w:num w:numId="22">
-    <w:abstractNumId w:val="2"/>
+    <w:abstractNumId w:val="3"/>
   </w:num>
   <w:num w:numId="23">
-    <w:abstractNumId w:val="2"/>
+    <w:abstractNumId w:val="3"/>
   </w:num>
   <w:num w:numId="24">
-    <w:abstractNumId w:val="2"/>
+    <w:abstractNumId w:val="3"/>
   </w:num>
   <w:num w:numId="25">
-    <w:abstractNumId w:val="2"/>
+    <w:abstractNumId w:val="3"/>
   </w:num>
   <w:num w:numId="26">
-    <w:abstractNumId w:val="2"/>
+    <w:abstractNumId w:val="3"/>
   </w:num>
   <w:num w:numId="27">
-    <w:abstractNumId w:val="2"/>
+    <w:abstractNumId w:val="3"/>
   </w:num>
   <w:num w:numId="28">
-    <w:abstractNumId w:val="2"/>
+    <w:abstractNumId w:val="3"/>
   </w:num>
   <w:num w:numId="29">
-    <w:abstractNumId w:val="2"/>
+    <w:abstractNumId w:val="3"/>
   </w:num>
   <w:num w:numId="30">
-    <w:abstractNumId w:val="4"/>
+    <w:abstractNumId w:val="6"/>
   </w:num>
   <w:num w:numId="31">
-    <w:abstractNumId w:val="2"/>
+    <w:abstractNumId w:val="3"/>
   </w:num>
   <w:num w:numId="32">
-    <w:abstractNumId w:val="2"/>
+    <w:abstractNumId w:val="3"/>
   </w:num>
   <w:num w:numId="33">
-    <w:abstractNumId w:val="2"/>
+    <w:abstractNumId w:val="3"/>
   </w:num>
   <w:num w:numId="34">
-    <w:abstractNumId w:val="2"/>
+    <w:abstractNumId w:val="3"/>
   </w:num>
   <w:num w:numId="35">
-    <w:abstractNumId w:val="2"/>
+    <w:abstractNumId w:val="3"/>
   </w:num>
   <w:num w:numId="36">
-    <w:abstractNumId w:val="2"/>
+    <w:abstractNumId w:val="3"/>
   </w:num>
   <w:num w:numId="37">
-    <w:abstractNumId w:val="2"/>
+    <w:abstractNumId w:val="3"/>
   </w:num>
   <w:num w:numId="38">
-    <w:abstractNumId w:val="3"/>
+    <w:abstractNumId w:val="5"/>
   </w:num>
   <w:num w:numId="39">
     <w:abstractNumId w:val="0"/>
   </w:num>
   <w:num w:numId="40">
-    <w:abstractNumId w:val="6"/>
+    <w:abstractNumId w:val="8"/>
   </w:num>
   <w:num w:numId="41">
-    <w:abstractNumId w:val="5"/>
+    <w:abstractNumId w:val="7"/>
+  </w:num>
+  <w:num w:numId="42">
+    <w:abstractNumId w:val="1"/>
+  </w:num>
+  <w:num w:numId="43">
+    <w:abstractNumId w:val="4"/>
   </w:num>
 </w:numbering>
 </file>
@@ -22540,18 +22732,18 @@
 </file>
 
 <file path=customXml/item2.xml><?xml version="1.0" encoding="utf-8"?>
+<p:properties xmlns:p="http://schemas.microsoft.com/office/2006/metadata/properties" xmlns:xsi="http://www.w3.org/2001/XMLSchema-instance" xmlns:pc="http://schemas.microsoft.com/office/infopath/2007/PartnerControls">
+  <documentManagement/>
+</p:properties>
+</file>
+
+<file path=customXml/item3.xml><?xml version="1.0" encoding="utf-8"?>
 <?mso-contentType ?>
 <FormTemplates xmlns="http://schemas.microsoft.com/sharepoint/v3/contenttype/forms">
   <Display>DocumentLibraryForm</Display>
   <Edit>DocumentLibraryForm</Edit>
   <New>DocumentLibraryForm</New>
 </FormTemplates>
-</file>
-
-<file path=customXml/item3.xml><?xml version="1.0" encoding="utf-8"?>
-<p:properties xmlns:p="http://schemas.microsoft.com/office/2006/metadata/properties" xmlns:xsi="http://www.w3.org/2001/XMLSchema-instance" xmlns:pc="http://schemas.microsoft.com/office/infopath/2007/PartnerControls">
-  <documentManagement/>
-</p:properties>
 </file>
 
 <file path=customXml/itemProps1.xml><?xml version="1.0" encoding="utf-8"?>
@@ -22573,18 +22765,18 @@
 </file>
 
 <file path=customXml/itemProps2.xml><?xml version="1.0" encoding="utf-8"?>
-<ds:datastoreItem xmlns:ds="http://schemas.openxmlformats.org/officeDocument/2006/customXml" ds:itemID="{6E360832-5080-4861-A6E7-02DBABD250A2}">
-  <ds:schemaRefs>
-    <ds:schemaRef ds:uri="http://schemas.microsoft.com/sharepoint/v3/contenttype/forms"/>
-  </ds:schemaRefs>
-</ds:datastoreItem>
-</file>
-
-<file path=customXml/itemProps3.xml><?xml version="1.0" encoding="utf-8"?>
 <ds:datastoreItem xmlns:ds="http://schemas.openxmlformats.org/officeDocument/2006/customXml" ds:itemID="{467C4519-1E91-456E-9501-F9CEB1FF55E4}">
   <ds:schemaRefs>
     <ds:schemaRef ds:uri="http://schemas.microsoft.com/office/2006/metadata/properties"/>
     <ds:schemaRef ds:uri="http://schemas.microsoft.com/office/infopath/2007/PartnerControls"/>
   </ds:schemaRefs>
 </ds:datastoreItem>
+</file>
+
+<file path=customXml/itemProps3.xml><?xml version="1.0" encoding="utf-8"?>
+<ds:datastoreItem xmlns:ds="http://schemas.openxmlformats.org/officeDocument/2006/customXml" ds:itemID="{6E360832-5080-4861-A6E7-02DBABD250A2}">
+  <ds:schemaRefs>
+    <ds:schemaRef ds:uri="http://schemas.microsoft.com/sharepoint/v3/contenttype/forms"/>
+  </ds:schemaRefs>
+</ds:datastoreItem>
 </file>
</xml_diff>

<commit_message>
Replaced UPC in CRS
Jetzt sind alle UPCs raus
</commit_message>
<xml_diff>
--- a/PROJECT/Customer Requirements Specification/TINF19C_CRS__OPC_UA_Server_Farm_Team_3_v1.docx
+++ b/PROJECT/Customer Requirements Specification/TINF19C_CRS__OPC_UA_Server_Farm_Team_3_v1.docx
@@ -4564,7 +4564,31 @@
           <w:color w:val="000000" w:themeColor="text1"/>
           <w:lang w:val="en-US"/>
         </w:rPr>
-        <w:t xml:space="preserve">lient that can test the function and configuration of a </w:t>
+        <w:t xml:space="preserve">lient that can test the function and configuration of </w:t>
+      </w:r>
+      <w:proofErr w:type="gramStart"/>
+      <w:r>
+        <w:rPr>
+          <w:rStyle w:val="Erluterungen"/>
+          <w:rFonts w:ascii="Calibri" w:hAnsi="Calibri" w:cs="Calibri"/>
+          <w:i w:val="0"/>
+          <w:iCs/>
+          <w:color w:val="000000" w:themeColor="text1"/>
+          <w:lang w:val="en-US"/>
+        </w:rPr>
+        <w:t>a</w:t>
+      </w:r>
+      <w:proofErr w:type="gramEnd"/>
+      <w:r>
+        <w:rPr>
+          <w:rStyle w:val="Erluterungen"/>
+          <w:rFonts w:ascii="Calibri" w:hAnsi="Calibri" w:cs="Calibri"/>
+          <w:i w:val="0"/>
+          <w:iCs/>
+          <w:color w:val="000000" w:themeColor="text1"/>
+          <w:lang w:val="en-US"/>
+        </w:rPr>
+        <w:t xml:space="preserve"> </w:t>
       </w:r>
       <w:r>
         <w:rPr>
@@ -6595,26 +6619,278 @@
       </w:pPr>
       <w:r>
         <w:rPr>
-          <w:rFonts w:ascii="Calibri" w:hAnsi="Calibri" w:cs="Calibri"/>
-          <w:i/>
+          <w:rStyle w:val="Erluterungen"/>
+          <w:rFonts w:ascii="Calibri" w:hAnsi="Calibri" w:cs="Calibri"/>
+          <w:i w:val="0"/>
+          <w:iCs/>
+          <w:color w:val="auto"/>
+          <w:lang w:val="en-US"/>
+        </w:rPr>
+        <w:t xml:space="preserve">This </w:t>
+      </w:r>
+      <w:r>
+        <w:rPr>
+          <w:rStyle w:val="Erluterungen"/>
+          <w:rFonts w:ascii="Calibri" w:hAnsi="Calibri" w:cs="Calibri"/>
+          <w:i w:val="0"/>
+          <w:iCs/>
+          <w:color w:val="auto"/>
+          <w:lang w:val="en-US"/>
+        </w:rPr>
+        <w:t>p</w:t>
+      </w:r>
+      <w:r>
+        <w:rPr>
+          <w:rStyle w:val="Erluterungen"/>
+          <w:rFonts w:ascii="Calibri" w:hAnsi="Calibri" w:cs="Calibri"/>
+          <w:i w:val="0"/>
+          <w:iCs/>
+          <w:color w:val="auto"/>
+          <w:lang w:val="en-US"/>
+        </w:rPr>
+        <w:t>roject will imple</w:t>
+      </w:r>
+      <w:r>
+        <w:rPr>
+          <w:rStyle w:val="Erluterungen"/>
+          <w:rFonts w:ascii="Calibri" w:hAnsi="Calibri" w:cs="Calibri"/>
+          <w:i w:val="0"/>
+          <w:iCs/>
+          <w:color w:val="auto"/>
+          <w:lang w:val="en-US"/>
+        </w:rPr>
+        <w:t>ment</w:t>
+      </w:r>
+      <w:r>
+        <w:rPr>
+          <w:rStyle w:val="Erluterungen"/>
+          <w:rFonts w:ascii="Calibri" w:hAnsi="Calibri" w:cs="Calibri"/>
+          <w:i w:val="0"/>
+          <w:iCs/>
+          <w:color w:val="auto"/>
+          <w:lang w:val="en-US"/>
+        </w:rPr>
+        <w:t xml:space="preserve"> </w:t>
+      </w:r>
+      <w:r>
+        <w:rPr>
+          <w:rStyle w:val="Erluterungen"/>
+          <w:rFonts w:ascii="Calibri" w:hAnsi="Calibri" w:cs="Calibri"/>
+          <w:i w:val="0"/>
+          <w:iCs/>
+          <w:color w:val="auto"/>
+          <w:lang w:val="en-US"/>
+        </w:rPr>
+        <w:t xml:space="preserve"> </w:t>
+      </w:r>
+      <w:r>
+        <w:rPr>
+          <w:rStyle w:val="Erluterungen"/>
+          <w:rFonts w:ascii="Calibri" w:hAnsi="Calibri" w:cs="Calibri"/>
+          <w:i w:val="0"/>
+          <w:iCs/>
+          <w:color w:val="auto"/>
+          <w:lang w:val="en-US"/>
+        </w:rPr>
+        <w:t>a</w:t>
+      </w:r>
+      <w:r>
+        <w:rPr>
+          <w:rStyle w:val="Erluterungen"/>
+          <w:rFonts w:ascii="Calibri" w:hAnsi="Calibri" w:cs="Calibri"/>
+          <w:i w:val="0"/>
+          <w:iCs/>
+          <w:color w:val="auto"/>
+          <w:lang w:val="en-US"/>
+        </w:rPr>
+        <w:t>n</w:t>
+      </w:r>
+      <w:r>
+        <w:rPr>
+          <w:rStyle w:val="Erluterungen"/>
+          <w:rFonts w:ascii="Calibri" w:hAnsi="Calibri" w:cs="Calibri"/>
+          <w:i w:val="0"/>
+          <w:iCs/>
+          <w:color w:val="auto"/>
+          <w:lang w:val="en-US"/>
+        </w:rPr>
+        <w:t xml:space="preserve"> </w:t>
+      </w:r>
+      <w:r>
+        <w:rPr>
+          <w:rStyle w:val="Erluterungen"/>
+          <w:rFonts w:ascii="Calibri" w:hAnsi="Calibri" w:cs="Calibri"/>
+          <w:i w:val="0"/>
+          <w:iCs/>
+          <w:color w:val="auto"/>
+          <w:lang w:val="en-US"/>
+        </w:rPr>
+        <w:t>O</w:t>
+      </w:r>
+      <w:r>
+        <w:rPr>
+          <w:rStyle w:val="Erluterungen"/>
+          <w:rFonts w:ascii="Calibri" w:hAnsi="Calibri" w:cs="Calibri"/>
+          <w:i w:val="0"/>
+          <w:iCs/>
+          <w:color w:val="auto"/>
+          <w:lang w:val="en-US"/>
+        </w:rPr>
+        <w:t xml:space="preserve">PC UA </w:t>
+      </w:r>
+      <w:r>
+        <w:rPr>
+          <w:rStyle w:val="Erluterungen"/>
+          <w:rFonts w:ascii="Calibri" w:hAnsi="Calibri" w:cs="Calibri"/>
+          <w:i w:val="0"/>
+          <w:iCs/>
+          <w:color w:val="auto"/>
+          <w:lang w:val="en-US"/>
+        </w:rPr>
+        <w:t>s</w:t>
+      </w:r>
+      <w:r>
+        <w:rPr>
+          <w:rStyle w:val="Erluterungen"/>
+          <w:rFonts w:ascii="Calibri" w:hAnsi="Calibri" w:cs="Calibri"/>
+          <w:i w:val="0"/>
+          <w:iCs/>
+          <w:color w:val="auto"/>
+          <w:lang w:val="en-US"/>
+        </w:rPr>
+        <w:t xml:space="preserve">erver farm, which runs on one device. The virtual OPC UA </w:t>
+      </w:r>
+      <w:r>
+        <w:rPr>
+          <w:rStyle w:val="Erluterungen"/>
+          <w:rFonts w:ascii="Calibri" w:hAnsi="Calibri" w:cs="Calibri"/>
+          <w:i w:val="0"/>
+          <w:iCs/>
+          <w:color w:val="auto"/>
+          <w:lang w:val="en-US"/>
+        </w:rPr>
+        <w:t>s</w:t>
+      </w:r>
+      <w:r>
+        <w:rPr>
+          <w:rStyle w:val="Erluterungen"/>
+          <w:rFonts w:ascii="Calibri" w:hAnsi="Calibri" w:cs="Calibri"/>
+          <w:i w:val="0"/>
+          <w:iCs/>
+          <w:color w:val="auto"/>
+          <w:lang w:val="en-US"/>
+        </w:rPr>
+        <w:t xml:space="preserve">ervers will be parameterizable with the </w:t>
+      </w:r>
+      <w:r>
+        <w:rPr>
+          <w:rStyle w:val="Erluterungen"/>
+          <w:rFonts w:ascii="Calibri" w:hAnsi="Calibri" w:cs="Calibri"/>
+          <w:i w:val="0"/>
+          <w:iCs/>
+          <w:color w:val="auto"/>
+          <w:lang w:val="en-US"/>
+        </w:rPr>
+        <w:t>s</w:t>
+      </w:r>
+      <w:r>
+        <w:rPr>
+          <w:rStyle w:val="Erluterungen"/>
+          <w:rFonts w:ascii="Calibri" w:hAnsi="Calibri" w:cs="Calibri"/>
+          <w:i w:val="0"/>
+          <w:iCs/>
+          <w:color w:val="auto"/>
+          <w:lang w:val="en-US"/>
+        </w:rPr>
+        <w:t xml:space="preserve">erver profiles. </w:t>
+      </w:r>
+      <w:r>
+        <w:rPr>
+          <w:rStyle w:val="Erluterungen"/>
+          <w:rFonts w:ascii="Calibri" w:hAnsi="Calibri" w:cs="Calibri"/>
+          <w:i w:val="0"/>
+          <w:iCs/>
+          <w:color w:val="auto"/>
+          <w:lang w:val="en-US"/>
+        </w:rPr>
+        <w:t xml:space="preserve">Each virtual </w:t>
+      </w:r>
+      <w:r>
+        <w:rPr>
+          <w:rStyle w:val="Erluterungen"/>
+          <w:rFonts w:ascii="Calibri" w:hAnsi="Calibri" w:cs="Calibri"/>
+          <w:i w:val="0"/>
+          <w:iCs/>
+          <w:color w:val="auto"/>
+          <w:lang w:val="en-US"/>
+        </w:rPr>
+        <w:t>s</w:t>
+      </w:r>
+      <w:r>
+        <w:rPr>
+          <w:rStyle w:val="Erluterungen"/>
+          <w:rFonts w:ascii="Calibri" w:hAnsi="Calibri" w:cs="Calibri"/>
+          <w:i w:val="0"/>
+          <w:iCs/>
+          <w:color w:val="auto"/>
+          <w:lang w:val="en-US"/>
+        </w:rPr>
+        <w:t xml:space="preserve">erver will be able to </w:t>
+      </w:r>
+      <w:r>
+        <w:rPr>
+          <w:rStyle w:val="Erluterungen"/>
+          <w:rFonts w:ascii="Calibri" w:hAnsi="Calibri" w:cs="Calibri"/>
+          <w:i w:val="0"/>
+          <w:iCs/>
+          <w:color w:val="auto"/>
+          <w:lang w:val="en-US"/>
+        </w:rPr>
+        <w:t>be tested</w:t>
+      </w:r>
+      <w:r>
+        <w:rPr>
+          <w:rStyle w:val="Erluterungen"/>
+          <w:rFonts w:ascii="Calibri" w:hAnsi="Calibri" w:cs="Calibri"/>
+          <w:i w:val="0"/>
+          <w:iCs/>
+          <w:color w:val="auto"/>
+          <w:lang w:val="en-US"/>
+        </w:rPr>
+        <w:t xml:space="preserve"> via OPC UA Client UA-Expert from the user.</w:t>
+      </w:r>
+    </w:p>
+    <w:p>
+      <w:pPr>
+        <w:rPr>
+          <w:rFonts w:ascii="Calibri" w:hAnsi="Calibri" w:cs="Calibri"/>
+          <w:lang w:val="en-US"/>
+        </w:rPr>
+      </w:pPr>
+      <w:bookmarkStart w:id="29" w:name="_GoBack"/>
+      <w:bookmarkEnd w:id="29"/>
+      <w:r>
+        <w:rPr>
+          <w:rFonts w:ascii="Calibri" w:hAnsi="Calibri" w:cs="Calibri"/>
+          <w:iCs/>
           <w:noProof/>
-          <w:color w:val="0000FF"/>
+          <w:color w:val="000000" w:themeColor="text1"/>
           <w:sz w:val="24"/>
           <w:lang w:val="en-US"/>
         </w:rPr>
         <w:drawing>
-          <wp:anchor distT="0" distB="0" distL="114300" distR="114300" simplePos="0" relativeHeight="251658240" behindDoc="0" locked="0" layoutInCell="1" allowOverlap="1" wp14:anchorId="7EBFAF3A" wp14:editId="1AFA5F24">
+          <wp:anchor distT="0" distB="0" distL="114300" distR="114300" simplePos="0" relativeHeight="251658240" behindDoc="0" locked="0" layoutInCell="1" allowOverlap="1" wp14:anchorId="53E0A654" wp14:editId="7C0A1E1C">
             <wp:simplePos x="0" y="0"/>
             <wp:positionH relativeFrom="margin">
               <wp:align>center</wp:align>
             </wp:positionH>
             <wp:positionV relativeFrom="margin">
-              <wp:posOffset>966470</wp:posOffset>
+              <wp:posOffset>981710</wp:posOffset>
             </wp:positionV>
-            <wp:extent cx="6396355" cy="2445385"/>
-            <wp:effectExtent l="0" t="0" r="4445" b="0"/>
+            <wp:extent cx="6558915" cy="2561590"/>
+            <wp:effectExtent l="0" t="0" r="0" b="0"/>
             <wp:wrapSquare wrapText="bothSides"/>
-            <wp:docPr id="6" name="Grafik 6"/>
+            <wp:docPr id="3" name="Grafik 3"/>
             <wp:cNvGraphicFramePr>
               <a:graphicFrameLocks xmlns:a="http://schemas.openxmlformats.org/drawingml/2006/main" noChangeAspect="1"/>
             </wp:cNvGraphicFramePr>
@@ -6622,7 +6898,7 @@
               <a:graphicData uri="http://schemas.openxmlformats.org/drawingml/2006/picture">
                 <pic:pic xmlns:pic="http://schemas.openxmlformats.org/drawingml/2006/picture">
                   <pic:nvPicPr>
-                    <pic:cNvPr id="6" name="UseCaseOverview.PNG"/>
+                    <pic:cNvPr id="3" name="UseCaseOverview.PNG"/>
                     <pic:cNvPicPr/>
                   </pic:nvPicPr>
                   <pic:blipFill>
@@ -6640,7 +6916,7 @@
                   <pic:spPr>
                     <a:xfrm>
                       <a:off x="0" y="0"/>
-                      <a:ext cx="6396355" cy="2445385"/>
+                      <a:ext cx="6558915" cy="2561590"/>
                     </a:xfrm>
                     <a:prstGeom prst="rect">
                       <a:avLst/>
@@ -6658,256 +6934,6 @@
           </wp:anchor>
         </w:drawing>
       </w:r>
-      <w:r>
-        <w:rPr>
-          <w:rStyle w:val="Erluterungen"/>
-          <w:rFonts w:ascii="Calibri" w:hAnsi="Calibri" w:cs="Calibri"/>
-          <w:i w:val="0"/>
-          <w:iCs/>
-          <w:color w:val="auto"/>
-          <w:lang w:val="en-US"/>
-        </w:rPr>
-        <w:t xml:space="preserve">This </w:t>
-      </w:r>
-      <w:r>
-        <w:rPr>
-          <w:rStyle w:val="Erluterungen"/>
-          <w:rFonts w:ascii="Calibri" w:hAnsi="Calibri" w:cs="Calibri"/>
-          <w:i w:val="0"/>
-          <w:iCs/>
-          <w:color w:val="auto"/>
-          <w:lang w:val="en-US"/>
-        </w:rPr>
-        <w:t>p</w:t>
-      </w:r>
-      <w:r>
-        <w:rPr>
-          <w:rStyle w:val="Erluterungen"/>
-          <w:rFonts w:ascii="Calibri" w:hAnsi="Calibri" w:cs="Calibri"/>
-          <w:i w:val="0"/>
-          <w:iCs/>
-          <w:color w:val="auto"/>
-          <w:lang w:val="en-US"/>
-        </w:rPr>
-        <w:t>roject will imple</w:t>
-      </w:r>
-      <w:r>
-        <w:rPr>
-          <w:rStyle w:val="Erluterungen"/>
-          <w:rFonts w:ascii="Calibri" w:hAnsi="Calibri" w:cs="Calibri"/>
-          <w:i w:val="0"/>
-          <w:iCs/>
-          <w:color w:val="auto"/>
-          <w:lang w:val="en-US"/>
-        </w:rPr>
-        <w:t>ment</w:t>
-      </w:r>
-      <w:r>
-        <w:rPr>
-          <w:rStyle w:val="Erluterungen"/>
-          <w:rFonts w:ascii="Calibri" w:hAnsi="Calibri" w:cs="Calibri"/>
-          <w:i w:val="0"/>
-          <w:iCs/>
-          <w:color w:val="auto"/>
-          <w:lang w:val="en-US"/>
-        </w:rPr>
-        <w:t xml:space="preserve"> </w:t>
-      </w:r>
-      <w:r>
-        <w:rPr>
-          <w:rStyle w:val="Erluterungen"/>
-          <w:rFonts w:ascii="Calibri" w:hAnsi="Calibri" w:cs="Calibri"/>
-          <w:i w:val="0"/>
-          <w:iCs/>
-          <w:color w:val="auto"/>
-          <w:lang w:val="en-US"/>
-        </w:rPr>
-        <w:t xml:space="preserve"> </w:t>
-      </w:r>
-      <w:r>
-        <w:rPr>
-          <w:rStyle w:val="Erluterungen"/>
-          <w:rFonts w:ascii="Calibri" w:hAnsi="Calibri" w:cs="Calibri"/>
-          <w:i w:val="0"/>
-          <w:iCs/>
-          <w:color w:val="auto"/>
-          <w:lang w:val="en-US"/>
-        </w:rPr>
-        <w:t>a</w:t>
-      </w:r>
-      <w:r>
-        <w:rPr>
-          <w:rStyle w:val="Erluterungen"/>
-          <w:rFonts w:ascii="Calibri" w:hAnsi="Calibri" w:cs="Calibri"/>
-          <w:i w:val="0"/>
-          <w:iCs/>
-          <w:color w:val="auto"/>
-          <w:lang w:val="en-US"/>
-        </w:rPr>
-        <w:t>n</w:t>
-      </w:r>
-      <w:r>
-        <w:rPr>
-          <w:rStyle w:val="Erluterungen"/>
-          <w:rFonts w:ascii="Calibri" w:hAnsi="Calibri" w:cs="Calibri"/>
-          <w:i w:val="0"/>
-          <w:iCs/>
-          <w:color w:val="auto"/>
-          <w:lang w:val="en-US"/>
-        </w:rPr>
-        <w:t xml:space="preserve"> </w:t>
-      </w:r>
-      <w:r>
-        <w:rPr>
-          <w:rStyle w:val="Erluterungen"/>
-          <w:rFonts w:ascii="Calibri" w:hAnsi="Calibri" w:cs="Calibri"/>
-          <w:i w:val="0"/>
-          <w:iCs/>
-          <w:color w:val="auto"/>
-          <w:lang w:val="en-US"/>
-        </w:rPr>
-        <w:t>O</w:t>
-      </w:r>
-      <w:r>
-        <w:rPr>
-          <w:rStyle w:val="Erluterungen"/>
-          <w:rFonts w:ascii="Calibri" w:hAnsi="Calibri" w:cs="Calibri"/>
-          <w:i w:val="0"/>
-          <w:iCs/>
-          <w:color w:val="auto"/>
-          <w:lang w:val="en-US"/>
-        </w:rPr>
-        <w:t xml:space="preserve">PC UA </w:t>
-      </w:r>
-      <w:r>
-        <w:rPr>
-          <w:rStyle w:val="Erluterungen"/>
-          <w:rFonts w:ascii="Calibri" w:hAnsi="Calibri" w:cs="Calibri"/>
-          <w:i w:val="0"/>
-          <w:iCs/>
-          <w:color w:val="auto"/>
-          <w:lang w:val="en-US"/>
-        </w:rPr>
-        <w:t>s</w:t>
-      </w:r>
-      <w:r>
-        <w:rPr>
-          <w:rStyle w:val="Erluterungen"/>
-          <w:rFonts w:ascii="Calibri" w:hAnsi="Calibri" w:cs="Calibri"/>
-          <w:i w:val="0"/>
-          <w:iCs/>
-          <w:color w:val="auto"/>
-          <w:lang w:val="en-US"/>
-        </w:rPr>
-        <w:t xml:space="preserve">erver farm, which runs on one device. The virtual OPC UA </w:t>
-      </w:r>
-      <w:r>
-        <w:rPr>
-          <w:rStyle w:val="Erluterungen"/>
-          <w:rFonts w:ascii="Calibri" w:hAnsi="Calibri" w:cs="Calibri"/>
-          <w:i w:val="0"/>
-          <w:iCs/>
-          <w:color w:val="auto"/>
-          <w:lang w:val="en-US"/>
-        </w:rPr>
-        <w:t>s</w:t>
-      </w:r>
-      <w:r>
-        <w:rPr>
-          <w:rStyle w:val="Erluterungen"/>
-          <w:rFonts w:ascii="Calibri" w:hAnsi="Calibri" w:cs="Calibri"/>
-          <w:i w:val="0"/>
-          <w:iCs/>
-          <w:color w:val="auto"/>
-          <w:lang w:val="en-US"/>
-        </w:rPr>
-        <w:t xml:space="preserve">ervers will be parameterizable with the </w:t>
-      </w:r>
-      <w:r>
-        <w:rPr>
-          <w:rStyle w:val="Erluterungen"/>
-          <w:rFonts w:ascii="Calibri" w:hAnsi="Calibri" w:cs="Calibri"/>
-          <w:i w:val="0"/>
-          <w:iCs/>
-          <w:color w:val="auto"/>
-          <w:lang w:val="en-US"/>
-        </w:rPr>
-        <w:t>s</w:t>
-      </w:r>
-      <w:r>
-        <w:rPr>
-          <w:rStyle w:val="Erluterungen"/>
-          <w:rFonts w:ascii="Calibri" w:hAnsi="Calibri" w:cs="Calibri"/>
-          <w:i w:val="0"/>
-          <w:iCs/>
-          <w:color w:val="auto"/>
-          <w:lang w:val="en-US"/>
-        </w:rPr>
-        <w:t xml:space="preserve">erver profiles. </w:t>
-      </w:r>
-      <w:r>
-        <w:rPr>
-          <w:rStyle w:val="Erluterungen"/>
-          <w:rFonts w:ascii="Calibri" w:hAnsi="Calibri" w:cs="Calibri"/>
-          <w:i w:val="0"/>
-          <w:iCs/>
-          <w:color w:val="auto"/>
-          <w:lang w:val="en-US"/>
-        </w:rPr>
-        <w:t xml:space="preserve">Each virtual </w:t>
-      </w:r>
-      <w:r>
-        <w:rPr>
-          <w:rStyle w:val="Erluterungen"/>
-          <w:rFonts w:ascii="Calibri" w:hAnsi="Calibri" w:cs="Calibri"/>
-          <w:i w:val="0"/>
-          <w:iCs/>
-          <w:color w:val="auto"/>
-          <w:lang w:val="en-US"/>
-        </w:rPr>
-        <w:t>s</w:t>
-      </w:r>
-      <w:r>
-        <w:rPr>
-          <w:rStyle w:val="Erluterungen"/>
-          <w:rFonts w:ascii="Calibri" w:hAnsi="Calibri" w:cs="Calibri"/>
-          <w:i w:val="0"/>
-          <w:iCs/>
-          <w:color w:val="auto"/>
-          <w:lang w:val="en-US"/>
-        </w:rPr>
-        <w:t xml:space="preserve">erver will be able to </w:t>
-      </w:r>
-      <w:r>
-        <w:rPr>
-          <w:rStyle w:val="Erluterungen"/>
-          <w:rFonts w:ascii="Calibri" w:hAnsi="Calibri" w:cs="Calibri"/>
-          <w:i w:val="0"/>
-          <w:iCs/>
-          <w:color w:val="auto"/>
-          <w:lang w:val="en-US"/>
-        </w:rPr>
-        <w:t>be tested</w:t>
-      </w:r>
-      <w:r>
-        <w:rPr>
-          <w:rStyle w:val="Erluterungen"/>
-          <w:rFonts w:ascii="Calibri" w:hAnsi="Calibri" w:cs="Calibri"/>
-          <w:i w:val="0"/>
-          <w:iCs/>
-          <w:color w:val="auto"/>
-          <w:lang w:val="en-US"/>
-        </w:rPr>
-        <w:t xml:space="preserve"> via OPC UA Client UA-Expert from the user.</w:t>
-      </w:r>
-    </w:p>
-    <w:p>
-      <w:pPr>
-        <w:rPr>
-          <w:rFonts w:ascii="Calibri" w:hAnsi="Calibri" w:cs="Calibri"/>
-          <w:lang w:val="en-US"/>
-        </w:rPr>
-      </w:pPr>
     </w:p>
     <w:p>
       <w:pPr>
@@ -6919,21 +6945,20 @@
         <w:rPr>
           <w:rStyle w:val="Erluterungen"/>
           <w:rFonts w:ascii="Calibri" w:hAnsi="Calibri" w:cs="Calibri"/>
-          <w:lang w:val="en-US"/>
-        </w:rPr>
-      </w:pPr>
-      <w:r>
-        <w:rPr>
-          <w:rStyle w:val="Erluterungen"/>
-          <w:rFonts w:ascii="Calibri" w:hAnsi="Calibri" w:cs="Calibri"/>
           <w:i w:val="0"/>
           <w:iCs/>
           <w:color w:val="000000" w:themeColor="text1"/>
           <w:lang w:val="en-US"/>
         </w:rPr>
-        <w:t xml:space="preserve">Figure </w:t>
-      </w:r>
-      <w:r>
+      </w:pPr>
+    </w:p>
+    <w:p>
+      <w:pPr>
+        <w:tabs>
+          <w:tab w:val="left" w:pos="2700"/>
+        </w:tabs>
+        <w:ind w:firstLine="708"/>
+        <w:jc w:val="center"/>
         <w:rPr>
           <w:rStyle w:val="Erluterungen"/>
           <w:rFonts w:ascii="Calibri" w:hAnsi="Calibri" w:cs="Calibri"/>
@@ -6942,8 +6967,7 @@
           <w:color w:val="000000" w:themeColor="text1"/>
           <w:lang w:val="en-US"/>
         </w:rPr>
-        <w:t>3</w:t>
-      </w:r>
+      </w:pPr>
       <w:r>
         <w:rPr>
           <w:rStyle w:val="Erluterungen"/>
@@ -6953,6 +6977,28 @@
           <w:color w:val="000000" w:themeColor="text1"/>
           <w:lang w:val="en-US"/>
         </w:rPr>
+        <w:t xml:space="preserve">Figure </w:t>
+      </w:r>
+      <w:r>
+        <w:rPr>
+          <w:rStyle w:val="Erluterungen"/>
+          <w:rFonts w:ascii="Calibri" w:hAnsi="Calibri" w:cs="Calibri"/>
+          <w:i w:val="0"/>
+          <w:iCs/>
+          <w:color w:val="000000" w:themeColor="text1"/>
+          <w:lang w:val="en-US"/>
+        </w:rPr>
+        <w:t>3</w:t>
+      </w:r>
+      <w:r>
+        <w:rPr>
+          <w:rStyle w:val="Erluterungen"/>
+          <w:rFonts w:ascii="Calibri" w:hAnsi="Calibri" w:cs="Calibri"/>
+          <w:i w:val="0"/>
+          <w:iCs/>
+          <w:color w:val="000000" w:themeColor="text1"/>
+          <w:lang w:val="en-US"/>
+        </w:rPr>
         <w:t>: Use Case Overview Diagram</w:t>
       </w:r>
     </w:p>
@@ -7002,7 +7048,7 @@
           <w:lang w:val="en-US"/>
         </w:rPr>
       </w:pPr>
-      <w:bookmarkStart w:id="29" w:name="_Toc55566406"/>
+      <w:bookmarkStart w:id="30" w:name="_Toc55566406"/>
       <w:r>
         <w:rPr>
           <w:rFonts w:ascii="Calibri" w:hAnsi="Calibri" w:cs="Calibri"/>
@@ -7023,7 +7069,7 @@
         </w:rPr>
         <w:t>Set server profiles</w:t>
       </w:r>
-      <w:bookmarkEnd w:id="29"/>
+      <w:bookmarkEnd w:id="30"/>
       <w:r>
         <w:rPr>
           <w:rFonts w:ascii="Calibri" w:hAnsi="Calibri" w:cs="Calibri"/>
@@ -8027,7 +8073,7 @@
           <w:lang w:val="en-US"/>
         </w:rPr>
       </w:pPr>
-      <w:bookmarkStart w:id="30" w:name="_Toc55566407"/>
+      <w:bookmarkStart w:id="31" w:name="_Toc55566407"/>
       <w:r>
         <w:rPr>
           <w:rFonts w:ascii="Calibri" w:hAnsi="Calibri" w:cs="Calibri"/>
@@ -8068,7 +8114,7 @@
         </w:rPr>
         <w:t>Starting server farm</w:t>
       </w:r>
-      <w:bookmarkEnd w:id="30"/>
+      <w:bookmarkEnd w:id="31"/>
     </w:p>
     <w:p>
       <w:pPr>
@@ -9039,11 +9085,11 @@
           <w:lang w:val="en-US"/>
         </w:rPr>
       </w:pPr>
-      <w:bookmarkStart w:id="31" w:name="_Toc522094878"/>
-      <w:bookmarkStart w:id="32" w:name="_Toc522094930"/>
-      <w:bookmarkStart w:id="33" w:name="_Toc522168328"/>
-      <w:bookmarkStart w:id="34" w:name="_Toc522174217"/>
-      <w:bookmarkStart w:id="35" w:name="_Toc55566408"/>
+      <w:bookmarkStart w:id="32" w:name="_Toc522094878"/>
+      <w:bookmarkStart w:id="33" w:name="_Toc522094930"/>
+      <w:bookmarkStart w:id="34" w:name="_Toc522168328"/>
+      <w:bookmarkStart w:id="35" w:name="_Toc522174217"/>
+      <w:bookmarkStart w:id="36" w:name="_Toc55566408"/>
       <w:r>
         <w:rPr>
           <w:rFonts w:ascii="Calibri" w:hAnsi="Calibri" w:cs="Calibri"/>
@@ -9074,10 +9120,10 @@
         </w:rPr>
         <w:t xml:space="preserve">&gt;  </w:t>
       </w:r>
-      <w:bookmarkEnd w:id="31"/>
       <w:bookmarkEnd w:id="32"/>
       <w:bookmarkEnd w:id="33"/>
       <w:bookmarkEnd w:id="34"/>
+      <w:bookmarkEnd w:id="35"/>
       <w:r>
         <w:rPr>
           <w:rFonts w:ascii="Calibri" w:hAnsi="Calibri" w:cs="Calibri"/>
@@ -9108,7 +9154,7 @@
         </w:rPr>
         <w:t>PC UA Client(s)</w:t>
       </w:r>
-      <w:bookmarkEnd w:id="35"/>
+      <w:bookmarkEnd w:id="36"/>
       <w:r>
         <w:rPr>
           <w:rFonts w:ascii="Calibri" w:hAnsi="Calibri" w:cs="Calibri"/>
@@ -10248,7 +10294,7 @@
           <w:lang w:val="en-US"/>
         </w:rPr>
       </w:pPr>
-      <w:bookmarkStart w:id="36" w:name="_Toc522168329"/>
+      <w:bookmarkStart w:id="37" w:name="_Toc522168329"/>
     </w:p>
     <w:p>
       <w:pPr>
@@ -10282,7 +10328,6 @@
           <w:szCs w:val="40"/>
           <w:lang w:val="en-US"/>
         </w:rPr>
-        <w:lastRenderedPageBreak/>
         <w:br w:type="page"/>
       </w:r>
     </w:p>
@@ -10299,8 +10344,8 @@
           <w:lang w:val="en-US"/>
         </w:rPr>
       </w:pPr>
-      <w:bookmarkStart w:id="37" w:name="_Toc522174218"/>
-      <w:bookmarkStart w:id="38" w:name="_Toc55566409"/>
+      <w:bookmarkStart w:id="38" w:name="_Toc522174218"/>
+      <w:bookmarkStart w:id="39" w:name="_Toc55566409"/>
       <w:r>
         <w:rPr>
           <w:rFonts w:ascii="Calibri" w:hAnsi="Calibri" w:cs="Calibri"/>
@@ -10312,9 +10357,9 @@
         <w:lastRenderedPageBreak/>
         <w:t>Features</w:t>
       </w:r>
-      <w:bookmarkEnd w:id="36"/>
       <w:bookmarkEnd w:id="37"/>
       <w:bookmarkEnd w:id="38"/>
+      <w:bookmarkEnd w:id="39"/>
     </w:p>
     <w:p>
       <w:pPr>
@@ -10329,11 +10374,11 @@
           <w:lang w:val="en-US"/>
         </w:rPr>
       </w:pPr>
-      <w:bookmarkStart w:id="39" w:name="_Toc522094880"/>
-      <w:bookmarkStart w:id="40" w:name="_Toc522094932"/>
-      <w:bookmarkStart w:id="41" w:name="_Toc522168330"/>
-      <w:bookmarkStart w:id="42" w:name="_Toc522174219"/>
-      <w:bookmarkStart w:id="43" w:name="_Toc55566410"/>
+      <w:bookmarkStart w:id="40" w:name="_Toc522094880"/>
+      <w:bookmarkStart w:id="41" w:name="_Toc522094932"/>
+      <w:bookmarkStart w:id="42" w:name="_Toc522168330"/>
+      <w:bookmarkStart w:id="43" w:name="_Toc522174219"/>
+      <w:bookmarkStart w:id="44" w:name="_Toc55566410"/>
       <w:r>
         <w:rPr>
           <w:rFonts w:ascii="Calibri" w:hAnsi="Calibri" w:cs="Calibri"/>
@@ -10344,10 +10389,10 @@
         </w:rPr>
         <w:t>/LF10</w:t>
       </w:r>
-      <w:bookmarkEnd w:id="39"/>
       <w:bookmarkEnd w:id="40"/>
       <w:bookmarkEnd w:id="41"/>
       <w:bookmarkEnd w:id="42"/>
+      <w:bookmarkEnd w:id="43"/>
       <w:r>
         <w:rPr>
           <w:rFonts w:ascii="Calibri" w:hAnsi="Calibri" w:cs="Calibri"/>
@@ -10358,7 +10403,7 @@
         </w:rPr>
         <w:t>/Encoding</w:t>
       </w:r>
-      <w:bookmarkEnd w:id="43"/>
+      <w:bookmarkEnd w:id="44"/>
     </w:p>
     <w:p>
       <w:pPr>
@@ -10425,11 +10470,11 @@
           <w:lang w:val="en-US"/>
         </w:rPr>
       </w:pPr>
-      <w:bookmarkStart w:id="44" w:name="_Toc522094881"/>
-      <w:bookmarkStart w:id="45" w:name="_Toc522094933"/>
-      <w:bookmarkStart w:id="46" w:name="_Toc522168331"/>
-      <w:bookmarkStart w:id="47" w:name="_Toc522174220"/>
-      <w:bookmarkStart w:id="48" w:name="_Toc55566411"/>
+      <w:bookmarkStart w:id="45" w:name="_Toc522094881"/>
+      <w:bookmarkStart w:id="46" w:name="_Toc522094933"/>
+      <w:bookmarkStart w:id="47" w:name="_Toc522168331"/>
+      <w:bookmarkStart w:id="48" w:name="_Toc522174220"/>
+      <w:bookmarkStart w:id="49" w:name="_Toc55566411"/>
       <w:r>
         <w:rPr>
           <w:rFonts w:ascii="Calibri" w:hAnsi="Calibri" w:cs="Calibri"/>
@@ -10440,10 +10485,10 @@
         </w:rPr>
         <w:t>/LF20</w:t>
       </w:r>
-      <w:bookmarkEnd w:id="44"/>
       <w:bookmarkEnd w:id="45"/>
       <w:bookmarkEnd w:id="46"/>
       <w:bookmarkEnd w:id="47"/>
+      <w:bookmarkEnd w:id="48"/>
       <w:r>
         <w:rPr>
           <w:rFonts w:ascii="Calibri" w:hAnsi="Calibri" w:cs="Calibri"/>
@@ -10464,7 +10509,7 @@
         </w:rPr>
         <w:t>Encryption</w:t>
       </w:r>
-      <w:bookmarkEnd w:id="48"/>
+      <w:bookmarkEnd w:id="49"/>
     </w:p>
     <w:p>
       <w:pPr>
@@ -10520,7 +10565,7 @@
           <w:lang w:val="en-US"/>
         </w:rPr>
       </w:pPr>
-      <w:bookmarkStart w:id="49" w:name="_Toc55566412"/>
+      <w:bookmarkStart w:id="50" w:name="_Toc55566412"/>
       <w:r>
         <w:rPr>
           <w:rFonts w:ascii="Calibri" w:hAnsi="Calibri" w:cs="Calibri"/>
@@ -10561,7 +10606,7 @@
         </w:rPr>
         <w:t>/Authentication</w:t>
       </w:r>
-      <w:bookmarkEnd w:id="49"/>
+      <w:bookmarkEnd w:id="50"/>
     </w:p>
     <w:p>
       <w:pPr>
@@ -10680,11 +10725,11 @@
           <w:lang w:val="en-US"/>
         </w:rPr>
       </w:pPr>
-      <w:bookmarkStart w:id="50" w:name="_Toc522094882"/>
-      <w:bookmarkStart w:id="51" w:name="_Toc522094934"/>
-      <w:bookmarkStart w:id="52" w:name="_Toc522168332"/>
-      <w:bookmarkStart w:id="53" w:name="_Toc522174221"/>
-      <w:bookmarkStart w:id="54" w:name="_Toc55566413"/>
+      <w:bookmarkStart w:id="51" w:name="_Toc522094882"/>
+      <w:bookmarkStart w:id="52" w:name="_Toc522094934"/>
+      <w:bookmarkStart w:id="53" w:name="_Toc522168332"/>
+      <w:bookmarkStart w:id="54" w:name="_Toc522174221"/>
+      <w:bookmarkStart w:id="55" w:name="_Toc55566413"/>
       <w:r>
         <w:rPr>
           <w:rFonts w:ascii="Calibri" w:hAnsi="Calibri" w:cs="Calibri"/>
@@ -10694,8 +10739,8 @@
         <w:lastRenderedPageBreak/>
         <w:t>Product Dat</w:t>
       </w:r>
-      <w:bookmarkEnd w:id="50"/>
       <w:bookmarkEnd w:id="51"/>
+      <w:bookmarkEnd w:id="52"/>
       <w:r>
         <w:rPr>
           <w:rFonts w:ascii="Calibri" w:hAnsi="Calibri" w:cs="Calibri"/>
@@ -10704,9 +10749,9 @@
         </w:rPr>
         <w:t>a</w:t>
       </w:r>
-      <w:bookmarkEnd w:id="52"/>
       <w:bookmarkEnd w:id="53"/>
       <w:bookmarkEnd w:id="54"/>
+      <w:bookmarkEnd w:id="55"/>
       <w:r>
         <w:rPr>
           <w:rFonts w:ascii="Calibri" w:hAnsi="Calibri" w:cs="Calibri"/>
@@ -10727,8 +10772,8 @@
           <w:lang w:val="en-US"/>
         </w:rPr>
       </w:pPr>
-      <w:bookmarkStart w:id="55" w:name="_Toc522094883"/>
-      <w:bookmarkStart w:id="56" w:name="_Toc522094935"/>
+      <w:bookmarkStart w:id="56" w:name="_Toc522094883"/>
+      <w:bookmarkStart w:id="57" w:name="_Toc522094935"/>
     </w:p>
     <w:p>
       <w:pPr>
@@ -10743,9 +10788,9 @@
           <w:lang w:val="en-US"/>
         </w:rPr>
       </w:pPr>
-      <w:bookmarkStart w:id="57" w:name="_Toc522168334"/>
-      <w:bookmarkStart w:id="58" w:name="_Toc522174223"/>
-      <w:bookmarkStart w:id="59" w:name="_Toc55566414"/>
+      <w:bookmarkStart w:id="58" w:name="_Toc522168334"/>
+      <w:bookmarkStart w:id="59" w:name="_Toc522174223"/>
+      <w:bookmarkStart w:id="60" w:name="_Toc55566414"/>
       <w:r>
         <w:rPr>
           <w:rFonts w:ascii="Calibri" w:hAnsi="Calibri" w:cs="Calibri"/>
@@ -10776,8 +10821,8 @@
         </w:rPr>
         <w:t>0/</w:t>
       </w:r>
-      <w:bookmarkEnd w:id="57"/>
       <w:bookmarkEnd w:id="58"/>
+      <w:bookmarkEnd w:id="59"/>
       <w:r>
         <w:rPr>
           <w:rFonts w:ascii="Calibri" w:hAnsi="Calibri" w:cs="Calibri"/>
@@ -10788,7 +10833,7 @@
         </w:rPr>
         <w:t>Configuration File in CAEX 3.0</w:t>
       </w:r>
-      <w:bookmarkEnd w:id="59"/>
+      <w:bookmarkEnd w:id="60"/>
     </w:p>
     <w:p>
       <w:pPr>
@@ -10853,7 +10898,7 @@
           <w:szCs w:val="40"/>
         </w:rPr>
       </w:pPr>
-      <w:bookmarkStart w:id="60" w:name="_Toc55566415"/>
+      <w:bookmarkStart w:id="61" w:name="_Toc55566415"/>
       <w:r>
         <w:rPr>
           <w:rFonts w:ascii="Calibri" w:hAnsi="Calibri" w:cs="Calibri"/>
@@ -10899,7 +10944,7 @@
         </w:rPr>
         <w:t xml:space="preserve"> </w:t>
       </w:r>
-      <w:bookmarkEnd w:id="60"/>
+      <w:bookmarkEnd w:id="61"/>
       <w:r>
         <w:rPr>
           <w:rFonts w:ascii="Calibri" w:hAnsi="Calibri" w:cs="Calibri"/>
@@ -10909,8 +10954,6 @@
         </w:rPr>
         <w:t>Profilers</w:t>
       </w:r>
-      <w:bookmarkStart w:id="61" w:name="_GoBack"/>
-      <w:bookmarkEnd w:id="61"/>
     </w:p>
     <w:p>
       <w:pPr>
@@ -10992,8 +11035,8 @@
         <w:lastRenderedPageBreak/>
         <w:t>Other Product Characteristics</w:t>
       </w:r>
-      <w:bookmarkEnd w:id="55"/>
       <w:bookmarkEnd w:id="56"/>
+      <w:bookmarkEnd w:id="57"/>
       <w:bookmarkEnd w:id="62"/>
       <w:bookmarkEnd w:id="63"/>
       <w:bookmarkEnd w:id="64"/>
@@ -11051,6 +11094,7 @@
           <w:i w:val="0"/>
           <w:iCs/>
           <w:color w:val="000000"/>
+          <w:lang w:val="en-US"/>
         </w:rPr>
       </w:pPr>
     </w:p>
@@ -11164,27 +11208,7 @@
           <w:szCs w:val="40"/>
           <w:lang w:val="en-US"/>
         </w:rPr>
-        <w:t xml:space="preserve">System with CAEX 3.0 </w:t>
-      </w:r>
-      <w:r>
-        <w:rPr>
-          <w:rFonts w:ascii="Calibri" w:hAnsi="Calibri" w:cs="Calibri"/>
-          <w:color w:val="000000" w:themeColor="text1"/>
-          <w:sz w:val="24"/>
-          <w:szCs w:val="40"/>
-          <w:lang w:val="en-US"/>
-        </w:rPr>
-        <w:t>p</w:t>
-      </w:r>
-      <w:r>
-        <w:rPr>
-          <w:rFonts w:ascii="Calibri" w:hAnsi="Calibri" w:cs="Calibri"/>
-          <w:color w:val="000000" w:themeColor="text1"/>
-          <w:sz w:val="24"/>
-          <w:szCs w:val="40"/>
-          <w:lang w:val="en-US"/>
-        </w:rPr>
-        <w:t>arser</w:t>
+        <w:t>System with CAEX 3.0 parser</w:t>
       </w:r>
       <w:bookmarkEnd w:id="71"/>
     </w:p>
@@ -11417,17 +11441,7 @@
           <w:szCs w:val="40"/>
           <w:lang w:val="en-US"/>
         </w:rPr>
-        <w:t>/</w:t>
-      </w:r>
-      <w:r>
-        <w:rPr>
-          <w:rFonts w:ascii="Calibri" w:hAnsi="Calibri" w:cs="Calibri"/>
-          <w:color w:val="000000" w:themeColor="text1"/>
-          <w:sz w:val="24"/>
-          <w:szCs w:val="40"/>
-          <w:lang w:val="en-US"/>
-        </w:rPr>
-        <w:t>Command Line Interface</w:t>
+        <w:t>/Command Line Interface</w:t>
       </w:r>
       <w:bookmarkEnd w:id="73"/>
     </w:p>
@@ -11520,17 +11534,7 @@
           <w:szCs w:val="40"/>
           <w:lang w:val="en-US"/>
         </w:rPr>
-        <w:t>/</w:t>
-      </w:r>
-      <w:r>
-        <w:rPr>
-          <w:rFonts w:ascii="Calibri" w:hAnsi="Calibri" w:cs="Calibri"/>
-          <w:color w:val="000000" w:themeColor="text1"/>
-          <w:sz w:val="24"/>
-          <w:szCs w:val="40"/>
-          <w:lang w:val="en-US"/>
-        </w:rPr>
-        <w:t>License</w:t>
+        <w:t>/License</w:t>
       </w:r>
       <w:bookmarkEnd w:id="74"/>
     </w:p>
@@ -12141,7 +12145,7 @@
             </wp:inline>
           </w:drawing>
         </mc:Choice>
-        <mc:Fallback xmlns:pic="http://schemas.openxmlformats.org/drawingml/2006/picture" xmlns:wp14="http://schemas.microsoft.com/office/word/2010/wordml" xmlns:a="http://schemas.openxmlformats.org/drawingml/2006/main">
+        <mc:Fallback xmlns:a="http://schemas.openxmlformats.org/drawingml/2006/main" xmlns:wp14="http://schemas.microsoft.com/office/word/2010/wordml" xmlns:pic="http://schemas.openxmlformats.org/drawingml/2006/picture">
           <w:pict w14:anchorId="76297C8D">
             <v:shapetype coordsize="21600,21600" o:spt="75" o:preferrelative="t" path="m@4@5l@4@11@9@11@9@5xe" type="#_x0000_t75">
               <v:formulas>
@@ -26662,6 +26666,21 @@
 </file>
 
 <file path=customXml/item1.xml><?xml version="1.0" encoding="utf-8"?>
+<p:properties xmlns:p="http://schemas.microsoft.com/office/2006/metadata/properties" xmlns:xsi="http://www.w3.org/2001/XMLSchema-instance" xmlns:pc="http://schemas.microsoft.com/office/infopath/2007/PartnerControls">
+  <documentManagement/>
+</p:properties>
+</file>
+
+<file path=customXml/item2.xml><?xml version="1.0" encoding="utf-8"?>
+<?mso-contentType ?>
+<FormTemplates xmlns="http://schemas.microsoft.com/sharepoint/v3/contenttype/forms">
+  <Display>DocumentLibraryForm</Display>
+  <Edit>DocumentLibraryForm</Edit>
+  <New>DocumentLibraryForm</New>
+</FormTemplates>
+</file>
+
+<file path=customXml/item3.xml><?xml version="1.0" encoding="utf-8"?>
 <ct:contentTypeSchema xmlns:ct="http://schemas.microsoft.com/office/2006/metadata/contentType" xmlns:ma="http://schemas.microsoft.com/office/2006/metadata/properties/metaAttributes" ct:_="" ma:_="" ma:contentTypeName="Document" ma:contentTypeID="0x0101005BFCD7AA2F8E7945B2C9FB2C6A4C5CAA" ma:contentTypeVersion="2" ma:contentTypeDescription="Create a new document." ma:contentTypeScope="" ma:versionID="7a38b7dc872d12c4f72ea6ba37a51a54">
   <xsd:schema xmlns:xsd="http://www.w3.org/2001/XMLSchema" xmlns:xs="http://www.w3.org/2001/XMLSchema" xmlns:p="http://schemas.microsoft.com/office/2006/metadata/properties" xmlns:ns2="1ecda67d-a629-42a0-9f75-9dfe3aa92511" targetNamespace="http://schemas.microsoft.com/office/2006/metadata/properties" ma:root="true" ma:fieldsID="c522e82c83fd07260570f6724418eb16" ns2:_="">
     <xsd:import namespace="1ecda67d-a629-42a0-9f75-9dfe3aa92511"/>
@@ -26793,22 +26812,24 @@
 </ct:contentTypeSchema>
 </file>
 
-<file path=customXml/item2.xml><?xml version="1.0" encoding="utf-8"?>
-<?mso-contentType ?>
-<FormTemplates xmlns="http://schemas.microsoft.com/sharepoint/v3/contenttype/forms">
-  <Display>DocumentLibraryForm</Display>
-  <Edit>DocumentLibraryForm</Edit>
-  <New>DocumentLibraryForm</New>
-</FormTemplates>
+<file path=customXml/itemProps1.xml><?xml version="1.0" encoding="utf-8"?>
+<ds:datastoreItem xmlns:ds="http://schemas.openxmlformats.org/officeDocument/2006/customXml" ds:itemID="{467C4519-1E91-456E-9501-F9CEB1FF55E4}">
+  <ds:schemaRefs>
+    <ds:schemaRef ds:uri="http://schemas.microsoft.com/office/2006/metadata/properties"/>
+    <ds:schemaRef ds:uri="http://schemas.microsoft.com/office/infopath/2007/PartnerControls"/>
+  </ds:schemaRefs>
+</ds:datastoreItem>
 </file>
 
-<file path=customXml/item3.xml><?xml version="1.0" encoding="utf-8"?>
-<p:properties xmlns:p="http://schemas.microsoft.com/office/2006/metadata/properties" xmlns:xsi="http://www.w3.org/2001/XMLSchema-instance" xmlns:pc="http://schemas.microsoft.com/office/infopath/2007/PartnerControls">
-  <documentManagement/>
-</p:properties>
+<file path=customXml/itemProps2.xml><?xml version="1.0" encoding="utf-8"?>
+<ds:datastoreItem xmlns:ds="http://schemas.openxmlformats.org/officeDocument/2006/customXml" ds:itemID="{6E360832-5080-4861-A6E7-02DBABD250A2}">
+  <ds:schemaRefs>
+    <ds:schemaRef ds:uri="http://schemas.microsoft.com/sharepoint/v3/contenttype/forms"/>
+  </ds:schemaRefs>
+</ds:datastoreItem>
 </file>
 
-<file path=customXml/itemProps1.xml><?xml version="1.0" encoding="utf-8"?>
+<file path=customXml/itemProps3.xml><?xml version="1.0" encoding="utf-8"?>
 <ds:datastoreItem xmlns:ds="http://schemas.openxmlformats.org/officeDocument/2006/customXml" ds:itemID="{28FDFBF8-B0C2-454D-8C63-DDC7AB6C90CE}">
   <ds:schemaRefs>
     <ds:schemaRef ds:uri="http://schemas.microsoft.com/office/2006/metadata/contentType"/>
@@ -26824,21 +26845,4 @@
     <ds:schemaRef ds:uri="http://schemas.microsoft.com/internal/obd"/>
   </ds:schemaRefs>
 </ds:datastoreItem>
-</file>
-
-<file path=customXml/itemProps2.xml><?xml version="1.0" encoding="utf-8"?>
-<ds:datastoreItem xmlns:ds="http://schemas.openxmlformats.org/officeDocument/2006/customXml" ds:itemID="{6E360832-5080-4861-A6E7-02DBABD250A2}">
-  <ds:schemaRefs>
-    <ds:schemaRef ds:uri="http://schemas.microsoft.com/sharepoint/v3/contenttype/forms"/>
-  </ds:schemaRefs>
-</ds:datastoreItem>
-</file>
-
-<file path=customXml/itemProps3.xml><?xml version="1.0" encoding="utf-8"?>
-<ds:datastoreItem xmlns:ds="http://schemas.openxmlformats.org/officeDocument/2006/customXml" ds:itemID="{467C4519-1E91-456E-9501-F9CEB1FF55E4}">
-  <ds:schemaRefs>
-    <ds:schemaRef ds:uri="http://schemas.microsoft.com/office/2006/metadata/properties"/>
-    <ds:schemaRef ds:uri="http://schemas.microsoft.com/office/infopath/2007/PartnerControls"/>
-  </ds:schemaRefs>
-</ds:datastoreItem>
 </file>
</xml_diff>